<commit_message>
Documentation 1.1 for milestone 2. Still needs 'known issues' section filled out.
</commit_message>
<xml_diff>
--- a/Documentation/Java-III-Design-Report-Brooks-Bierer.docx
+++ b/Documentation/Java-III-Design-Report-Brooks-Bierer.docx
@@ -1,6 +1,6 @@
 
 <file path=word/document.xml><?xml version="1.0" encoding="utf-8"?>
-<w:document xmlns:wpc="http://schemas.microsoft.com/office/word/2010/wordprocessingCanvas" xmlns:cx="http://schemas.microsoft.com/office/drawing/2014/chartex" xmlns:cx1="http://schemas.microsoft.com/office/drawing/2015/9/8/chartex" xmlns:cx2="http://schemas.microsoft.com/office/drawing/2015/10/21/chartex" xmlns:cx3="http://schemas.microsoft.com/office/drawing/2016/5/9/chartex" xmlns:cx4="http://schemas.microsoft.com/office/drawing/2016/5/10/chartex" xmlns:cx5="http://schemas.microsoft.com/office/drawing/2016/5/11/chartex" xmlns:cx6="http://schemas.microsoft.com/office/drawing/2016/5/12/chartex" xmlns:cx7="http://schemas.microsoft.com/office/drawing/2016/5/13/chartex" xmlns:cx8="http://schemas.microsoft.com/office/drawing/2016/5/14/chartex" xmlns:mc="http://schemas.openxmlformats.org/markup-compatibility/2006" xmlns:aink="http://schemas.microsoft.com/office/drawing/2016/ink" xmlns:am3d="http://schemas.microsoft.com/office/drawing/2017/model3d" xmlns:o="urn:schemas-microsoft-com:office:office" xmlns:r="http://schemas.openxmlformats.org/officeDocument/2006/relationships" xmlns:m="http://schemas.openxmlformats.org/officeDocument/2006/math" xmlns:v="urn:schemas-microsoft-com:vml" xmlns:wp14="http://schemas.microsoft.com/office/word/2010/wordprocessingDrawing" xmlns:wp="http://schemas.openxmlformats.org/drawingml/2006/wordprocessingDrawing" xmlns:w10="urn:schemas-microsoft-com:office:word" xmlns:w="http://schemas.openxmlformats.org/wordprocessingml/2006/main" xmlns:w14="http://schemas.microsoft.com/office/word/2010/wordml" xmlns:w15="http://schemas.microsoft.com/office/word/2012/wordml" xmlns:w16cid="http://schemas.microsoft.com/office/word/2016/wordml/cid" xmlns:w16se="http://schemas.microsoft.com/office/word/2015/wordml/symex" xmlns:wpg="http://schemas.microsoft.com/office/word/2010/wordprocessingGroup" xmlns:wpi="http://schemas.microsoft.com/office/word/2010/wordprocessingInk" xmlns:wne="http://schemas.microsoft.com/office/word/2006/wordml" xmlns:wps="http://schemas.microsoft.com/office/word/2010/wordprocessingShape" mc:Ignorable="w14 w15 w16se w16cid wp14">
+<w:document xmlns:wpc="http://schemas.microsoft.com/office/word/2010/wordprocessingCanvas" xmlns:cx="http://schemas.microsoft.com/office/drawing/2014/chartex" xmlns:cx1="http://schemas.microsoft.com/office/drawing/2015/9/8/chartex" xmlns:cx2="http://schemas.microsoft.com/office/drawing/2015/10/21/chartex" xmlns:cx3="http://schemas.microsoft.com/office/drawing/2016/5/9/chartex" xmlns:cx4="http://schemas.microsoft.com/office/drawing/2016/5/10/chartex" xmlns:cx5="http://schemas.microsoft.com/office/drawing/2016/5/11/chartex" xmlns:cx6="http://schemas.microsoft.com/office/drawing/2016/5/12/chartex" xmlns:cx7="http://schemas.microsoft.com/office/drawing/2016/5/13/chartex" xmlns:cx8="http://schemas.microsoft.com/office/drawing/2016/5/14/chartex" xmlns:mc="http://schemas.openxmlformats.org/markup-compatibility/2006" xmlns:aink="http://schemas.microsoft.com/office/drawing/2016/ink" xmlns:am3d="http://schemas.microsoft.com/office/drawing/2017/model3d" xmlns:o="urn:schemas-microsoft-com:office:office" xmlns:r="http://schemas.openxmlformats.org/officeDocument/2006/relationships" xmlns:m="http://schemas.openxmlformats.org/officeDocument/2006/math" xmlns:v="urn:schemas-microsoft-com:vml" xmlns:wp14="http://schemas.microsoft.com/office/word/2010/wordprocessingDrawing" xmlns:wp="http://schemas.openxmlformats.org/drawingml/2006/wordprocessingDrawing" xmlns:w10="urn:schemas-microsoft-com:office:word" xmlns:w="http://schemas.openxmlformats.org/wordprocessingml/2006/main" xmlns:w14="http://schemas.microsoft.com/office/word/2010/wordml" xmlns:w15="http://schemas.microsoft.com/office/word/2012/wordml" xmlns:w16se="http://schemas.microsoft.com/office/word/2015/wordml/symex" xmlns:wpg="http://schemas.microsoft.com/office/word/2010/wordprocessingGroup" xmlns:wpi="http://schemas.microsoft.com/office/word/2010/wordprocessingInk" xmlns:wne="http://schemas.microsoft.com/office/word/2006/wordml" xmlns:wps="http://schemas.microsoft.com/office/word/2010/wordprocessingShape" mc:Ignorable="w14 w15 w16se wp14">
   <w:body>
     <w:p/>
     <w:p>
@@ -226,7 +226,7 @@
           </w:tcPr>
           <w:p>
             <w:r>
-              <w:t>1.0</w:t>
+              <w:t>1.1</w:t>
             </w:r>
           </w:p>
         </w:tc>
@@ -533,6 +533,12 @@
                       <w:i/>
                     </w:rPr>
                   </w:pPr>
+                  <w:r>
+                    <w:rPr>
+                      <w:i/>
+                    </w:rPr>
+                    <w:t xml:space="preserve">Have a clean, dynamic UI </w:t>
+                  </w:r>
                 </w:p>
               </w:tc>
               <w:tc>
@@ -545,6 +551,12 @@
                       <w:i/>
                     </w:rPr>
                   </w:pPr>
+                  <w:r>
+                    <w:rPr>
+                      <w:i/>
+                    </w:rPr>
+                    <w:t>Brendan Brooks</w:t>
+                  </w:r>
                 </w:p>
               </w:tc>
               <w:tc>
@@ -557,6 +569,12 @@
                       <w:i/>
                     </w:rPr>
                   </w:pPr>
+                  <w:r>
+                    <w:rPr>
+                      <w:i/>
+                    </w:rPr>
+                    <w:t>7</w:t>
+                  </w:r>
                 </w:p>
               </w:tc>
               <w:tc>
@@ -569,6 +587,12 @@
                       <w:i/>
                     </w:rPr>
                   </w:pPr>
+                  <w:r>
+                    <w:rPr>
+                      <w:i/>
+                    </w:rPr>
+                    <w:t>0</w:t>
+                  </w:r>
                 </w:p>
               </w:tc>
             </w:tr>
@@ -583,6 +607,12 @@
                       <w:i/>
                     </w:rPr>
                   </w:pPr>
+                  <w:r>
+                    <w:rPr>
+                      <w:i/>
+                    </w:rPr>
+                    <w:t>Provide backend functionality to UI</w:t>
+                  </w:r>
                 </w:p>
               </w:tc>
               <w:tc>
@@ -595,6 +625,12 @@
                       <w:i/>
                     </w:rPr>
                   </w:pPr>
+                  <w:r>
+                    <w:rPr>
+                      <w:i/>
+                    </w:rPr>
+                    <w:t>Will Bierer</w:t>
+                  </w:r>
                 </w:p>
               </w:tc>
               <w:tc>
@@ -607,6 +643,12 @@
                       <w:i/>
                     </w:rPr>
                   </w:pPr>
+                  <w:r>
+                    <w:rPr>
+                      <w:i/>
+                    </w:rPr>
+                    <w:t>9</w:t>
+                  </w:r>
                 </w:p>
               </w:tc>
               <w:tc>
@@ -619,6 +661,12 @@
                       <w:i/>
                     </w:rPr>
                   </w:pPr>
+                  <w:r>
+                    <w:rPr>
+                      <w:i/>
+                    </w:rPr>
+                    <w:t>0</w:t>
+                  </w:r>
                 </w:p>
               </w:tc>
             </w:tr>
@@ -633,6 +681,24 @@
                       <w:i/>
                     </w:rPr>
                   </w:pPr>
+                  <w:r>
+                    <w:rPr>
+                      <w:i/>
+                    </w:rPr>
+                    <w:t xml:space="preserve">Hook up to MySQL database </w:t>
+                  </w:r>
+                  <w:r>
+                    <w:rPr>
+                      <w:i/>
+                    </w:rPr>
+                    <w:t>unti</w:t>
+                  </w:r>
+                  <w:r>
+                    <w:rPr>
+                      <w:i/>
+                    </w:rPr>
+                    <w:t>l we learn Java database stuff</w:t>
+                  </w:r>
                 </w:p>
               </w:tc>
               <w:tc>
@@ -645,6 +711,12 @@
                       <w:i/>
                     </w:rPr>
                   </w:pPr>
+                  <w:r>
+                    <w:rPr>
+                      <w:i/>
+                    </w:rPr>
+                    <w:t>Brendan Brooks/Will Bierer</w:t>
+                  </w:r>
                 </w:p>
               </w:tc>
               <w:tc>
@@ -657,6 +729,12 @@
                       <w:i/>
                     </w:rPr>
                   </w:pPr>
+                  <w:r>
+                    <w:rPr>
+                      <w:i/>
+                    </w:rPr>
+                    <w:t>5</w:t>
+                  </w:r>
                 </w:p>
               </w:tc>
               <w:tc>
@@ -669,6 +747,12 @@
                       <w:i/>
                     </w:rPr>
                   </w:pPr>
+                  <w:r>
+                    <w:rPr>
+                      <w:i/>
+                    </w:rPr>
+                    <w:t>3</w:t>
+                  </w:r>
                 </w:p>
               </w:tc>
             </w:tr>
@@ -1267,12 +1351,7 @@
               <w:t>We</w:t>
             </w:r>
             <w:r>
-              <w:t xml:space="preserve"> acknowledge that our team has revie</w:t>
-            </w:r>
-            <w:bookmarkStart w:id="0" w:name="_GoBack"/>
-            <w:bookmarkEnd w:id="0"/>
-            <w:r>
-              <w:t xml:space="preserve">wed this </w:t>
+              <w:t xml:space="preserve"> acknowledge that our team has reviewed this </w:t>
             </w:r>
             <w:r>
               <w:t>Report</w:t>
@@ -2060,7 +2139,25 @@
           <w:sz w:val="22"/>
           <w:szCs w:val="22"/>
         </w:rPr>
-        <w:t>Every time a user logs in, their data will be stored in the database</w:t>
+        <w:t xml:space="preserve">Every time </w:t>
+      </w:r>
+      <w:proofErr w:type="gramStart"/>
+      <w:r>
+        <w:rPr>
+          <w:color w:val="000000" w:themeColor="text1"/>
+          <w:sz w:val="22"/>
+          <w:szCs w:val="22"/>
+        </w:rPr>
+        <w:t>a user logs</w:t>
+      </w:r>
+      <w:proofErr w:type="gramEnd"/>
+      <w:r>
+        <w:rPr>
+          <w:color w:val="000000" w:themeColor="text1"/>
+          <w:sz w:val="22"/>
+          <w:szCs w:val="22"/>
+        </w:rPr>
+        <w:t xml:space="preserve"> in, their data will be stored in the database</w:t>
       </w:r>
     </w:p>
     <w:p>
@@ -2922,51 +3019,25 @@
           <w:szCs w:val="28"/>
         </w:rPr>
       </w:pPr>
-      <w:r>
+    </w:p>
+    <w:p>
+      <w:pPr>
         <w:rPr>
           <w:b/>
           <w:color w:val="000000" w:themeColor="text1"/>
           <w:sz w:val="28"/>
           <w:szCs w:val="28"/>
         </w:rPr>
-        <w:t>User Interface Diagrams</w:t>
-      </w:r>
-      <w:r>
+      </w:pPr>
+    </w:p>
+    <w:p>
+      <w:pPr>
         <w:rPr>
           <w:b/>
           <w:color w:val="000000" w:themeColor="text1"/>
           <w:sz w:val="28"/>
           <w:szCs w:val="28"/>
         </w:rPr>
-        <w:t>:</w:t>
-      </w:r>
-    </w:p>
-    <w:p>
-      <w:pPr>
-        <w:rPr>
-          <w:color w:val="2E74B5" w:themeColor="accent1" w:themeShade="BF"/>
-        </w:rPr>
-      </w:pPr>
-      <w:r>
-        <w:rPr>
-          <w:i/>
-          <w:color w:val="2E74B5" w:themeColor="accent1" w:themeShade="BF"/>
-        </w:rPr>
-        <w:t xml:space="preserve">You should insert </w:t>
-      </w:r>
-      <w:r>
-        <w:rPr>
-          <w:i/>
-          <w:color w:val="2E74B5" w:themeColor="accent1" w:themeShade="BF"/>
-        </w:rPr>
-        <w:t>any wireframe drawings or white board concepts that were developed to support your application. If you have no supporting documentation please explain the rational why you are able to leave this section as N/A.</w:t>
-      </w:r>
-    </w:p>
-    <w:p>
-      <w:pPr>
-        <w:rPr>
-          <w:color w:val="2E74B5" w:themeColor="accent1" w:themeShade="BF"/>
-        </w:rPr>
       </w:pPr>
     </w:p>
     <w:p>
@@ -2978,42 +3049,15 @@
           <w:szCs w:val="28"/>
         </w:rPr>
       </w:pPr>
-      <w:r>
+    </w:p>
+    <w:p>
+      <w:pPr>
         <w:rPr>
           <w:b/>
           <w:color w:val="000000" w:themeColor="text1"/>
           <w:sz w:val="28"/>
           <w:szCs w:val="28"/>
         </w:rPr>
-        <w:t>Class Diagrams:</w:t>
-      </w:r>
-    </w:p>
-    <w:p>
-      <w:pPr>
-        <w:rPr>
-          <w:color w:val="2E74B5" w:themeColor="accent1" w:themeShade="BF"/>
-        </w:rPr>
-      </w:pPr>
-      <w:r>
-        <w:rPr>
-          <w:i/>
-          <w:color w:val="2E74B5" w:themeColor="accent1" w:themeShade="BF"/>
-        </w:rPr>
-        <w:t xml:space="preserve">You should insert any </w:t>
-      </w:r>
-      <w:r>
-        <w:rPr>
-          <w:i/>
-          <w:color w:val="2E74B5" w:themeColor="accent1" w:themeShade="BF"/>
-        </w:rPr>
-        <w:t>class diagrams here. Your class diagrams should be drawn correctly with the 3 appropriate class compartments, + and – minus to indicate accessibility, and also the data types for the state/properties as well as method arguments and return types. If you have no supporting documentation please explain the rational why you are able to leave this section as N/A.</w:t>
-      </w:r>
-    </w:p>
-    <w:p>
-      <w:pPr>
-        <w:rPr>
-          <w:color w:val="2E74B5" w:themeColor="accent1" w:themeShade="BF"/>
-        </w:rPr>
       </w:pPr>
     </w:p>
     <w:p>
@@ -3025,75 +3069,25 @@
           <w:szCs w:val="28"/>
         </w:rPr>
       </w:pPr>
-      <w:r>
+    </w:p>
+    <w:p>
+      <w:pPr>
         <w:rPr>
           <w:b/>
           <w:color w:val="000000" w:themeColor="text1"/>
           <w:sz w:val="28"/>
           <w:szCs w:val="28"/>
         </w:rPr>
-        <w:t>Service API Design</w:t>
-      </w:r>
-      <w:r>
+      </w:pPr>
+    </w:p>
+    <w:p>
+      <w:pPr>
         <w:rPr>
           <w:b/>
           <w:color w:val="000000" w:themeColor="text1"/>
           <w:sz w:val="28"/>
           <w:szCs w:val="28"/>
         </w:rPr>
-        <w:t>:</w:t>
-      </w:r>
-    </w:p>
-    <w:p>
-      <w:pPr>
-        <w:rPr>
-          <w:color w:val="2E74B5" w:themeColor="accent1" w:themeShade="BF"/>
-        </w:rPr>
-      </w:pPr>
-      <w:r>
-        <w:rPr>
-          <w:i/>
-          <w:color w:val="2E74B5" w:themeColor="accent1" w:themeShade="BF"/>
-        </w:rPr>
-        <w:t>This section should fully document any 3</w:t>
-      </w:r>
-      <w:r>
-        <w:rPr>
-          <w:i/>
-          <w:color w:val="2E74B5" w:themeColor="accent1" w:themeShade="BF"/>
-          <w:vertAlign w:val="superscript"/>
-        </w:rPr>
-        <w:t>rd</w:t>
-      </w:r>
-      <w:r>
-        <w:rPr>
-          <w:i/>
-          <w:color w:val="2E74B5" w:themeColor="accent1" w:themeShade="BF"/>
-        </w:rPr>
-        <w:t xml:space="preserve"> Party Service Interface API’s being consumed or application specific Service API’s being published, how to access the service, what parameters are required by the API, and the detailed JSON data format specification that could be used by a 3</w:t>
-      </w:r>
-      <w:r>
-        <w:rPr>
-          <w:i/>
-          <w:color w:val="2E74B5" w:themeColor="accent1" w:themeShade="BF"/>
-          <w:vertAlign w:val="superscript"/>
-        </w:rPr>
-        <w:t>rd</w:t>
-      </w:r>
-      <w:r>
-        <w:rPr>
-          <w:i/>
-          <w:color w:val="2E74B5" w:themeColor="accent1" w:themeShade="BF"/>
-        </w:rPr>
-        <w:t xml:space="preserve"> party developer to integrate with the service and API.</w:t>
-      </w:r>
-    </w:p>
-    <w:p>
-      <w:pPr>
-        <w:rPr>
-          <w:i/>
-          <w:color w:val="2E74B5" w:themeColor="accent1" w:themeShade="BF"/>
-        </w:rPr>
       </w:pPr>
     </w:p>
     <w:p>
@@ -3105,44 +3099,25 @@
           <w:szCs w:val="28"/>
         </w:rPr>
       </w:pPr>
-      <w:r>
+    </w:p>
+    <w:p>
+      <w:pPr>
         <w:rPr>
           <w:b/>
           <w:color w:val="000000" w:themeColor="text1"/>
           <w:sz w:val="28"/>
           <w:szCs w:val="28"/>
         </w:rPr>
-        <w:t>Security Design</w:t>
-      </w:r>
-      <w:r>
+      </w:pPr>
+    </w:p>
+    <w:p>
+      <w:pPr>
         <w:rPr>
           <w:b/>
           <w:color w:val="000000" w:themeColor="text1"/>
           <w:sz w:val="28"/>
           <w:szCs w:val="28"/>
         </w:rPr>
-        <w:t>:</w:t>
-      </w:r>
-    </w:p>
-    <w:p>
-      <w:pPr>
-        <w:rPr>
-          <w:color w:val="2E74B5" w:themeColor="accent1" w:themeShade="BF"/>
-        </w:rPr>
-      </w:pPr>
-      <w:r>
-        <w:rPr>
-          <w:i/>
-          <w:color w:val="2E74B5" w:themeColor="accent1" w:themeShade="BF"/>
-        </w:rPr>
-        <w:t>This section should outline the design for how authentication and authorization was supported. This section should also contain all of the roles and privileges that are supported by the design.</w:t>
-      </w:r>
-    </w:p>
-    <w:p>
-      <w:pPr>
-        <w:rPr>
-          <w:color w:val="2E74B5" w:themeColor="accent1" w:themeShade="BF"/>
-        </w:rPr>
       </w:pPr>
     </w:p>
     <w:p>
@@ -3154,15 +3129,16 @@
           <w:szCs w:val="28"/>
         </w:rPr>
       </w:pPr>
-      <w:r>
+    </w:p>
+    <w:p>
+      <w:pPr>
         <w:rPr>
           <w:b/>
           <w:color w:val="000000" w:themeColor="text1"/>
           <w:sz w:val="28"/>
           <w:szCs w:val="28"/>
         </w:rPr>
-        <w:t>Other Documentation</w:t>
-      </w:r>
+      </w:pPr>
       <w:r>
         <w:rPr>
           <w:b/>
@@ -3170,13 +3146,211 @@
           <w:sz w:val="28"/>
           <w:szCs w:val="28"/>
         </w:rPr>
+        <w:lastRenderedPageBreak/>
+        <w:t>User Interface Diagrams</w:t>
+      </w:r>
+      <w:r>
+        <w:rPr>
+          <w:b/>
+          <w:color w:val="000000" w:themeColor="text1"/>
+          <w:sz w:val="28"/>
+          <w:szCs w:val="28"/>
+        </w:rPr>
         <w:t>:</w:t>
       </w:r>
     </w:p>
     <w:p>
       <w:pPr>
         <w:rPr>
+          <w:color w:val="2E74B5" w:themeColor="accent1" w:themeShade="BF"/>
+        </w:rPr>
+      </w:pPr>
+      <w:r>
+        <w:rPr>
           <w:i/>
+          <w:noProof/>
+          <w:color w:val="2E74B5" w:themeColor="accent1" w:themeShade="BF"/>
+        </w:rPr>
+        <w:drawing>
+          <wp:inline distT="0" distB="0" distL="0" distR="0" wp14:anchorId="12648339" wp14:editId="686D657E">
+            <wp:extent cx="4104864" cy="2714625"/>
+            <wp:effectExtent l="0" t="0" r="0" b="0"/>
+            <wp:docPr id="2" name="Picture 2" descr="C:\Users\brend\AppData\Local\Microsoft\Windows\INetCache\Content.Word\LoginRegisterInterfaceDiagram.png"/>
+            <wp:cNvGraphicFramePr>
+              <a:graphicFrameLocks xmlns:a="http://schemas.openxmlformats.org/drawingml/2006/main" noChangeAspect="1"/>
+            </wp:cNvGraphicFramePr>
+            <a:graphic xmlns:a="http://schemas.openxmlformats.org/drawingml/2006/main">
+              <a:graphicData uri="http://schemas.openxmlformats.org/drawingml/2006/picture">
+                <pic:pic xmlns:pic="http://schemas.openxmlformats.org/drawingml/2006/picture">
+                  <pic:nvPicPr>
+                    <pic:cNvPr id="0" name="Picture 1" descr="C:\Users\brend\AppData\Local\Microsoft\Windows\INetCache\Content.Word\LoginRegisterInterfaceDiagram.png"/>
+                    <pic:cNvPicPr>
+                      <a:picLocks noChangeAspect="1" noChangeArrowheads="1"/>
+                    </pic:cNvPicPr>
+                  </pic:nvPicPr>
+                  <pic:blipFill>
+                    <a:blip r:embed="rId7">
+                      <a:extLst>
+                        <a:ext uri="{28A0092B-C50C-407E-A947-70E740481C1C}">
+                          <a14:useLocalDpi xmlns:a14="http://schemas.microsoft.com/office/drawing/2010/main" val="0"/>
+                        </a:ext>
+                      </a:extLst>
+                    </a:blip>
+                    <a:srcRect/>
+                    <a:stretch>
+                      <a:fillRect/>
+                    </a:stretch>
+                  </pic:blipFill>
+                  <pic:spPr bwMode="auto">
+                    <a:xfrm>
+                      <a:off x="0" y="0"/>
+                      <a:ext cx="4110367" cy="2718264"/>
+                    </a:xfrm>
+                    <a:prstGeom prst="rect">
+                      <a:avLst/>
+                    </a:prstGeom>
+                    <a:noFill/>
+                    <a:ln>
+                      <a:noFill/>
+                    </a:ln>
+                  </pic:spPr>
+                </pic:pic>
+              </a:graphicData>
+            </a:graphic>
+          </wp:inline>
+        </w:drawing>
+      </w:r>
+    </w:p>
+    <w:p>
+      <w:pPr>
+        <w:rPr>
+          <w:b/>
+          <w:color w:val="000000" w:themeColor="text1"/>
+          <w:sz w:val="28"/>
+          <w:szCs w:val="28"/>
+        </w:rPr>
+      </w:pPr>
+    </w:p>
+    <w:p>
+      <w:pPr>
+        <w:rPr>
+          <w:b/>
+          <w:color w:val="000000" w:themeColor="text1"/>
+          <w:sz w:val="28"/>
+          <w:szCs w:val="28"/>
+        </w:rPr>
+      </w:pPr>
+      <w:bookmarkStart w:id="0" w:name="_GoBack"/>
+      <w:bookmarkEnd w:id="0"/>
+      <w:r>
+        <w:rPr>
+          <w:b/>
+          <w:color w:val="000000" w:themeColor="text1"/>
+          <w:sz w:val="28"/>
+          <w:szCs w:val="28"/>
+        </w:rPr>
+        <w:t>Class Diagrams:</w:t>
+      </w:r>
+    </w:p>
+    <w:p>
+      <w:pPr>
+        <w:rPr>
+          <w:color w:val="2E74B5" w:themeColor="accent1" w:themeShade="BF"/>
+        </w:rPr>
+      </w:pPr>
+      <w:r>
+        <w:rPr>
+          <w:noProof/>
+          <w:color w:val="2E74B5" w:themeColor="accent1" w:themeShade="BF"/>
+        </w:rPr>
+        <w:drawing>
+          <wp:inline distT="0" distB="0" distL="0" distR="0" wp14:anchorId="7F054B15" wp14:editId="0FAF7A73">
+            <wp:extent cx="6772275" cy="1438275"/>
+            <wp:effectExtent l="0" t="0" r="9525" b="9525"/>
+            <wp:docPr id="5" name="Picture 5" descr="C:\Users\brend\AppData\Local\Microsoft\Windows\INetCache\Content.Word\UserModel.png"/>
+            <wp:cNvGraphicFramePr>
+              <a:graphicFrameLocks xmlns:a="http://schemas.openxmlformats.org/drawingml/2006/main" noChangeAspect="1"/>
+            </wp:cNvGraphicFramePr>
+            <a:graphic xmlns:a="http://schemas.openxmlformats.org/drawingml/2006/main">
+              <a:graphicData uri="http://schemas.openxmlformats.org/drawingml/2006/picture">
+                <pic:pic xmlns:pic="http://schemas.openxmlformats.org/drawingml/2006/picture">
+                  <pic:nvPicPr>
+                    <pic:cNvPr id="0" name="Picture 4" descr="C:\Users\brend\AppData\Local\Microsoft\Windows\INetCache\Content.Word\UserModel.png"/>
+                    <pic:cNvPicPr>
+                      <a:picLocks noChangeAspect="1" noChangeArrowheads="1"/>
+                    </pic:cNvPicPr>
+                  </pic:nvPicPr>
+                  <pic:blipFill>
+                    <a:blip r:embed="rId8">
+                      <a:extLst>
+                        <a:ext uri="{28A0092B-C50C-407E-A947-70E740481C1C}">
+                          <a14:useLocalDpi xmlns:a14="http://schemas.microsoft.com/office/drawing/2010/main" val="0"/>
+                        </a:ext>
+                      </a:extLst>
+                    </a:blip>
+                    <a:srcRect/>
+                    <a:stretch>
+                      <a:fillRect/>
+                    </a:stretch>
+                  </pic:blipFill>
+                  <pic:spPr bwMode="auto">
+                    <a:xfrm>
+                      <a:off x="0" y="0"/>
+                      <a:ext cx="6772275" cy="1438275"/>
+                    </a:xfrm>
+                    <a:prstGeom prst="rect">
+                      <a:avLst/>
+                    </a:prstGeom>
+                    <a:noFill/>
+                    <a:ln>
+                      <a:noFill/>
+                    </a:ln>
+                  </pic:spPr>
+                </pic:pic>
+              </a:graphicData>
+            </a:graphic>
+          </wp:inline>
+        </w:drawing>
+      </w:r>
+    </w:p>
+    <w:p>
+      <w:pPr>
+        <w:rPr>
+          <w:color w:val="2E74B5" w:themeColor="accent1" w:themeShade="BF"/>
+        </w:rPr>
+      </w:pPr>
+    </w:p>
+    <w:p>
+      <w:pPr>
+        <w:rPr>
+          <w:b/>
+          <w:color w:val="000000" w:themeColor="text1"/>
+          <w:sz w:val="28"/>
+          <w:szCs w:val="28"/>
+        </w:rPr>
+      </w:pPr>
+      <w:r>
+        <w:rPr>
+          <w:b/>
+          <w:color w:val="000000" w:themeColor="text1"/>
+          <w:sz w:val="28"/>
+          <w:szCs w:val="28"/>
+        </w:rPr>
+        <w:t>Service API Design</w:t>
+      </w:r>
+      <w:r>
+        <w:rPr>
+          <w:b/>
+          <w:color w:val="000000" w:themeColor="text1"/>
+          <w:sz w:val="28"/>
+          <w:szCs w:val="28"/>
+        </w:rPr>
+        <w:t>:</w:t>
+      </w:r>
+    </w:p>
+    <w:p>
+      <w:pPr>
+        <w:rPr>
           <w:color w:val="2E74B5" w:themeColor="accent1" w:themeShade="BF"/>
         </w:rPr>
       </w:pPr>
@@ -3185,6 +3359,159 @@
           <w:i/>
           <w:color w:val="2E74B5" w:themeColor="accent1" w:themeShade="BF"/>
         </w:rPr>
+        <w:t>This section should fully document any 3</w:t>
+      </w:r>
+      <w:r>
+        <w:rPr>
+          <w:i/>
+          <w:color w:val="2E74B5" w:themeColor="accent1" w:themeShade="BF"/>
+          <w:vertAlign w:val="superscript"/>
+        </w:rPr>
+        <w:t>rd</w:t>
+      </w:r>
+      <w:r>
+        <w:rPr>
+          <w:i/>
+          <w:color w:val="2E74B5" w:themeColor="accent1" w:themeShade="BF"/>
+        </w:rPr>
+        <w:t xml:space="preserve"> Party Service Interface API’s being consumed or application specific Service API’s being published, how to access the service, what parameters are required by the API, and the detailed JSON data format specification that could be used by a 3</w:t>
+      </w:r>
+      <w:r>
+        <w:rPr>
+          <w:i/>
+          <w:color w:val="2E74B5" w:themeColor="accent1" w:themeShade="BF"/>
+          <w:vertAlign w:val="superscript"/>
+        </w:rPr>
+        <w:t>rd</w:t>
+      </w:r>
+      <w:r>
+        <w:rPr>
+          <w:i/>
+          <w:color w:val="2E74B5" w:themeColor="accent1" w:themeShade="BF"/>
+        </w:rPr>
+        <w:t xml:space="preserve"> party developer to integrate with the service and API.</w:t>
+      </w:r>
+    </w:p>
+    <w:p>
+      <w:pPr>
+        <w:rPr>
+          <w:i/>
+          <w:color w:val="2E74B5" w:themeColor="accent1" w:themeShade="BF"/>
+        </w:rPr>
+      </w:pPr>
+    </w:p>
+    <w:p>
+      <w:pPr>
+        <w:rPr>
+          <w:b/>
+          <w:color w:val="000000" w:themeColor="text1"/>
+          <w:sz w:val="28"/>
+          <w:szCs w:val="28"/>
+        </w:rPr>
+      </w:pPr>
+      <w:r>
+        <w:rPr>
+          <w:b/>
+          <w:color w:val="000000" w:themeColor="text1"/>
+          <w:sz w:val="28"/>
+          <w:szCs w:val="28"/>
+        </w:rPr>
+        <w:t>Security Design</w:t>
+      </w:r>
+      <w:r>
+        <w:rPr>
+          <w:b/>
+          <w:color w:val="000000" w:themeColor="text1"/>
+          <w:sz w:val="28"/>
+          <w:szCs w:val="28"/>
+        </w:rPr>
+        <w:t>:</w:t>
+      </w:r>
+    </w:p>
+    <w:p>
+      <w:pPr>
+        <w:rPr>
+          <w:color w:val="2E74B5" w:themeColor="accent1" w:themeShade="BF"/>
+        </w:rPr>
+      </w:pPr>
+      <w:r>
+        <w:rPr>
+          <w:i/>
+          <w:color w:val="2E74B5" w:themeColor="accent1" w:themeShade="BF"/>
+        </w:rPr>
+        <w:t xml:space="preserve">This section should outline the design for how authentication and authorization was supported. This section should also contain </w:t>
+      </w:r>
+      <w:proofErr w:type="gramStart"/>
+      <w:r>
+        <w:rPr>
+          <w:i/>
+          <w:color w:val="2E74B5" w:themeColor="accent1" w:themeShade="BF"/>
+        </w:rPr>
+        <w:t>all of</w:t>
+      </w:r>
+      <w:proofErr w:type="gramEnd"/>
+      <w:r>
+        <w:rPr>
+          <w:i/>
+          <w:color w:val="2E74B5" w:themeColor="accent1" w:themeShade="BF"/>
+        </w:rPr>
+        <w:t xml:space="preserve"> the roles and privileges that are supported by the design.</w:t>
+      </w:r>
+    </w:p>
+    <w:p>
+      <w:pPr>
+        <w:rPr>
+          <w:color w:val="2E74B5" w:themeColor="accent1" w:themeShade="BF"/>
+        </w:rPr>
+      </w:pPr>
+    </w:p>
+    <w:p>
+      <w:pPr>
+        <w:rPr>
+          <w:color w:val="2E74B5" w:themeColor="accent1" w:themeShade="BF"/>
+        </w:rPr>
+      </w:pPr>
+    </w:p>
+    <w:p>
+      <w:pPr>
+        <w:rPr>
+          <w:b/>
+          <w:color w:val="000000" w:themeColor="text1"/>
+          <w:sz w:val="28"/>
+          <w:szCs w:val="28"/>
+        </w:rPr>
+      </w:pPr>
+      <w:r>
+        <w:rPr>
+          <w:b/>
+          <w:color w:val="000000" w:themeColor="text1"/>
+          <w:sz w:val="28"/>
+          <w:szCs w:val="28"/>
+        </w:rPr>
+        <w:t>Other Documentation</w:t>
+      </w:r>
+      <w:r>
+        <w:rPr>
+          <w:b/>
+          <w:color w:val="000000" w:themeColor="text1"/>
+          <w:sz w:val="28"/>
+          <w:szCs w:val="28"/>
+        </w:rPr>
+        <w:t>:</w:t>
+      </w:r>
+    </w:p>
+    <w:p>
+      <w:pPr>
+        <w:rPr>
+          <w:i/>
+          <w:color w:val="2E74B5" w:themeColor="accent1" w:themeShade="BF"/>
+        </w:rPr>
+      </w:pPr>
+      <w:r>
+        <w:rPr>
+          <w:i/>
+          <w:color w:val="2E74B5" w:themeColor="accent1" w:themeShade="BF"/>
+        </w:rPr>
         <w:t>You should in</w:t>
       </w:r>
       <w:r>
@@ -3262,7 +3589,23 @@
           <w:i/>
           <w:color w:val="2E74B5" w:themeColor="accent1" w:themeShade="BF"/>
         </w:rPr>
-        <w:t xml:space="preserve"> If you have no supporting documentation please explain the rational why you are able to leave this section as N/A.</w:t>
+        <w:t xml:space="preserve"> If you have no supporting documentation please explain the rational why you </w:t>
+      </w:r>
+      <w:proofErr w:type="gramStart"/>
+      <w:r>
+        <w:rPr>
+          <w:i/>
+          <w:color w:val="2E74B5" w:themeColor="accent1" w:themeShade="BF"/>
+        </w:rPr>
+        <w:t>are able to</w:t>
+      </w:r>
+      <w:proofErr w:type="gramEnd"/>
+      <w:r>
+        <w:rPr>
+          <w:i/>
+          <w:color w:val="2E74B5" w:themeColor="accent1" w:themeShade="BF"/>
+        </w:rPr>
+        <w:t xml:space="preserve"> leave this section as N/A.</w:t>
       </w:r>
     </w:p>
     <w:p>
@@ -3284,7 +3627,7 @@
 </file>
 
 <file path=word/numbering.xml><?xml version="1.0" encoding="utf-8"?>
-<w:numbering xmlns:wpc="http://schemas.microsoft.com/office/word/2010/wordprocessingCanvas" xmlns:cx="http://schemas.microsoft.com/office/drawing/2014/chartex" xmlns:cx1="http://schemas.microsoft.com/office/drawing/2015/9/8/chartex" xmlns:cx2="http://schemas.microsoft.com/office/drawing/2015/10/21/chartex" xmlns:cx3="http://schemas.microsoft.com/office/drawing/2016/5/9/chartex" xmlns:cx4="http://schemas.microsoft.com/office/drawing/2016/5/10/chartex" xmlns:cx5="http://schemas.microsoft.com/office/drawing/2016/5/11/chartex" xmlns:cx6="http://schemas.microsoft.com/office/drawing/2016/5/12/chartex" xmlns:cx7="http://schemas.microsoft.com/office/drawing/2016/5/13/chartex" xmlns:cx8="http://schemas.microsoft.com/office/drawing/2016/5/14/chartex" xmlns:mc="http://schemas.openxmlformats.org/markup-compatibility/2006" xmlns:aink="http://schemas.microsoft.com/office/drawing/2016/ink" xmlns:am3d="http://schemas.microsoft.com/office/drawing/2017/model3d" xmlns:o="urn:schemas-microsoft-com:office:office" xmlns:r="http://schemas.openxmlformats.org/officeDocument/2006/relationships" xmlns:m="http://schemas.openxmlformats.org/officeDocument/2006/math" xmlns:v="urn:schemas-microsoft-com:vml" xmlns:wp14="http://schemas.microsoft.com/office/word/2010/wordprocessingDrawing" xmlns:wp="http://schemas.openxmlformats.org/drawingml/2006/wordprocessingDrawing" xmlns:w10="urn:schemas-microsoft-com:office:word" xmlns:w="http://schemas.openxmlformats.org/wordprocessingml/2006/main" xmlns:w14="http://schemas.microsoft.com/office/word/2010/wordml" xmlns:w15="http://schemas.microsoft.com/office/word/2012/wordml" xmlns:w16cid="http://schemas.microsoft.com/office/word/2016/wordml/cid" xmlns:w16se="http://schemas.microsoft.com/office/word/2015/wordml/symex" xmlns:wpg="http://schemas.microsoft.com/office/word/2010/wordprocessingGroup" xmlns:wpi="http://schemas.microsoft.com/office/word/2010/wordprocessingInk" xmlns:wne="http://schemas.microsoft.com/office/word/2006/wordml" xmlns:wps="http://schemas.microsoft.com/office/word/2010/wordprocessingShape" mc:Ignorable="w14 w15 w16se w16cid wp14">
+<w:numbering xmlns:wpc="http://schemas.microsoft.com/office/word/2010/wordprocessingCanvas" xmlns:cx="http://schemas.microsoft.com/office/drawing/2014/chartex" xmlns:cx1="http://schemas.microsoft.com/office/drawing/2015/9/8/chartex" xmlns:cx2="http://schemas.microsoft.com/office/drawing/2015/10/21/chartex" xmlns:cx3="http://schemas.microsoft.com/office/drawing/2016/5/9/chartex" xmlns:cx4="http://schemas.microsoft.com/office/drawing/2016/5/10/chartex" xmlns:cx5="http://schemas.microsoft.com/office/drawing/2016/5/11/chartex" xmlns:cx6="http://schemas.microsoft.com/office/drawing/2016/5/12/chartex" xmlns:cx7="http://schemas.microsoft.com/office/drawing/2016/5/13/chartex" xmlns:cx8="http://schemas.microsoft.com/office/drawing/2016/5/14/chartex" xmlns:mc="http://schemas.openxmlformats.org/markup-compatibility/2006" xmlns:aink="http://schemas.microsoft.com/office/drawing/2016/ink" xmlns:am3d="http://schemas.microsoft.com/office/drawing/2017/model3d" xmlns:o="urn:schemas-microsoft-com:office:office" xmlns:r="http://schemas.openxmlformats.org/officeDocument/2006/relationships" xmlns:m="http://schemas.openxmlformats.org/officeDocument/2006/math" xmlns:v="urn:schemas-microsoft-com:vml" xmlns:wp14="http://schemas.microsoft.com/office/word/2010/wordprocessingDrawing" xmlns:wp="http://schemas.openxmlformats.org/drawingml/2006/wordprocessingDrawing" xmlns:w10="urn:schemas-microsoft-com:office:word" xmlns:w="http://schemas.openxmlformats.org/wordprocessingml/2006/main" xmlns:w14="http://schemas.microsoft.com/office/word/2010/wordml" xmlns:w15="http://schemas.microsoft.com/office/word/2012/wordml" xmlns:w16se="http://schemas.microsoft.com/office/word/2015/wordml/symex" xmlns:wpg="http://schemas.microsoft.com/office/word/2010/wordprocessingGroup" xmlns:wpi="http://schemas.microsoft.com/office/word/2010/wordprocessingInk" xmlns:wne="http://schemas.microsoft.com/office/word/2006/wordml" xmlns:wps="http://schemas.microsoft.com/office/word/2010/wordprocessingShape" mc:Ignorable="w14 w15 w16se wp14">
   <w:abstractNum w:abstractNumId="0" w15:restartNumberingAfterBreak="0">
     <w:nsid w:val="1BB51D89"/>
     <w:multiLevelType w:val="hybridMultilevel"/>
@@ -3846,7 +4189,7 @@
 </file>
 
 <file path=word/styles.xml><?xml version="1.0" encoding="utf-8"?>
-<w:styles xmlns:mc="http://schemas.openxmlformats.org/markup-compatibility/2006" xmlns:r="http://schemas.openxmlformats.org/officeDocument/2006/relationships" xmlns:w="http://schemas.openxmlformats.org/wordprocessingml/2006/main" xmlns:w14="http://schemas.microsoft.com/office/word/2010/wordml" xmlns:w15="http://schemas.microsoft.com/office/word/2012/wordml" xmlns:w16cid="http://schemas.microsoft.com/office/word/2016/wordml/cid" xmlns:w16se="http://schemas.microsoft.com/office/word/2015/wordml/symex" mc:Ignorable="w14 w15 w16se w16cid">
+<w:styles xmlns:mc="http://schemas.openxmlformats.org/markup-compatibility/2006" xmlns:r="http://schemas.openxmlformats.org/officeDocument/2006/relationships" xmlns:w="http://schemas.openxmlformats.org/wordprocessingml/2006/main" xmlns:w14="http://schemas.microsoft.com/office/word/2010/wordml" xmlns:w15="http://schemas.microsoft.com/office/word/2012/wordml" xmlns:w16se="http://schemas.microsoft.com/office/word/2015/wordml/symex" mc:Ignorable="w14 w15 w16se">
   <w:docDefaults>
     <w:rPrDefault>
       <w:rPr>

</xml_diff>

<commit_message>
Updated known issues for documentation 1.1
</commit_message>
<xml_diff>
--- a/Documentation/Java-III-Design-Report-Brooks-Bierer.docx
+++ b/Documentation/Java-III-Design-Report-Brooks-Bierer.docx
@@ -226,7 +226,7 @@
           </w:tcPr>
           <w:p>
             <w:r>
-              <w:t>1.0</w:t>
+              <w:t>1.1</w:t>
             </w:r>
           </w:p>
         </w:tc>
@@ -533,6 +533,12 @@
                       <w:i/>
                     </w:rPr>
                   </w:pPr>
+                  <w:r>
+                    <w:rPr>
+                      <w:i/>
+                    </w:rPr>
+                    <w:t xml:space="preserve">Have a clean, dynamic UI </w:t>
+                  </w:r>
                 </w:p>
               </w:tc>
               <w:tc>
@@ -545,6 +551,12 @@
                       <w:i/>
                     </w:rPr>
                   </w:pPr>
+                  <w:r>
+                    <w:rPr>
+                      <w:i/>
+                    </w:rPr>
+                    <w:t>Brendan Brooks</w:t>
+                  </w:r>
                 </w:p>
               </w:tc>
               <w:tc>
@@ -557,6 +569,12 @@
                       <w:i/>
                     </w:rPr>
                   </w:pPr>
+                  <w:r>
+                    <w:rPr>
+                      <w:i/>
+                    </w:rPr>
+                    <w:t>7</w:t>
+                  </w:r>
                 </w:p>
               </w:tc>
               <w:tc>
@@ -569,6 +587,12 @@
                       <w:i/>
                     </w:rPr>
                   </w:pPr>
+                  <w:r>
+                    <w:rPr>
+                      <w:i/>
+                    </w:rPr>
+                    <w:t>0</w:t>
+                  </w:r>
                 </w:p>
               </w:tc>
             </w:tr>
@@ -583,6 +607,12 @@
                       <w:i/>
                     </w:rPr>
                   </w:pPr>
+                  <w:r>
+                    <w:rPr>
+                      <w:i/>
+                    </w:rPr>
+                    <w:t>Provide backend functionality to UI</w:t>
+                  </w:r>
                 </w:p>
               </w:tc>
               <w:tc>
@@ -595,6 +625,12 @@
                       <w:i/>
                     </w:rPr>
                   </w:pPr>
+                  <w:r>
+                    <w:rPr>
+                      <w:i/>
+                    </w:rPr>
+                    <w:t>Will Bierer</w:t>
+                  </w:r>
                 </w:p>
               </w:tc>
               <w:tc>
@@ -607,6 +643,12 @@
                       <w:i/>
                     </w:rPr>
                   </w:pPr>
+                  <w:r>
+                    <w:rPr>
+                      <w:i/>
+                    </w:rPr>
+                    <w:t>9</w:t>
+                  </w:r>
                 </w:p>
               </w:tc>
               <w:tc>
@@ -619,6 +661,12 @@
                       <w:i/>
                     </w:rPr>
                   </w:pPr>
+                  <w:r>
+                    <w:rPr>
+                      <w:i/>
+                    </w:rPr>
+                    <w:t>0</w:t>
+                  </w:r>
                 </w:p>
               </w:tc>
             </w:tr>
@@ -633,6 +681,24 @@
                       <w:i/>
                     </w:rPr>
                   </w:pPr>
+                  <w:r>
+                    <w:rPr>
+                      <w:i/>
+                    </w:rPr>
+                    <w:t xml:space="preserve">Hook up to MySQL database </w:t>
+                  </w:r>
+                  <w:r>
+                    <w:rPr>
+                      <w:i/>
+                    </w:rPr>
+                    <w:t>unti</w:t>
+                  </w:r>
+                  <w:r>
+                    <w:rPr>
+                      <w:i/>
+                    </w:rPr>
+                    <w:t>l we learn Java database stuff</w:t>
+                  </w:r>
                 </w:p>
               </w:tc>
               <w:tc>
@@ -645,6 +711,12 @@
                       <w:i/>
                     </w:rPr>
                   </w:pPr>
+                  <w:r>
+                    <w:rPr>
+                      <w:i/>
+                    </w:rPr>
+                    <w:t>Brendan Brooks/Will Bierer</w:t>
+                  </w:r>
                 </w:p>
               </w:tc>
               <w:tc>
@@ -657,6 +729,12 @@
                       <w:i/>
                     </w:rPr>
                   </w:pPr>
+                  <w:r>
+                    <w:rPr>
+                      <w:i/>
+                    </w:rPr>
+                    <w:t>5</w:t>
+                  </w:r>
                 </w:p>
               </w:tc>
               <w:tc>
@@ -669,6 +747,12 @@
                       <w:i/>
                     </w:rPr>
                   </w:pPr>
+                  <w:r>
+                    <w:rPr>
+                      <w:i/>
+                    </w:rPr>
+                    <w:t>3</w:t>
+                  </w:r>
                 </w:p>
               </w:tc>
             </w:tr>
@@ -1267,12 +1351,7 @@
               <w:t>We</w:t>
             </w:r>
             <w:r>
-              <w:t xml:space="preserve"> acknowledge that our team has revie</w:t>
-            </w:r>
-            <w:bookmarkStart w:id="0" w:name="_GoBack"/>
-            <w:bookmarkEnd w:id="0"/>
-            <w:r>
-              <w:t xml:space="preserve">wed this </w:t>
+              <w:t xml:space="preserve"> acknowledge that our team has reviewed this </w:t>
             </w:r>
             <w:r>
               <w:t>Report</w:t>
@@ -1832,25 +1911,7 @@
           <w:sz w:val="22"/>
           <w:szCs w:val="22"/>
         </w:rPr>
-        <w:t xml:space="preserve"> which </w:t>
-      </w:r>
-      <w:proofErr w:type="gramStart"/>
-      <w:r>
-        <w:rPr>
-          <w:color w:val="000000" w:themeColor="text1"/>
-          <w:sz w:val="22"/>
-          <w:szCs w:val="22"/>
-        </w:rPr>
-        <w:t>actually wipes</w:t>
-      </w:r>
-      <w:proofErr w:type="gramEnd"/>
-      <w:r>
-        <w:rPr>
-          <w:color w:val="000000" w:themeColor="text1"/>
-          <w:sz w:val="22"/>
-          <w:szCs w:val="22"/>
-        </w:rPr>
-        <w:t xml:space="preserve"> stats from their databases every few months, making it impossible to have a lifetime track record. Our plan is to prevent that </w:t>
+        <w:t xml:space="preserve"> which actually wipes stats from their databases every few months, making it impossible to have a lifetime track record. Our plan is to prevent that </w:t>
       </w:r>
       <w:r>
         <w:rPr>
@@ -2091,25 +2152,7 @@
           <w:sz w:val="22"/>
           <w:szCs w:val="22"/>
         </w:rPr>
-        <w:t xml:space="preserve">ay want to </w:t>
-      </w:r>
-      <w:proofErr w:type="gramStart"/>
-      <w:r>
-        <w:rPr>
-          <w:color w:val="000000" w:themeColor="text1"/>
-          <w:sz w:val="22"/>
-          <w:szCs w:val="22"/>
-        </w:rPr>
-        <w:t>look into</w:t>
-      </w:r>
-      <w:proofErr w:type="gramEnd"/>
-      <w:r>
-        <w:rPr>
-          <w:color w:val="000000" w:themeColor="text1"/>
-          <w:sz w:val="22"/>
-          <w:szCs w:val="22"/>
-        </w:rPr>
-        <w:t xml:space="preserve"> timed events for updating the data (i.e. every 5 min) or having a separate server </w:t>
+        <w:t xml:space="preserve">ay want to look into timed events for updating the data (i.e. every 5 min) or having a separate server </w:t>
       </w:r>
       <w:r>
         <w:rPr>
@@ -2315,17 +2358,8 @@
           <w:sz w:val="22"/>
           <w:szCs w:val="22"/>
         </w:rPr>
-        <w:t xml:space="preserve">jax-based gameboard with partial page refreshes every couple </w:t>
-      </w:r>
-      <w:proofErr w:type="gramStart"/>
-      <w:r>
-        <w:rPr>
-          <w:sz w:val="22"/>
-          <w:szCs w:val="22"/>
-        </w:rPr>
-        <w:t>seconds</w:t>
-      </w:r>
-      <w:proofErr w:type="gramEnd"/>
+        <w:t>jax-based gameboard with partial page refreshes every couple seconds</w:t>
+      </w:r>
     </w:p>
     <w:p>
       <w:pPr>
@@ -2391,23 +2425,7 @@
           <w:sz w:val="22"/>
           <w:szCs w:val="22"/>
         </w:rPr>
-        <w:t xml:space="preserve">Creating </w:t>
-      </w:r>
-      <w:proofErr w:type="gramStart"/>
-      <w:r>
-        <w:rPr>
-          <w:sz w:val="22"/>
-          <w:szCs w:val="22"/>
-        </w:rPr>
-        <w:t>some kind of artificial</w:t>
-      </w:r>
-      <w:proofErr w:type="gramEnd"/>
-      <w:r>
-        <w:rPr>
-          <w:sz w:val="22"/>
-          <w:szCs w:val="22"/>
-        </w:rPr>
-        <w:t xml:space="preserve"> intelligence to make this 1-player would have been harder and less interesting, so we decided to take on the idea of 2-player-only gameplay</w:t>
+        <w:t>Creating some kind of artificial intelligence to make this 1-player would have been harder and less interesting, so we decided to take on the idea of 2-player-only gameplay</w:t>
       </w:r>
     </w:p>
     <w:p>
@@ -2581,18 +2599,137 @@
       </w:r>
     </w:p>
     <w:p>
+      <w:r>
+        <w:t>-</w:t>
+      </w:r>
+      <w:r>
+        <w:t>Cannot</w:t>
+      </w:r>
+      <w:r>
+        <w:t xml:space="preserve"> connect to </w:t>
+      </w:r>
+      <w:proofErr w:type="spellStart"/>
+      <w:r>
+        <w:t>mysql</w:t>
+      </w:r>
+      <w:proofErr w:type="spellEnd"/>
+      <w:r>
+        <w:t xml:space="preserve"> database</w:t>
+      </w:r>
+      <w:r>
+        <w:t>.</w:t>
+      </w:r>
+    </w:p>
+    <w:p>
+      <w:r>
+        <w:t>-Trying to register causes “</w:t>
+      </w:r>
+      <w:r>
+        <w:t xml:space="preserve">http method </w:t>
+      </w:r>
+      <w:r>
+        <w:t>‘</w:t>
+      </w:r>
+      <w:r>
+        <w:t>post</w:t>
+      </w:r>
+      <w:r>
+        <w:t>’ is not supported by this URL” error.</w:t>
+      </w:r>
+      <w:bookmarkStart w:id="0" w:name="_GoBack"/>
+      <w:bookmarkEnd w:id="0"/>
+    </w:p>
+    <w:p>
+      <w:r>
+        <w:t>-</w:t>
+      </w:r>
+      <w:r>
+        <w:t>jQuery module slide-down-on-hover functionality can be clunky at times.</w:t>
+      </w:r>
+    </w:p>
+    <w:p>
       <w:pPr>
         <w:rPr>
           <w:i/>
           <w:color w:val="2E74B5" w:themeColor="accent1" w:themeShade="BF"/>
         </w:rPr>
       </w:pPr>
-      <w:r>
+    </w:p>
+    <w:p>
+      <w:pPr>
+        <w:rPr>
+          <w:b/>
+          <w:color w:val="000000" w:themeColor="text1"/>
+          <w:sz w:val="28"/>
+          <w:szCs w:val="28"/>
+        </w:rPr>
+      </w:pPr>
+      <w:r>
+        <w:rPr>
+          <w:b/>
+          <w:color w:val="000000" w:themeColor="text1"/>
+          <w:sz w:val="28"/>
+          <w:szCs w:val="28"/>
+        </w:rPr>
+        <w:t>Risks</w:t>
+      </w:r>
+      <w:r>
+        <w:rPr>
+          <w:b/>
+          <w:color w:val="000000" w:themeColor="text1"/>
+          <w:sz w:val="28"/>
+          <w:szCs w:val="28"/>
+        </w:rPr>
+        <w:t>:</w:t>
+      </w:r>
+    </w:p>
+    <w:p>
+      <w:pPr>
+        <w:rPr>
+          <w:color w:val="2E74B5" w:themeColor="accent1" w:themeShade="BF"/>
+        </w:rPr>
+      </w:pPr>
+      <w:r>
+        <w:t>We won’t be learning ajax and partial page refreshes as part of the course, so we will have to figure it out on our own.</w:t>
+      </w:r>
+      <w:r>
+        <w:t xml:space="preserve"> Also, because we will have to figure out game-logic while also learning a difficult framework, it may become more time-consuming than we expect.</w:t>
+      </w:r>
+    </w:p>
+    <w:p>
+      <w:pPr>
         <w:rPr>
           <w:i/>
           <w:color w:val="2E74B5" w:themeColor="accent1" w:themeShade="BF"/>
         </w:rPr>
-        <w:t xml:space="preserve">Any anomalies or known issues in the code or functionality should be documented here. </w:t>
+      </w:pPr>
+    </w:p>
+    <w:p>
+      <w:pPr>
+        <w:rPr>
+          <w:b/>
+          <w:color w:val="000000" w:themeColor="text1"/>
+          <w:sz w:val="28"/>
+          <w:szCs w:val="28"/>
+        </w:rPr>
+      </w:pPr>
+      <w:r>
+        <w:rPr>
+          <w:b/>
+          <w:color w:val="000000" w:themeColor="text1"/>
+          <w:sz w:val="28"/>
+          <w:szCs w:val="28"/>
+        </w:rPr>
+        <w:t>ER Diagram</w:t>
+      </w:r>
+      <w:r>
+        <w:rPr>
+          <w:b/>
+          <w:color w:val="000000" w:themeColor="text1"/>
+          <w:sz w:val="28"/>
+          <w:szCs w:val="28"/>
+        </w:rPr>
+        <w:t>:</w:t>
       </w:r>
     </w:p>
     <w:p>
@@ -2602,24 +2739,39 @@
           <w:color w:val="2E74B5" w:themeColor="accent1" w:themeShade="BF"/>
         </w:rPr>
       </w:pPr>
-    </w:p>
-    <w:p>
-      <w:pPr>
-        <w:rPr>
-          <w:b/>
-          <w:color w:val="000000" w:themeColor="text1"/>
-          <w:sz w:val="28"/>
-          <w:szCs w:val="28"/>
-        </w:rPr>
-      </w:pPr>
-      <w:r>
-        <w:rPr>
-          <w:b/>
-          <w:color w:val="000000" w:themeColor="text1"/>
-          <w:sz w:val="28"/>
-          <w:szCs w:val="28"/>
-        </w:rPr>
-        <w:t>Risks</w:t>
+      <w:r>
+        <w:rPr>
+          <w:i/>
+          <w:color w:val="2E74B5" w:themeColor="accent1" w:themeShade="BF"/>
+        </w:rPr>
+        <w:t xml:space="preserve">Image file of your ER database diagram. </w:t>
+      </w:r>
+    </w:p>
+    <w:p>
+      <w:pPr>
+        <w:rPr>
+          <w:i/>
+          <w:color w:val="2E74B5" w:themeColor="accent1" w:themeShade="BF"/>
+        </w:rPr>
+      </w:pPr>
+    </w:p>
+    <w:p>
+      <w:pPr>
+        <w:rPr>
+          <w:b/>
+          <w:color w:val="000000" w:themeColor="text1"/>
+          <w:sz w:val="28"/>
+          <w:szCs w:val="28"/>
+        </w:rPr>
+      </w:pPr>
+      <w:r>
+        <w:rPr>
+          <w:b/>
+          <w:color w:val="000000" w:themeColor="text1"/>
+          <w:sz w:val="28"/>
+          <w:szCs w:val="28"/>
+        </w:rPr>
+        <w:t>DDL Scripts</w:t>
       </w:r>
       <w:r>
         <w:rPr>
@@ -2634,66 +2786,25 @@
     <w:p>
       <w:pPr>
         <w:rPr>
-          <w:color w:val="2E74B5" w:themeColor="accent1" w:themeShade="BF"/>
-        </w:rPr>
-      </w:pPr>
-      <w:r>
-        <w:t>We won’t be learning ajax and partial page refreshes as part of the course, so we will have to figure it out on our own.</w:t>
-      </w:r>
-      <w:r>
-        <w:t xml:space="preserve"> Also, because we will have to figure out game-logic while also learning a difficult framework, it may become more time-consuming than we expect.</w:t>
-      </w:r>
-    </w:p>
-    <w:p>
-      <w:pPr>
-        <w:rPr>
           <w:i/>
           <w:color w:val="2E74B5" w:themeColor="accent1" w:themeShade="BF"/>
         </w:rPr>
       </w:pPr>
-    </w:p>
-    <w:p>
-      <w:pPr>
-        <w:rPr>
-          <w:b/>
-          <w:color w:val="000000" w:themeColor="text1"/>
-          <w:sz w:val="28"/>
-          <w:szCs w:val="28"/>
-        </w:rPr>
-      </w:pPr>
-      <w:r>
-        <w:rPr>
-          <w:b/>
-          <w:color w:val="000000" w:themeColor="text1"/>
-          <w:sz w:val="28"/>
-          <w:szCs w:val="28"/>
-        </w:rPr>
-        <w:t>ER Diagram</w:t>
-      </w:r>
-      <w:r>
-        <w:rPr>
-          <w:b/>
-          <w:color w:val="000000" w:themeColor="text1"/>
-          <w:sz w:val="28"/>
-          <w:szCs w:val="28"/>
-        </w:rPr>
-        <w:t>:</w:t>
-      </w:r>
-    </w:p>
-    <w:p>
-      <w:pPr>
+      <w:r>
         <w:rPr>
           <w:i/>
           <w:color w:val="2E74B5" w:themeColor="accent1" w:themeShade="BF"/>
         </w:rPr>
-      </w:pPr>
-      <w:r>
+        <w:t xml:space="preserve">This should contain a link to Bitbucket where the DDL script can be downloaded from. </w:t>
+      </w:r>
+    </w:p>
+    <w:p>
+      <w:pPr>
         <w:rPr>
           <w:i/>
           <w:color w:val="2E74B5" w:themeColor="accent1" w:themeShade="BF"/>
         </w:rPr>
-        <w:t xml:space="preserve">Image file of your ER database diagram. </w:t>
-      </w:r>
+      </w:pPr>
     </w:p>
     <w:p>
       <w:pPr>
@@ -2706,45 +2817,18 @@
     <w:p>
       <w:pPr>
         <w:rPr>
-          <w:b/>
-          <w:color w:val="000000" w:themeColor="text1"/>
-          <w:sz w:val="28"/>
-          <w:szCs w:val="28"/>
-        </w:rPr>
-      </w:pPr>
-      <w:r>
-        <w:rPr>
-          <w:b/>
-          <w:color w:val="000000" w:themeColor="text1"/>
-          <w:sz w:val="28"/>
-          <w:szCs w:val="28"/>
-        </w:rPr>
-        <w:t>DDL Scripts</w:t>
-      </w:r>
-      <w:r>
-        <w:rPr>
-          <w:b/>
-          <w:color w:val="000000" w:themeColor="text1"/>
-          <w:sz w:val="28"/>
-          <w:szCs w:val="28"/>
-        </w:rPr>
-        <w:t>:</w:t>
-      </w:r>
-    </w:p>
-    <w:p>
-      <w:pPr>
-        <w:rPr>
           <w:i/>
           <w:color w:val="2E74B5" w:themeColor="accent1" w:themeShade="BF"/>
         </w:rPr>
       </w:pPr>
-      <w:r>
+    </w:p>
+    <w:p>
+      <w:pPr>
         <w:rPr>
           <w:i/>
           <w:color w:val="2E74B5" w:themeColor="accent1" w:themeShade="BF"/>
         </w:rPr>
-        <w:t xml:space="preserve">This should contain a link to Bitbucket where the DDL script can be downloaded from. </w:t>
-      </w:r>
+      </w:pPr>
     </w:p>
     <w:p>
       <w:pPr>
@@ -2789,52 +2873,19 @@
     <w:p>
       <w:pPr>
         <w:rPr>
-          <w:i/>
-          <w:color w:val="2E74B5" w:themeColor="accent1" w:themeShade="BF"/>
-        </w:rPr>
-      </w:pPr>
-    </w:p>
-    <w:p>
-      <w:pPr>
-        <w:rPr>
-          <w:i/>
-          <w:color w:val="2E74B5" w:themeColor="accent1" w:themeShade="BF"/>
-        </w:rPr>
-      </w:pPr>
-    </w:p>
-    <w:p>
-      <w:pPr>
-        <w:rPr>
-          <w:i/>
-          <w:color w:val="2E74B5" w:themeColor="accent1" w:themeShade="BF"/>
-        </w:rPr>
-      </w:pPr>
-    </w:p>
-    <w:p>
-      <w:pPr>
-        <w:rPr>
-          <w:i/>
-          <w:color w:val="2E74B5" w:themeColor="accent1" w:themeShade="BF"/>
-        </w:rPr>
-      </w:pPr>
-    </w:p>
-    <w:p>
-      <w:pPr>
-        <w:rPr>
-          <w:b/>
-          <w:color w:val="000000" w:themeColor="text1"/>
-          <w:sz w:val="28"/>
-          <w:szCs w:val="28"/>
-        </w:rPr>
-      </w:pPr>
-      <w:r>
-        <w:rPr>
-          <w:b/>
-          <w:color w:val="000000" w:themeColor="text1"/>
-          <w:sz w:val="28"/>
-          <w:szCs w:val="28"/>
-        </w:rPr>
-        <w:lastRenderedPageBreak/>
+          <w:b/>
+          <w:color w:val="000000" w:themeColor="text1"/>
+          <w:sz w:val="28"/>
+          <w:szCs w:val="28"/>
+        </w:rPr>
+      </w:pPr>
+      <w:r>
+        <w:rPr>
+          <w:b/>
+          <w:color w:val="000000" w:themeColor="text1"/>
+          <w:sz w:val="28"/>
+          <w:szCs w:val="28"/>
+        </w:rPr>
         <w:t>Sitemap Diagram</w:t>
       </w:r>
       <w:r>
@@ -2922,6 +2973,126 @@
           <w:szCs w:val="28"/>
         </w:rPr>
       </w:pPr>
+    </w:p>
+    <w:p>
+      <w:pPr>
+        <w:rPr>
+          <w:b/>
+          <w:color w:val="000000" w:themeColor="text1"/>
+          <w:sz w:val="28"/>
+          <w:szCs w:val="28"/>
+        </w:rPr>
+      </w:pPr>
+    </w:p>
+    <w:p>
+      <w:pPr>
+        <w:rPr>
+          <w:b/>
+          <w:color w:val="000000" w:themeColor="text1"/>
+          <w:sz w:val="28"/>
+          <w:szCs w:val="28"/>
+        </w:rPr>
+      </w:pPr>
+    </w:p>
+    <w:p>
+      <w:pPr>
+        <w:rPr>
+          <w:b/>
+          <w:color w:val="000000" w:themeColor="text1"/>
+          <w:sz w:val="28"/>
+          <w:szCs w:val="28"/>
+        </w:rPr>
+      </w:pPr>
+    </w:p>
+    <w:p>
+      <w:pPr>
+        <w:rPr>
+          <w:b/>
+          <w:color w:val="000000" w:themeColor="text1"/>
+          <w:sz w:val="28"/>
+          <w:szCs w:val="28"/>
+        </w:rPr>
+      </w:pPr>
+    </w:p>
+    <w:p>
+      <w:pPr>
+        <w:rPr>
+          <w:b/>
+          <w:color w:val="000000" w:themeColor="text1"/>
+          <w:sz w:val="28"/>
+          <w:szCs w:val="28"/>
+        </w:rPr>
+      </w:pPr>
+    </w:p>
+    <w:p>
+      <w:pPr>
+        <w:rPr>
+          <w:b/>
+          <w:color w:val="000000" w:themeColor="text1"/>
+          <w:sz w:val="28"/>
+          <w:szCs w:val="28"/>
+        </w:rPr>
+      </w:pPr>
+    </w:p>
+    <w:p>
+      <w:pPr>
+        <w:rPr>
+          <w:b/>
+          <w:color w:val="000000" w:themeColor="text1"/>
+          <w:sz w:val="28"/>
+          <w:szCs w:val="28"/>
+        </w:rPr>
+      </w:pPr>
+    </w:p>
+    <w:p>
+      <w:pPr>
+        <w:rPr>
+          <w:b/>
+          <w:color w:val="000000" w:themeColor="text1"/>
+          <w:sz w:val="28"/>
+          <w:szCs w:val="28"/>
+        </w:rPr>
+      </w:pPr>
+    </w:p>
+    <w:p>
+      <w:pPr>
+        <w:rPr>
+          <w:b/>
+          <w:color w:val="000000" w:themeColor="text1"/>
+          <w:sz w:val="28"/>
+          <w:szCs w:val="28"/>
+        </w:rPr>
+      </w:pPr>
+    </w:p>
+    <w:p>
+      <w:pPr>
+        <w:rPr>
+          <w:b/>
+          <w:color w:val="000000" w:themeColor="text1"/>
+          <w:sz w:val="28"/>
+          <w:szCs w:val="28"/>
+        </w:rPr>
+      </w:pPr>
+    </w:p>
+    <w:p>
+      <w:pPr>
+        <w:rPr>
+          <w:b/>
+          <w:color w:val="000000" w:themeColor="text1"/>
+          <w:sz w:val="28"/>
+          <w:szCs w:val="28"/>
+        </w:rPr>
+      </w:pPr>
+    </w:p>
+    <w:p>
+      <w:pPr>
+        <w:rPr>
+          <w:b/>
+          <w:color w:val="000000" w:themeColor="text1"/>
+          <w:sz w:val="28"/>
+          <w:szCs w:val="28"/>
+        </w:rPr>
+      </w:pPr>
       <w:r>
         <w:rPr>
           <w:b/>
@@ -2950,89 +3121,253 @@
       <w:r>
         <w:rPr>
           <w:i/>
-          <w:color w:val="2E74B5" w:themeColor="accent1" w:themeShade="BF"/>
-        </w:rPr>
-        <w:t xml:space="preserve">You should insert </w:t>
-      </w:r>
+          <w:noProof/>
+          <w:color w:val="2E74B5" w:themeColor="accent1" w:themeShade="BF"/>
+        </w:rPr>
+        <w:drawing>
+          <wp:inline distT="0" distB="0" distL="0" distR="0" wp14:anchorId="12648339" wp14:editId="686D657E">
+            <wp:extent cx="4104864" cy="2714625"/>
+            <wp:effectExtent l="0" t="0" r="0" b="0"/>
+            <wp:docPr id="2" name="Picture 2" descr="C:\Users\brend\AppData\Local\Microsoft\Windows\INetCache\Content.Word\LoginRegisterInterfaceDiagram.png"/>
+            <wp:cNvGraphicFramePr>
+              <a:graphicFrameLocks xmlns:a="http://schemas.openxmlformats.org/drawingml/2006/main" noChangeAspect="1"/>
+            </wp:cNvGraphicFramePr>
+            <a:graphic xmlns:a="http://schemas.openxmlformats.org/drawingml/2006/main">
+              <a:graphicData uri="http://schemas.openxmlformats.org/drawingml/2006/picture">
+                <pic:pic xmlns:pic="http://schemas.openxmlformats.org/drawingml/2006/picture">
+                  <pic:nvPicPr>
+                    <pic:cNvPr id="0" name="Picture 1" descr="C:\Users\brend\AppData\Local\Microsoft\Windows\INetCache\Content.Word\LoginRegisterInterfaceDiagram.png"/>
+                    <pic:cNvPicPr>
+                      <a:picLocks noChangeAspect="1" noChangeArrowheads="1"/>
+                    </pic:cNvPicPr>
+                  </pic:nvPicPr>
+                  <pic:blipFill>
+                    <a:blip r:embed="rId7">
+                      <a:extLst>
+                        <a:ext uri="{28A0092B-C50C-407E-A947-70E740481C1C}">
+                          <a14:useLocalDpi xmlns:a14="http://schemas.microsoft.com/office/drawing/2010/main" val="0"/>
+                        </a:ext>
+                      </a:extLst>
+                    </a:blip>
+                    <a:srcRect/>
+                    <a:stretch>
+                      <a:fillRect/>
+                    </a:stretch>
+                  </pic:blipFill>
+                  <pic:spPr bwMode="auto">
+                    <a:xfrm>
+                      <a:off x="0" y="0"/>
+                      <a:ext cx="4110367" cy="2718264"/>
+                    </a:xfrm>
+                    <a:prstGeom prst="rect">
+                      <a:avLst/>
+                    </a:prstGeom>
+                    <a:noFill/>
+                    <a:ln>
+                      <a:noFill/>
+                    </a:ln>
+                  </pic:spPr>
+                </pic:pic>
+              </a:graphicData>
+            </a:graphic>
+          </wp:inline>
+        </w:drawing>
+      </w:r>
+    </w:p>
+    <w:p>
+      <w:pPr>
+        <w:rPr>
+          <w:b/>
+          <w:color w:val="000000" w:themeColor="text1"/>
+          <w:sz w:val="28"/>
+          <w:szCs w:val="28"/>
+        </w:rPr>
+      </w:pPr>
+    </w:p>
+    <w:p>
+      <w:pPr>
+        <w:rPr>
+          <w:b/>
+          <w:color w:val="000000" w:themeColor="text1"/>
+          <w:sz w:val="28"/>
+          <w:szCs w:val="28"/>
+        </w:rPr>
+      </w:pPr>
+      <w:r>
+        <w:rPr>
+          <w:b/>
+          <w:color w:val="000000" w:themeColor="text1"/>
+          <w:sz w:val="28"/>
+          <w:szCs w:val="28"/>
+        </w:rPr>
+        <w:t>Class Diagrams:</w:t>
+      </w:r>
+    </w:p>
+    <w:p>
+      <w:pPr>
+        <w:rPr>
+          <w:color w:val="2E74B5" w:themeColor="accent1" w:themeShade="BF"/>
+        </w:rPr>
+      </w:pPr>
+      <w:r>
+        <w:rPr>
+          <w:noProof/>
+          <w:color w:val="2E74B5" w:themeColor="accent1" w:themeShade="BF"/>
+        </w:rPr>
+        <w:drawing>
+          <wp:inline distT="0" distB="0" distL="0" distR="0" wp14:anchorId="7F054B15" wp14:editId="0FAF7A73">
+            <wp:extent cx="6772275" cy="1438275"/>
+            <wp:effectExtent l="0" t="0" r="9525" b="9525"/>
+            <wp:docPr id="5" name="Picture 5" descr="C:\Users\brend\AppData\Local\Microsoft\Windows\INetCache\Content.Word\UserModel.png"/>
+            <wp:cNvGraphicFramePr>
+              <a:graphicFrameLocks xmlns:a="http://schemas.openxmlformats.org/drawingml/2006/main" noChangeAspect="1"/>
+            </wp:cNvGraphicFramePr>
+            <a:graphic xmlns:a="http://schemas.openxmlformats.org/drawingml/2006/main">
+              <a:graphicData uri="http://schemas.openxmlformats.org/drawingml/2006/picture">
+                <pic:pic xmlns:pic="http://schemas.openxmlformats.org/drawingml/2006/picture">
+                  <pic:nvPicPr>
+                    <pic:cNvPr id="0" name="Picture 4" descr="C:\Users\brend\AppData\Local\Microsoft\Windows\INetCache\Content.Word\UserModel.png"/>
+                    <pic:cNvPicPr>
+                      <a:picLocks noChangeAspect="1" noChangeArrowheads="1"/>
+                    </pic:cNvPicPr>
+                  </pic:nvPicPr>
+                  <pic:blipFill>
+                    <a:blip r:embed="rId8">
+                      <a:extLst>
+                        <a:ext uri="{28A0092B-C50C-407E-A947-70E740481C1C}">
+                          <a14:useLocalDpi xmlns:a14="http://schemas.microsoft.com/office/drawing/2010/main" val="0"/>
+                        </a:ext>
+                      </a:extLst>
+                    </a:blip>
+                    <a:srcRect/>
+                    <a:stretch>
+                      <a:fillRect/>
+                    </a:stretch>
+                  </pic:blipFill>
+                  <pic:spPr bwMode="auto">
+                    <a:xfrm>
+                      <a:off x="0" y="0"/>
+                      <a:ext cx="6772275" cy="1438275"/>
+                    </a:xfrm>
+                    <a:prstGeom prst="rect">
+                      <a:avLst/>
+                    </a:prstGeom>
+                    <a:noFill/>
+                    <a:ln>
+                      <a:noFill/>
+                    </a:ln>
+                  </pic:spPr>
+                </pic:pic>
+              </a:graphicData>
+            </a:graphic>
+          </wp:inline>
+        </w:drawing>
+      </w:r>
+    </w:p>
+    <w:p>
+      <w:pPr>
+        <w:rPr>
+          <w:color w:val="2E74B5" w:themeColor="accent1" w:themeShade="BF"/>
+        </w:rPr>
+      </w:pPr>
+    </w:p>
+    <w:p>
+      <w:pPr>
+        <w:rPr>
+          <w:b/>
+          <w:color w:val="000000" w:themeColor="text1"/>
+          <w:sz w:val="28"/>
+          <w:szCs w:val="28"/>
+        </w:rPr>
+      </w:pPr>
+      <w:r>
+        <w:rPr>
+          <w:b/>
+          <w:color w:val="000000" w:themeColor="text1"/>
+          <w:sz w:val="28"/>
+          <w:szCs w:val="28"/>
+        </w:rPr>
+        <w:t>Service API Design</w:t>
+      </w:r>
+      <w:r>
+        <w:rPr>
+          <w:b/>
+          <w:color w:val="000000" w:themeColor="text1"/>
+          <w:sz w:val="28"/>
+          <w:szCs w:val="28"/>
+        </w:rPr>
+        <w:t>:</w:t>
+      </w:r>
+    </w:p>
+    <w:p>
+      <w:pPr>
+        <w:rPr>
+          <w:color w:val="2E74B5" w:themeColor="accent1" w:themeShade="BF"/>
+        </w:rPr>
+      </w:pPr>
       <w:r>
         <w:rPr>
           <w:i/>
           <w:color w:val="2E74B5" w:themeColor="accent1" w:themeShade="BF"/>
         </w:rPr>
-        <w:t>any wireframe drawings or white board concepts that were developed to support your application. If you have no supporting documentation please explain the rational why you are able to leave this section as N/A.</w:t>
-      </w:r>
-    </w:p>
-    <w:p>
-      <w:pPr>
-        <w:rPr>
-          <w:color w:val="2E74B5" w:themeColor="accent1" w:themeShade="BF"/>
-        </w:rPr>
-      </w:pPr>
-    </w:p>
-    <w:p>
-      <w:pPr>
-        <w:rPr>
-          <w:b/>
-          <w:color w:val="000000" w:themeColor="text1"/>
-          <w:sz w:val="28"/>
-          <w:szCs w:val="28"/>
-        </w:rPr>
-      </w:pPr>
-      <w:r>
-        <w:rPr>
-          <w:b/>
-          <w:color w:val="000000" w:themeColor="text1"/>
-          <w:sz w:val="28"/>
-          <w:szCs w:val="28"/>
-        </w:rPr>
-        <w:t>Class Diagrams:</w:t>
-      </w:r>
-    </w:p>
-    <w:p>
-      <w:pPr>
-        <w:rPr>
-          <w:color w:val="2E74B5" w:themeColor="accent1" w:themeShade="BF"/>
-        </w:rPr>
-      </w:pPr>
+        <w:t>This section should fully document any 3</w:t>
+      </w:r>
       <w:r>
         <w:rPr>
           <w:i/>
           <w:color w:val="2E74B5" w:themeColor="accent1" w:themeShade="BF"/>
-        </w:rPr>
-        <w:t xml:space="preserve">You should insert any </w:t>
+          <w:vertAlign w:val="superscript"/>
+        </w:rPr>
+        <w:t>rd</w:t>
       </w:r>
       <w:r>
         <w:rPr>
           <w:i/>
           <w:color w:val="2E74B5" w:themeColor="accent1" w:themeShade="BF"/>
         </w:rPr>
-        <w:t>class diagrams here. Your class diagrams should be drawn correctly with the 3 appropriate class compartments, + and – minus to indicate accessibility, and also the data types for the state/properties as well as method arguments and return types. If you have no supporting documentation please explain the rational why you are able to leave this section as N/A.</w:t>
-      </w:r>
-    </w:p>
-    <w:p>
-      <w:pPr>
-        <w:rPr>
-          <w:color w:val="2E74B5" w:themeColor="accent1" w:themeShade="BF"/>
-        </w:rPr>
-      </w:pPr>
-    </w:p>
-    <w:p>
-      <w:pPr>
-        <w:rPr>
-          <w:b/>
-          <w:color w:val="000000" w:themeColor="text1"/>
-          <w:sz w:val="28"/>
-          <w:szCs w:val="28"/>
-        </w:rPr>
-      </w:pPr>
-      <w:r>
-        <w:rPr>
-          <w:b/>
-          <w:color w:val="000000" w:themeColor="text1"/>
-          <w:sz w:val="28"/>
-          <w:szCs w:val="28"/>
-        </w:rPr>
-        <w:t>Service API Design</w:t>
+        <w:t xml:space="preserve"> Party Service Interface API’s being consumed or application specific Service API’s being published, how to access the service, what parameters are required by the API, and the detailed JSON data format specification that could be used by a 3</w:t>
+      </w:r>
+      <w:r>
+        <w:rPr>
+          <w:i/>
+          <w:color w:val="2E74B5" w:themeColor="accent1" w:themeShade="BF"/>
+          <w:vertAlign w:val="superscript"/>
+        </w:rPr>
+        <w:t>rd</w:t>
+      </w:r>
+      <w:r>
+        <w:rPr>
+          <w:i/>
+          <w:color w:val="2E74B5" w:themeColor="accent1" w:themeShade="BF"/>
+        </w:rPr>
+        <w:t xml:space="preserve"> party developer to integrate with the service and API.</w:t>
+      </w:r>
+    </w:p>
+    <w:p>
+      <w:pPr>
+        <w:rPr>
+          <w:i/>
+          <w:color w:val="2E74B5" w:themeColor="accent1" w:themeShade="BF"/>
+        </w:rPr>
+      </w:pPr>
+    </w:p>
+    <w:p>
+      <w:pPr>
+        <w:rPr>
+          <w:b/>
+          <w:color w:val="000000" w:themeColor="text1"/>
+          <w:sz w:val="28"/>
+          <w:szCs w:val="28"/>
+        </w:rPr>
+      </w:pPr>
+      <w:r>
+        <w:rPr>
+          <w:b/>
+          <w:color w:val="000000" w:themeColor="text1"/>
+          <w:sz w:val="28"/>
+          <w:szCs w:val="28"/>
+        </w:rPr>
+        <w:t>Security Design</w:t>
       </w:r>
       <w:r>
         <w:rPr>
@@ -3055,88 +3390,16 @@
           <w:i/>
           <w:color w:val="2E74B5" w:themeColor="accent1" w:themeShade="BF"/>
         </w:rPr>
-        <w:t>This section should fully document any 3</w:t>
-      </w:r>
-      <w:r>
-        <w:rPr>
-          <w:i/>
-          <w:color w:val="2E74B5" w:themeColor="accent1" w:themeShade="BF"/>
-          <w:vertAlign w:val="superscript"/>
-        </w:rPr>
-        <w:t>rd</w:t>
-      </w:r>
-      <w:r>
-        <w:rPr>
-          <w:i/>
-          <w:color w:val="2E74B5" w:themeColor="accent1" w:themeShade="BF"/>
-        </w:rPr>
-        <w:t xml:space="preserve"> Party Service Interface API’s being consumed or application specific Service API’s being published, how to access the service, what parameters are required by the API, and the detailed JSON data format specification that could be used by a 3</w:t>
-      </w:r>
-      <w:r>
-        <w:rPr>
-          <w:i/>
-          <w:color w:val="2E74B5" w:themeColor="accent1" w:themeShade="BF"/>
-          <w:vertAlign w:val="superscript"/>
-        </w:rPr>
-        <w:t>rd</w:t>
-      </w:r>
-      <w:r>
-        <w:rPr>
-          <w:i/>
-          <w:color w:val="2E74B5" w:themeColor="accent1" w:themeShade="BF"/>
-        </w:rPr>
-        <w:t xml:space="preserve"> party developer to integrate with the service and API.</w:t>
-      </w:r>
-    </w:p>
-    <w:p>
-      <w:pPr>
-        <w:rPr>
-          <w:i/>
-          <w:color w:val="2E74B5" w:themeColor="accent1" w:themeShade="BF"/>
-        </w:rPr>
-      </w:pPr>
-    </w:p>
-    <w:p>
-      <w:pPr>
-        <w:rPr>
-          <w:b/>
-          <w:color w:val="000000" w:themeColor="text1"/>
-          <w:sz w:val="28"/>
-          <w:szCs w:val="28"/>
-        </w:rPr>
-      </w:pPr>
-      <w:r>
-        <w:rPr>
-          <w:b/>
-          <w:color w:val="000000" w:themeColor="text1"/>
-          <w:sz w:val="28"/>
-          <w:szCs w:val="28"/>
-        </w:rPr>
-        <w:t>Security Design</w:t>
-      </w:r>
-      <w:r>
-        <w:rPr>
-          <w:b/>
-          <w:color w:val="000000" w:themeColor="text1"/>
-          <w:sz w:val="28"/>
-          <w:szCs w:val="28"/>
-        </w:rPr>
-        <w:t>:</w:t>
-      </w:r>
-    </w:p>
-    <w:p>
-      <w:pPr>
-        <w:rPr>
-          <w:color w:val="2E74B5" w:themeColor="accent1" w:themeShade="BF"/>
-        </w:rPr>
-      </w:pPr>
-      <w:r>
-        <w:rPr>
-          <w:i/>
-          <w:color w:val="2E74B5" w:themeColor="accent1" w:themeShade="BF"/>
-        </w:rPr>
+        <w:lastRenderedPageBreak/>
         <w:t>This section should outline the design for how authentication and authorization was supported. This section should also contain all of the roles and privileges that are supported by the design.</w:t>
       </w:r>
+    </w:p>
+    <w:p>
+      <w:pPr>
+        <w:rPr>
+          <w:color w:val="2E74B5" w:themeColor="accent1" w:themeShade="BF"/>
+        </w:rPr>
+      </w:pPr>
     </w:p>
     <w:p>
       <w:pPr>
@@ -4242,7 +4505,6 @@
   <w:style w:type="character" w:default="1" w:styleId="DefaultParagraphFont">
     <w:name w:val="Default Paragraph Font"/>
     <w:uiPriority w:val="1"/>
-    <w:semiHidden/>
     <w:unhideWhenUsed/>
   </w:style>
   <w:style w:type="table" w:default="1" w:styleId="TableNormal">

</xml_diff>

<commit_message>
Revert "Updated known issues for documentation 1.1"
This reverts commit 633009e30cab73d6d06c33db63a65fe9d75a5e02.
</commit_message>
<xml_diff>
--- a/Documentation/Java-III-Design-Report-Brooks-Bierer.docx
+++ b/Documentation/Java-III-Design-Report-Brooks-Bierer.docx
@@ -226,7 +226,7 @@
           </w:tcPr>
           <w:p>
             <w:r>
-              <w:t>1.1</w:t>
+              <w:t>1.0</w:t>
             </w:r>
           </w:p>
         </w:tc>
@@ -533,12 +533,6 @@
                       <w:i/>
                     </w:rPr>
                   </w:pPr>
-                  <w:r>
-                    <w:rPr>
-                      <w:i/>
-                    </w:rPr>
-                    <w:t xml:space="preserve">Have a clean, dynamic UI </w:t>
-                  </w:r>
                 </w:p>
               </w:tc>
               <w:tc>
@@ -551,12 +545,6 @@
                       <w:i/>
                     </w:rPr>
                   </w:pPr>
-                  <w:r>
-                    <w:rPr>
-                      <w:i/>
-                    </w:rPr>
-                    <w:t>Brendan Brooks</w:t>
-                  </w:r>
                 </w:p>
               </w:tc>
               <w:tc>
@@ -569,12 +557,6 @@
                       <w:i/>
                     </w:rPr>
                   </w:pPr>
-                  <w:r>
-                    <w:rPr>
-                      <w:i/>
-                    </w:rPr>
-                    <w:t>7</w:t>
-                  </w:r>
                 </w:p>
               </w:tc>
               <w:tc>
@@ -587,12 +569,6 @@
                       <w:i/>
                     </w:rPr>
                   </w:pPr>
-                  <w:r>
-                    <w:rPr>
-                      <w:i/>
-                    </w:rPr>
-                    <w:t>0</w:t>
-                  </w:r>
                 </w:p>
               </w:tc>
             </w:tr>
@@ -607,12 +583,6 @@
                       <w:i/>
                     </w:rPr>
                   </w:pPr>
-                  <w:r>
-                    <w:rPr>
-                      <w:i/>
-                    </w:rPr>
-                    <w:t>Provide backend functionality to UI</w:t>
-                  </w:r>
                 </w:p>
               </w:tc>
               <w:tc>
@@ -625,12 +595,6 @@
                       <w:i/>
                     </w:rPr>
                   </w:pPr>
-                  <w:r>
-                    <w:rPr>
-                      <w:i/>
-                    </w:rPr>
-                    <w:t>Will Bierer</w:t>
-                  </w:r>
                 </w:p>
               </w:tc>
               <w:tc>
@@ -643,12 +607,6 @@
                       <w:i/>
                     </w:rPr>
                   </w:pPr>
-                  <w:r>
-                    <w:rPr>
-                      <w:i/>
-                    </w:rPr>
-                    <w:t>9</w:t>
-                  </w:r>
                 </w:p>
               </w:tc>
               <w:tc>
@@ -661,12 +619,6 @@
                       <w:i/>
                     </w:rPr>
                   </w:pPr>
-                  <w:r>
-                    <w:rPr>
-                      <w:i/>
-                    </w:rPr>
-                    <w:t>0</w:t>
-                  </w:r>
                 </w:p>
               </w:tc>
             </w:tr>
@@ -681,24 +633,6 @@
                       <w:i/>
                     </w:rPr>
                   </w:pPr>
-                  <w:r>
-                    <w:rPr>
-                      <w:i/>
-                    </w:rPr>
-                    <w:t xml:space="preserve">Hook up to MySQL database </w:t>
-                  </w:r>
-                  <w:r>
-                    <w:rPr>
-                      <w:i/>
-                    </w:rPr>
-                    <w:t>unti</w:t>
-                  </w:r>
-                  <w:r>
-                    <w:rPr>
-                      <w:i/>
-                    </w:rPr>
-                    <w:t>l we learn Java database stuff</w:t>
-                  </w:r>
                 </w:p>
               </w:tc>
               <w:tc>
@@ -711,12 +645,6 @@
                       <w:i/>
                     </w:rPr>
                   </w:pPr>
-                  <w:r>
-                    <w:rPr>
-                      <w:i/>
-                    </w:rPr>
-                    <w:t>Brendan Brooks/Will Bierer</w:t>
-                  </w:r>
                 </w:p>
               </w:tc>
               <w:tc>
@@ -729,12 +657,6 @@
                       <w:i/>
                     </w:rPr>
                   </w:pPr>
-                  <w:r>
-                    <w:rPr>
-                      <w:i/>
-                    </w:rPr>
-                    <w:t>5</w:t>
-                  </w:r>
                 </w:p>
               </w:tc>
               <w:tc>
@@ -747,12 +669,6 @@
                       <w:i/>
                     </w:rPr>
                   </w:pPr>
-                  <w:r>
-                    <w:rPr>
-                      <w:i/>
-                    </w:rPr>
-                    <w:t>3</w:t>
-                  </w:r>
                 </w:p>
               </w:tc>
             </w:tr>
@@ -1351,7 +1267,12 @@
               <w:t>We</w:t>
             </w:r>
             <w:r>
-              <w:t xml:space="preserve"> acknowledge that our team has reviewed this </w:t>
+              <w:t xml:space="preserve"> acknowledge that our team has revie</w:t>
+            </w:r>
+            <w:bookmarkStart w:id="0" w:name="_GoBack"/>
+            <w:bookmarkEnd w:id="0"/>
+            <w:r>
+              <w:t xml:space="preserve">wed this </w:t>
             </w:r>
             <w:r>
               <w:t>Report</w:t>
@@ -1911,7 +1832,25 @@
           <w:sz w:val="22"/>
           <w:szCs w:val="22"/>
         </w:rPr>
-        <w:t xml:space="preserve"> which actually wipes stats from their databases every few months, making it impossible to have a lifetime track record. Our plan is to prevent that </w:t>
+        <w:t xml:space="preserve"> which </w:t>
+      </w:r>
+      <w:proofErr w:type="gramStart"/>
+      <w:r>
+        <w:rPr>
+          <w:color w:val="000000" w:themeColor="text1"/>
+          <w:sz w:val="22"/>
+          <w:szCs w:val="22"/>
+        </w:rPr>
+        <w:t>actually wipes</w:t>
+      </w:r>
+      <w:proofErr w:type="gramEnd"/>
+      <w:r>
+        <w:rPr>
+          <w:color w:val="000000" w:themeColor="text1"/>
+          <w:sz w:val="22"/>
+          <w:szCs w:val="22"/>
+        </w:rPr>
+        <w:t xml:space="preserve"> stats from their databases every few months, making it impossible to have a lifetime track record. Our plan is to prevent that </w:t>
       </w:r>
       <w:r>
         <w:rPr>
@@ -2152,7 +2091,25 @@
           <w:sz w:val="22"/>
           <w:szCs w:val="22"/>
         </w:rPr>
-        <w:t xml:space="preserve">ay want to look into timed events for updating the data (i.e. every 5 min) or having a separate server </w:t>
+        <w:t xml:space="preserve">ay want to </w:t>
+      </w:r>
+      <w:proofErr w:type="gramStart"/>
+      <w:r>
+        <w:rPr>
+          <w:color w:val="000000" w:themeColor="text1"/>
+          <w:sz w:val="22"/>
+          <w:szCs w:val="22"/>
+        </w:rPr>
+        <w:t>look into</w:t>
+      </w:r>
+      <w:proofErr w:type="gramEnd"/>
+      <w:r>
+        <w:rPr>
+          <w:color w:val="000000" w:themeColor="text1"/>
+          <w:sz w:val="22"/>
+          <w:szCs w:val="22"/>
+        </w:rPr>
+        <w:t xml:space="preserve"> timed events for updating the data (i.e. every 5 min) or having a separate server </w:t>
       </w:r>
       <w:r>
         <w:rPr>
@@ -2358,8 +2315,17 @@
           <w:sz w:val="22"/>
           <w:szCs w:val="22"/>
         </w:rPr>
-        <w:t>jax-based gameboard with partial page refreshes every couple seconds</w:t>
-      </w:r>
+        <w:t xml:space="preserve">jax-based gameboard with partial page refreshes every couple </w:t>
+      </w:r>
+      <w:proofErr w:type="gramStart"/>
+      <w:r>
+        <w:rPr>
+          <w:sz w:val="22"/>
+          <w:szCs w:val="22"/>
+        </w:rPr>
+        <w:t>seconds</w:t>
+      </w:r>
+      <w:proofErr w:type="gramEnd"/>
     </w:p>
     <w:p>
       <w:pPr>
@@ -2425,7 +2391,23 @@
           <w:sz w:val="22"/>
           <w:szCs w:val="22"/>
         </w:rPr>
-        <w:t>Creating some kind of artificial intelligence to make this 1-player would have been harder and less interesting, so we decided to take on the idea of 2-player-only gameplay</w:t>
+        <w:t xml:space="preserve">Creating </w:t>
+      </w:r>
+      <w:proofErr w:type="gramStart"/>
+      <w:r>
+        <w:rPr>
+          <w:sz w:val="22"/>
+          <w:szCs w:val="22"/>
+        </w:rPr>
+        <w:t>some kind of artificial</w:t>
+      </w:r>
+      <w:proofErr w:type="gramEnd"/>
+      <w:r>
+        <w:rPr>
+          <w:sz w:val="22"/>
+          <w:szCs w:val="22"/>
+        </w:rPr>
+        <w:t xml:space="preserve"> intelligence to make this 1-player would have been harder and less interesting, so we decided to take on the idea of 2-player-only gameplay</w:t>
       </w:r>
     </w:p>
     <w:p>
@@ -2599,52 +2581,18 @@
       </w:r>
     </w:p>
     <w:p>
-      <w:r>
-        <w:t>-</w:t>
-      </w:r>
-      <w:r>
-        <w:t>Cannot</w:t>
-      </w:r>
-      <w:r>
-        <w:t xml:space="preserve"> connect to </w:t>
-      </w:r>
-      <w:proofErr w:type="spellStart"/>
-      <w:r>
-        <w:t>mysql</w:t>
-      </w:r>
-      <w:proofErr w:type="spellEnd"/>
-      <w:r>
-        <w:t xml:space="preserve"> database</w:t>
-      </w:r>
-      <w:r>
-        <w:t>.</w:t>
-      </w:r>
-    </w:p>
-    <w:p>
-      <w:r>
-        <w:t>-Trying to register causes “</w:t>
-      </w:r>
-      <w:r>
-        <w:t xml:space="preserve">http method </w:t>
-      </w:r>
-      <w:r>
-        <w:t>‘</w:t>
-      </w:r>
-      <w:r>
-        <w:t>post</w:t>
-      </w:r>
-      <w:r>
-        <w:t>’ is not supported by this URL” error.</w:t>
-      </w:r>
-      <w:bookmarkStart w:id="0" w:name="_GoBack"/>
-      <w:bookmarkEnd w:id="0"/>
-    </w:p>
-    <w:p>
-      <w:r>
-        <w:t>-</w:t>
-      </w:r>
-      <w:r>
-        <w:t>jQuery module slide-down-on-hover functionality can be clunky at times.</w:t>
+      <w:pPr>
+        <w:rPr>
+          <w:i/>
+          <w:color w:val="2E74B5" w:themeColor="accent1" w:themeShade="BF"/>
+        </w:rPr>
+      </w:pPr>
+      <w:r>
+        <w:rPr>
+          <w:i/>
+          <w:color w:val="2E74B5" w:themeColor="accent1" w:themeShade="BF"/>
+        </w:rPr>
+        <w:t xml:space="preserve">Any anomalies or known issues in the code or functionality should be documented here. </w:t>
       </w:r>
     </w:p>
     <w:p>
@@ -2886,6 +2834,7 @@
           <w:sz w:val="28"/>
           <w:szCs w:val="28"/>
         </w:rPr>
+        <w:lastRenderedPageBreak/>
         <w:t>Sitemap Diagram</w:t>
       </w:r>
       <w:r>
@@ -2973,25 +2922,51 @@
           <w:szCs w:val="28"/>
         </w:rPr>
       </w:pPr>
-    </w:p>
-    <w:p>
-      <w:pPr>
+      <w:r>
         <w:rPr>
           <w:b/>
           <w:color w:val="000000" w:themeColor="text1"/>
           <w:sz w:val="28"/>
           <w:szCs w:val="28"/>
         </w:rPr>
-      </w:pPr>
-    </w:p>
-    <w:p>
-      <w:pPr>
+        <w:t>User Interface Diagrams</w:t>
+      </w:r>
+      <w:r>
         <w:rPr>
           <w:b/>
           <w:color w:val="000000" w:themeColor="text1"/>
           <w:sz w:val="28"/>
           <w:szCs w:val="28"/>
         </w:rPr>
+        <w:t>:</w:t>
+      </w:r>
+    </w:p>
+    <w:p>
+      <w:pPr>
+        <w:rPr>
+          <w:color w:val="2E74B5" w:themeColor="accent1" w:themeShade="BF"/>
+        </w:rPr>
+      </w:pPr>
+      <w:r>
+        <w:rPr>
+          <w:i/>
+          <w:color w:val="2E74B5" w:themeColor="accent1" w:themeShade="BF"/>
+        </w:rPr>
+        <w:t xml:space="preserve">You should insert </w:t>
+      </w:r>
+      <w:r>
+        <w:rPr>
+          <w:i/>
+          <w:color w:val="2E74B5" w:themeColor="accent1" w:themeShade="BF"/>
+        </w:rPr>
+        <w:t>any wireframe drawings or white board concepts that were developed to support your application. If you have no supporting documentation please explain the rational why you are able to leave this section as N/A.</w:t>
+      </w:r>
+    </w:p>
+    <w:p>
+      <w:pPr>
+        <w:rPr>
+          <w:color w:val="2E74B5" w:themeColor="accent1" w:themeShade="BF"/>
+        </w:rPr>
       </w:pPr>
     </w:p>
     <w:p>
@@ -3003,15 +2978,42 @@
           <w:szCs w:val="28"/>
         </w:rPr>
       </w:pPr>
-    </w:p>
-    <w:p>
-      <w:pPr>
+      <w:r>
         <w:rPr>
           <w:b/>
           <w:color w:val="000000" w:themeColor="text1"/>
           <w:sz w:val="28"/>
           <w:szCs w:val="28"/>
         </w:rPr>
+        <w:t>Class Diagrams:</w:t>
+      </w:r>
+    </w:p>
+    <w:p>
+      <w:pPr>
+        <w:rPr>
+          <w:color w:val="2E74B5" w:themeColor="accent1" w:themeShade="BF"/>
+        </w:rPr>
+      </w:pPr>
+      <w:r>
+        <w:rPr>
+          <w:i/>
+          <w:color w:val="2E74B5" w:themeColor="accent1" w:themeShade="BF"/>
+        </w:rPr>
+        <w:t xml:space="preserve">You should insert any </w:t>
+      </w:r>
+      <w:r>
+        <w:rPr>
+          <w:i/>
+          <w:color w:val="2E74B5" w:themeColor="accent1" w:themeShade="BF"/>
+        </w:rPr>
+        <w:t>class diagrams here. Your class diagrams should be drawn correctly with the 3 appropriate class compartments, + and – minus to indicate accessibility, and also the data types for the state/properties as well as method arguments and return types. If you have no supporting documentation please explain the rational why you are able to leave this section as N/A.</w:t>
+      </w:r>
+    </w:p>
+    <w:p>
+      <w:pPr>
+        <w:rPr>
+          <w:color w:val="2E74B5" w:themeColor="accent1" w:themeShade="BF"/>
+        </w:rPr>
       </w:pPr>
     </w:p>
     <w:p>
@@ -3023,25 +3025,75 @@
           <w:szCs w:val="28"/>
         </w:rPr>
       </w:pPr>
-    </w:p>
-    <w:p>
-      <w:pPr>
+      <w:r>
         <w:rPr>
           <w:b/>
           <w:color w:val="000000" w:themeColor="text1"/>
           <w:sz w:val="28"/>
           <w:szCs w:val="28"/>
         </w:rPr>
-      </w:pPr>
-    </w:p>
-    <w:p>
-      <w:pPr>
+        <w:t>Service API Design</w:t>
+      </w:r>
+      <w:r>
         <w:rPr>
           <w:b/>
           <w:color w:val="000000" w:themeColor="text1"/>
           <w:sz w:val="28"/>
           <w:szCs w:val="28"/>
         </w:rPr>
+        <w:t>:</w:t>
+      </w:r>
+    </w:p>
+    <w:p>
+      <w:pPr>
+        <w:rPr>
+          <w:color w:val="2E74B5" w:themeColor="accent1" w:themeShade="BF"/>
+        </w:rPr>
+      </w:pPr>
+      <w:r>
+        <w:rPr>
+          <w:i/>
+          <w:color w:val="2E74B5" w:themeColor="accent1" w:themeShade="BF"/>
+        </w:rPr>
+        <w:t>This section should fully document any 3</w:t>
+      </w:r>
+      <w:r>
+        <w:rPr>
+          <w:i/>
+          <w:color w:val="2E74B5" w:themeColor="accent1" w:themeShade="BF"/>
+          <w:vertAlign w:val="superscript"/>
+        </w:rPr>
+        <w:t>rd</w:t>
+      </w:r>
+      <w:r>
+        <w:rPr>
+          <w:i/>
+          <w:color w:val="2E74B5" w:themeColor="accent1" w:themeShade="BF"/>
+        </w:rPr>
+        <w:t xml:space="preserve"> Party Service Interface API’s being consumed or application specific Service API’s being published, how to access the service, what parameters are required by the API, and the detailed JSON data format specification that could be used by a 3</w:t>
+      </w:r>
+      <w:r>
+        <w:rPr>
+          <w:i/>
+          <w:color w:val="2E74B5" w:themeColor="accent1" w:themeShade="BF"/>
+          <w:vertAlign w:val="superscript"/>
+        </w:rPr>
+        <w:t>rd</w:t>
+      </w:r>
+      <w:r>
+        <w:rPr>
+          <w:i/>
+          <w:color w:val="2E74B5" w:themeColor="accent1" w:themeShade="BF"/>
+        </w:rPr>
+        <w:t xml:space="preserve"> party developer to integrate with the service and API.</w:t>
+      </w:r>
+    </w:p>
+    <w:p>
+      <w:pPr>
+        <w:rPr>
+          <w:i/>
+          <w:color w:val="2E74B5" w:themeColor="accent1" w:themeShade="BF"/>
+        </w:rPr>
       </w:pPr>
     </w:p>
     <w:p>
@@ -3053,62 +3105,22 @@
           <w:szCs w:val="28"/>
         </w:rPr>
       </w:pPr>
-    </w:p>
-    <w:p>
-      <w:pPr>
+      <w:r>
         <w:rPr>
           <w:b/>
           <w:color w:val="000000" w:themeColor="text1"/>
           <w:sz w:val="28"/>
           <w:szCs w:val="28"/>
         </w:rPr>
-      </w:pPr>
-    </w:p>
-    <w:p>
-      <w:pPr>
+        <w:t>Security Design</w:t>
+      </w:r>
+      <w:r>
         <w:rPr>
           <w:b/>
           <w:color w:val="000000" w:themeColor="text1"/>
           <w:sz w:val="28"/>
           <w:szCs w:val="28"/>
         </w:rPr>
-      </w:pPr>
-    </w:p>
-    <w:p>
-      <w:pPr>
-        <w:rPr>
-          <w:b/>
-          <w:color w:val="000000" w:themeColor="text1"/>
-          <w:sz w:val="28"/>
-          <w:szCs w:val="28"/>
-        </w:rPr>
-      </w:pPr>
-    </w:p>
-    <w:p>
-      <w:pPr>
-        <w:rPr>
-          <w:b/>
-          <w:color w:val="000000" w:themeColor="text1"/>
-          <w:sz w:val="28"/>
-          <w:szCs w:val="28"/>
-        </w:rPr>
-      </w:pPr>
-      <w:r>
-        <w:rPr>
-          <w:b/>
-          <w:color w:val="000000" w:themeColor="text1"/>
-          <w:sz w:val="28"/>
-          <w:szCs w:val="28"/>
-        </w:rPr>
-        <w:t>User Interface Diagrams</w:t>
-      </w:r>
-      <w:r>
-        <w:rPr>
-          <w:b/>
-          <w:color w:val="000000" w:themeColor="text1"/>
-          <w:sz w:val="28"/>
-          <w:szCs w:val="28"/>
-        </w:rPr>
         <w:t>:</w:t>
       </w:r>
     </w:p>
@@ -3121,285 +3133,10 @@
       <w:r>
         <w:rPr>
           <w:i/>
-          <w:noProof/>
-          <w:color w:val="2E74B5" w:themeColor="accent1" w:themeShade="BF"/>
-        </w:rPr>
-        <w:drawing>
-          <wp:inline distT="0" distB="0" distL="0" distR="0" wp14:anchorId="12648339" wp14:editId="686D657E">
-            <wp:extent cx="4104864" cy="2714625"/>
-            <wp:effectExtent l="0" t="0" r="0" b="0"/>
-            <wp:docPr id="2" name="Picture 2" descr="C:\Users\brend\AppData\Local\Microsoft\Windows\INetCache\Content.Word\LoginRegisterInterfaceDiagram.png"/>
-            <wp:cNvGraphicFramePr>
-              <a:graphicFrameLocks xmlns:a="http://schemas.openxmlformats.org/drawingml/2006/main" noChangeAspect="1"/>
-            </wp:cNvGraphicFramePr>
-            <a:graphic xmlns:a="http://schemas.openxmlformats.org/drawingml/2006/main">
-              <a:graphicData uri="http://schemas.openxmlformats.org/drawingml/2006/picture">
-                <pic:pic xmlns:pic="http://schemas.openxmlformats.org/drawingml/2006/picture">
-                  <pic:nvPicPr>
-                    <pic:cNvPr id="0" name="Picture 1" descr="C:\Users\brend\AppData\Local\Microsoft\Windows\INetCache\Content.Word\LoginRegisterInterfaceDiagram.png"/>
-                    <pic:cNvPicPr>
-                      <a:picLocks noChangeAspect="1" noChangeArrowheads="1"/>
-                    </pic:cNvPicPr>
-                  </pic:nvPicPr>
-                  <pic:blipFill>
-                    <a:blip r:embed="rId7">
-                      <a:extLst>
-                        <a:ext uri="{28A0092B-C50C-407E-A947-70E740481C1C}">
-                          <a14:useLocalDpi xmlns:a14="http://schemas.microsoft.com/office/drawing/2010/main" val="0"/>
-                        </a:ext>
-                      </a:extLst>
-                    </a:blip>
-                    <a:srcRect/>
-                    <a:stretch>
-                      <a:fillRect/>
-                    </a:stretch>
-                  </pic:blipFill>
-                  <pic:spPr bwMode="auto">
-                    <a:xfrm>
-                      <a:off x="0" y="0"/>
-                      <a:ext cx="4110367" cy="2718264"/>
-                    </a:xfrm>
-                    <a:prstGeom prst="rect">
-                      <a:avLst/>
-                    </a:prstGeom>
-                    <a:noFill/>
-                    <a:ln>
-                      <a:noFill/>
-                    </a:ln>
-                  </pic:spPr>
-                </pic:pic>
-              </a:graphicData>
-            </a:graphic>
-          </wp:inline>
-        </w:drawing>
-      </w:r>
-    </w:p>
-    <w:p>
-      <w:pPr>
-        <w:rPr>
-          <w:b/>
-          <w:color w:val="000000" w:themeColor="text1"/>
-          <w:sz w:val="28"/>
-          <w:szCs w:val="28"/>
-        </w:rPr>
-      </w:pPr>
-    </w:p>
-    <w:p>
-      <w:pPr>
-        <w:rPr>
-          <w:b/>
-          <w:color w:val="000000" w:themeColor="text1"/>
-          <w:sz w:val="28"/>
-          <w:szCs w:val="28"/>
-        </w:rPr>
-      </w:pPr>
-      <w:r>
-        <w:rPr>
-          <w:b/>
-          <w:color w:val="000000" w:themeColor="text1"/>
-          <w:sz w:val="28"/>
-          <w:szCs w:val="28"/>
-        </w:rPr>
-        <w:t>Class Diagrams:</w:t>
-      </w:r>
-    </w:p>
-    <w:p>
-      <w:pPr>
-        <w:rPr>
-          <w:color w:val="2E74B5" w:themeColor="accent1" w:themeShade="BF"/>
-        </w:rPr>
-      </w:pPr>
-      <w:r>
-        <w:rPr>
-          <w:noProof/>
-          <w:color w:val="2E74B5" w:themeColor="accent1" w:themeShade="BF"/>
-        </w:rPr>
-        <w:drawing>
-          <wp:inline distT="0" distB="0" distL="0" distR="0" wp14:anchorId="7F054B15" wp14:editId="0FAF7A73">
-            <wp:extent cx="6772275" cy="1438275"/>
-            <wp:effectExtent l="0" t="0" r="9525" b="9525"/>
-            <wp:docPr id="5" name="Picture 5" descr="C:\Users\brend\AppData\Local\Microsoft\Windows\INetCache\Content.Word\UserModel.png"/>
-            <wp:cNvGraphicFramePr>
-              <a:graphicFrameLocks xmlns:a="http://schemas.openxmlformats.org/drawingml/2006/main" noChangeAspect="1"/>
-            </wp:cNvGraphicFramePr>
-            <a:graphic xmlns:a="http://schemas.openxmlformats.org/drawingml/2006/main">
-              <a:graphicData uri="http://schemas.openxmlformats.org/drawingml/2006/picture">
-                <pic:pic xmlns:pic="http://schemas.openxmlformats.org/drawingml/2006/picture">
-                  <pic:nvPicPr>
-                    <pic:cNvPr id="0" name="Picture 4" descr="C:\Users\brend\AppData\Local\Microsoft\Windows\INetCache\Content.Word\UserModel.png"/>
-                    <pic:cNvPicPr>
-                      <a:picLocks noChangeAspect="1" noChangeArrowheads="1"/>
-                    </pic:cNvPicPr>
-                  </pic:nvPicPr>
-                  <pic:blipFill>
-                    <a:blip r:embed="rId8">
-                      <a:extLst>
-                        <a:ext uri="{28A0092B-C50C-407E-A947-70E740481C1C}">
-                          <a14:useLocalDpi xmlns:a14="http://schemas.microsoft.com/office/drawing/2010/main" val="0"/>
-                        </a:ext>
-                      </a:extLst>
-                    </a:blip>
-                    <a:srcRect/>
-                    <a:stretch>
-                      <a:fillRect/>
-                    </a:stretch>
-                  </pic:blipFill>
-                  <pic:spPr bwMode="auto">
-                    <a:xfrm>
-                      <a:off x="0" y="0"/>
-                      <a:ext cx="6772275" cy="1438275"/>
-                    </a:xfrm>
-                    <a:prstGeom prst="rect">
-                      <a:avLst/>
-                    </a:prstGeom>
-                    <a:noFill/>
-                    <a:ln>
-                      <a:noFill/>
-                    </a:ln>
-                  </pic:spPr>
-                </pic:pic>
-              </a:graphicData>
-            </a:graphic>
-          </wp:inline>
-        </w:drawing>
-      </w:r>
-    </w:p>
-    <w:p>
-      <w:pPr>
-        <w:rPr>
-          <w:color w:val="2E74B5" w:themeColor="accent1" w:themeShade="BF"/>
-        </w:rPr>
-      </w:pPr>
-    </w:p>
-    <w:p>
-      <w:pPr>
-        <w:rPr>
-          <w:b/>
-          <w:color w:val="000000" w:themeColor="text1"/>
-          <w:sz w:val="28"/>
-          <w:szCs w:val="28"/>
-        </w:rPr>
-      </w:pPr>
-      <w:r>
-        <w:rPr>
-          <w:b/>
-          <w:color w:val="000000" w:themeColor="text1"/>
-          <w:sz w:val="28"/>
-          <w:szCs w:val="28"/>
-        </w:rPr>
-        <w:t>Service API Design</w:t>
-      </w:r>
-      <w:r>
-        <w:rPr>
-          <w:b/>
-          <w:color w:val="000000" w:themeColor="text1"/>
-          <w:sz w:val="28"/>
-          <w:szCs w:val="28"/>
-        </w:rPr>
-        <w:t>:</w:t>
-      </w:r>
-    </w:p>
-    <w:p>
-      <w:pPr>
-        <w:rPr>
-          <w:color w:val="2E74B5" w:themeColor="accent1" w:themeShade="BF"/>
-        </w:rPr>
-      </w:pPr>
-      <w:r>
-        <w:rPr>
-          <w:i/>
-          <w:color w:val="2E74B5" w:themeColor="accent1" w:themeShade="BF"/>
-        </w:rPr>
-        <w:t>This section should fully document any 3</w:t>
-      </w:r>
-      <w:r>
-        <w:rPr>
-          <w:i/>
-          <w:color w:val="2E74B5" w:themeColor="accent1" w:themeShade="BF"/>
-          <w:vertAlign w:val="superscript"/>
-        </w:rPr>
-        <w:t>rd</w:t>
-      </w:r>
-      <w:r>
-        <w:rPr>
-          <w:i/>
-          <w:color w:val="2E74B5" w:themeColor="accent1" w:themeShade="BF"/>
-        </w:rPr>
-        <w:t xml:space="preserve"> Party Service Interface API’s being consumed or application specific Service API’s being published, how to access the service, what parameters are required by the API, and the detailed JSON data format specification that could be used by a 3</w:t>
-      </w:r>
-      <w:r>
-        <w:rPr>
-          <w:i/>
-          <w:color w:val="2E74B5" w:themeColor="accent1" w:themeShade="BF"/>
-          <w:vertAlign w:val="superscript"/>
-        </w:rPr>
-        <w:t>rd</w:t>
-      </w:r>
-      <w:r>
-        <w:rPr>
-          <w:i/>
-          <w:color w:val="2E74B5" w:themeColor="accent1" w:themeShade="BF"/>
-        </w:rPr>
-        <w:t xml:space="preserve"> party developer to integrate with the service and API.</w:t>
-      </w:r>
-    </w:p>
-    <w:p>
-      <w:pPr>
-        <w:rPr>
-          <w:i/>
-          <w:color w:val="2E74B5" w:themeColor="accent1" w:themeShade="BF"/>
-        </w:rPr>
-      </w:pPr>
-    </w:p>
-    <w:p>
-      <w:pPr>
-        <w:rPr>
-          <w:b/>
-          <w:color w:val="000000" w:themeColor="text1"/>
-          <w:sz w:val="28"/>
-          <w:szCs w:val="28"/>
-        </w:rPr>
-      </w:pPr>
-      <w:r>
-        <w:rPr>
-          <w:b/>
-          <w:color w:val="000000" w:themeColor="text1"/>
-          <w:sz w:val="28"/>
-          <w:szCs w:val="28"/>
-        </w:rPr>
-        <w:t>Security Design</w:t>
-      </w:r>
-      <w:r>
-        <w:rPr>
-          <w:b/>
-          <w:color w:val="000000" w:themeColor="text1"/>
-          <w:sz w:val="28"/>
-          <w:szCs w:val="28"/>
-        </w:rPr>
-        <w:t>:</w:t>
-      </w:r>
-    </w:p>
-    <w:p>
-      <w:pPr>
-        <w:rPr>
-          <w:color w:val="2E74B5" w:themeColor="accent1" w:themeShade="BF"/>
-        </w:rPr>
-      </w:pPr>
-      <w:r>
-        <w:rPr>
-          <w:i/>
-          <w:color w:val="2E74B5" w:themeColor="accent1" w:themeShade="BF"/>
-        </w:rPr>
-        <w:lastRenderedPageBreak/>
+          <w:color w:val="2E74B5" w:themeColor="accent1" w:themeShade="BF"/>
+        </w:rPr>
         <w:t>This section should outline the design for how authentication and authorization was supported. This section should also contain all of the roles and privileges that are supported by the design.</w:t>
       </w:r>
-    </w:p>
-    <w:p>
-      <w:pPr>
-        <w:rPr>
-          <w:color w:val="2E74B5" w:themeColor="accent1" w:themeShade="BF"/>
-        </w:rPr>
-      </w:pPr>
     </w:p>
     <w:p>
       <w:pPr>
@@ -4505,6 +4242,7 @@
   <w:style w:type="character" w:default="1" w:styleId="DefaultParagraphFont">
     <w:name w:val="Default Paragraph Font"/>
     <w:uiPriority w:val="1"/>
+    <w:semiHidden/>
     <w:unhideWhenUsed/>
   </w:style>
   <w:style w:type="table" w:default="1" w:styleId="TableNormal">

</xml_diff>

<commit_message>
Updated Known Issues in documentation 1.1
</commit_message>
<xml_diff>
--- a/Documentation/Java-III-Design-Report-Brooks-Bierer.docx
+++ b/Documentation/Java-III-Design-Report-Brooks-Bierer.docx
@@ -2,7 +2,10 @@
 <file path=word/document.xml><?xml version="1.0" encoding="utf-8"?>
 <w:document xmlns:wpc="http://schemas.microsoft.com/office/word/2010/wordprocessingCanvas" xmlns:cx="http://schemas.microsoft.com/office/drawing/2014/chartex" xmlns:cx1="http://schemas.microsoft.com/office/drawing/2015/9/8/chartex" xmlns:cx2="http://schemas.microsoft.com/office/drawing/2015/10/21/chartex" xmlns:cx3="http://schemas.microsoft.com/office/drawing/2016/5/9/chartex" xmlns:cx4="http://schemas.microsoft.com/office/drawing/2016/5/10/chartex" xmlns:cx5="http://schemas.microsoft.com/office/drawing/2016/5/11/chartex" xmlns:cx6="http://schemas.microsoft.com/office/drawing/2016/5/12/chartex" xmlns:cx7="http://schemas.microsoft.com/office/drawing/2016/5/13/chartex" xmlns:cx8="http://schemas.microsoft.com/office/drawing/2016/5/14/chartex" xmlns:mc="http://schemas.openxmlformats.org/markup-compatibility/2006" xmlns:aink="http://schemas.microsoft.com/office/drawing/2016/ink" xmlns:am3d="http://schemas.microsoft.com/office/drawing/2017/model3d" xmlns:o="urn:schemas-microsoft-com:office:office" xmlns:r="http://schemas.openxmlformats.org/officeDocument/2006/relationships" xmlns:m="http://schemas.openxmlformats.org/officeDocument/2006/math" xmlns:v="urn:schemas-microsoft-com:vml" xmlns:wp14="http://schemas.microsoft.com/office/word/2010/wordprocessingDrawing" xmlns:wp="http://schemas.openxmlformats.org/drawingml/2006/wordprocessingDrawing" xmlns:w10="urn:schemas-microsoft-com:office:word" xmlns:w="http://schemas.openxmlformats.org/wordprocessingml/2006/main" xmlns:w14="http://schemas.microsoft.com/office/word/2010/wordml" xmlns:w15="http://schemas.microsoft.com/office/word/2012/wordml" xmlns:w16cid="http://schemas.microsoft.com/office/word/2016/wordml/cid" xmlns:w16se="http://schemas.microsoft.com/office/word/2015/wordml/symex" xmlns:wpg="http://schemas.microsoft.com/office/word/2010/wordprocessingGroup" xmlns:wpi="http://schemas.microsoft.com/office/word/2010/wordprocessingInk" xmlns:wne="http://schemas.microsoft.com/office/word/2006/wordml" xmlns:wps="http://schemas.microsoft.com/office/word/2010/wordprocessingShape" mc:Ignorable="w14 w15 w16se w16cid wp14">
   <w:body>
-    <w:p/>
+    <w:p>
+      <w:bookmarkStart w:id="0" w:name="_GoBack"/>
+      <w:bookmarkEnd w:id="0"/>
+    </w:p>
     <w:p>
       <w:pPr>
         <w:jc w:val="center"/>
@@ -226,7 +229,7 @@
           </w:tcPr>
           <w:p>
             <w:r>
-              <w:t>1.0</w:t>
+              <w:t>1.1</w:t>
             </w:r>
           </w:p>
         </w:tc>
@@ -533,6 +536,12 @@
                       <w:i/>
                     </w:rPr>
                   </w:pPr>
+                  <w:r>
+                    <w:rPr>
+                      <w:i/>
+                    </w:rPr>
+                    <w:t xml:space="preserve">Have a clean, dynamic UI </w:t>
+                  </w:r>
                 </w:p>
               </w:tc>
               <w:tc>
@@ -545,6 +554,12 @@
                       <w:i/>
                     </w:rPr>
                   </w:pPr>
+                  <w:r>
+                    <w:rPr>
+                      <w:i/>
+                    </w:rPr>
+                    <w:t>Brendan Brooks</w:t>
+                  </w:r>
                 </w:p>
               </w:tc>
               <w:tc>
@@ -557,6 +572,12 @@
                       <w:i/>
                     </w:rPr>
                   </w:pPr>
+                  <w:r>
+                    <w:rPr>
+                      <w:i/>
+                    </w:rPr>
+                    <w:t>7</w:t>
+                  </w:r>
                 </w:p>
               </w:tc>
               <w:tc>
@@ -569,6 +590,12 @@
                       <w:i/>
                     </w:rPr>
                   </w:pPr>
+                  <w:r>
+                    <w:rPr>
+                      <w:i/>
+                    </w:rPr>
+                    <w:t>0</w:t>
+                  </w:r>
                 </w:p>
               </w:tc>
             </w:tr>
@@ -583,6 +610,12 @@
                       <w:i/>
                     </w:rPr>
                   </w:pPr>
+                  <w:r>
+                    <w:rPr>
+                      <w:i/>
+                    </w:rPr>
+                    <w:t>Provide backend functionality to UI</w:t>
+                  </w:r>
                 </w:p>
               </w:tc>
               <w:tc>
@@ -595,6 +628,12 @@
                       <w:i/>
                     </w:rPr>
                   </w:pPr>
+                  <w:r>
+                    <w:rPr>
+                      <w:i/>
+                    </w:rPr>
+                    <w:t>Will Bierer</w:t>
+                  </w:r>
                 </w:p>
               </w:tc>
               <w:tc>
@@ -607,6 +646,12 @@
                       <w:i/>
                     </w:rPr>
                   </w:pPr>
+                  <w:r>
+                    <w:rPr>
+                      <w:i/>
+                    </w:rPr>
+                    <w:t>9</w:t>
+                  </w:r>
                 </w:p>
               </w:tc>
               <w:tc>
@@ -619,6 +664,12 @@
                       <w:i/>
                     </w:rPr>
                   </w:pPr>
+                  <w:r>
+                    <w:rPr>
+                      <w:i/>
+                    </w:rPr>
+                    <w:t>0</w:t>
+                  </w:r>
                 </w:p>
               </w:tc>
             </w:tr>
@@ -633,6 +684,24 @@
                       <w:i/>
                     </w:rPr>
                   </w:pPr>
+                  <w:r>
+                    <w:rPr>
+                      <w:i/>
+                    </w:rPr>
+                    <w:t xml:space="preserve">Hook up to MySQL database </w:t>
+                  </w:r>
+                  <w:r>
+                    <w:rPr>
+                      <w:i/>
+                    </w:rPr>
+                    <w:t>unti</w:t>
+                  </w:r>
+                  <w:r>
+                    <w:rPr>
+                      <w:i/>
+                    </w:rPr>
+                    <w:t>l we learn Java database stuff</w:t>
+                  </w:r>
                 </w:p>
               </w:tc>
               <w:tc>
@@ -645,6 +714,12 @@
                       <w:i/>
                     </w:rPr>
                   </w:pPr>
+                  <w:r>
+                    <w:rPr>
+                      <w:i/>
+                    </w:rPr>
+                    <w:t>Brendan Brooks/Will Bierer</w:t>
+                  </w:r>
                 </w:p>
               </w:tc>
               <w:tc>
@@ -657,6 +732,12 @@
                       <w:i/>
                     </w:rPr>
                   </w:pPr>
+                  <w:r>
+                    <w:rPr>
+                      <w:i/>
+                    </w:rPr>
+                    <w:t>5</w:t>
+                  </w:r>
                 </w:p>
               </w:tc>
               <w:tc>
@@ -669,6 +750,12 @@
                       <w:i/>
                     </w:rPr>
                   </w:pPr>
+                  <w:r>
+                    <w:rPr>
+                      <w:i/>
+                    </w:rPr>
+                    <w:t>3</w:t>
+                  </w:r>
                 </w:p>
               </w:tc>
             </w:tr>
@@ -1267,12 +1354,7 @@
               <w:t>We</w:t>
             </w:r>
             <w:r>
-              <w:t xml:space="preserve"> acknowledge that our team has revie</w:t>
-            </w:r>
-            <w:bookmarkStart w:id="0" w:name="_GoBack"/>
-            <w:bookmarkEnd w:id="0"/>
-            <w:r>
-              <w:t xml:space="preserve">wed this </w:t>
+              <w:t xml:space="preserve"> acknowledge that our team has reviewed this </w:t>
             </w:r>
             <w:r>
               <w:t>Report</w:t>
@@ -2581,18 +2663,50 @@
       </w:r>
     </w:p>
     <w:p>
-      <w:pPr>
-        <w:rPr>
-          <w:i/>
-          <w:color w:val="2E74B5" w:themeColor="accent1" w:themeShade="BF"/>
-        </w:rPr>
-      </w:pPr>
-      <w:r>
-        <w:rPr>
-          <w:i/>
-          <w:color w:val="2E74B5" w:themeColor="accent1" w:themeShade="BF"/>
-        </w:rPr>
-        <w:t xml:space="preserve">Any anomalies or known issues in the code or functionality should be documented here. </w:t>
+      <w:r>
+        <w:t>-</w:t>
+      </w:r>
+      <w:r>
+        <w:t>Cannot</w:t>
+      </w:r>
+      <w:r>
+        <w:t xml:space="preserve"> connect to </w:t>
+      </w:r>
+      <w:proofErr w:type="spellStart"/>
+      <w:r>
+        <w:t>mysql</w:t>
+      </w:r>
+      <w:proofErr w:type="spellEnd"/>
+      <w:r>
+        <w:t xml:space="preserve"> database</w:t>
+      </w:r>
+      <w:r>
+        <w:t>.</w:t>
+      </w:r>
+    </w:p>
+    <w:p>
+      <w:r>
+        <w:t>-Trying to register causes “</w:t>
+      </w:r>
+      <w:r>
+        <w:t xml:space="preserve">http method </w:t>
+      </w:r>
+      <w:r>
+        <w:t>‘</w:t>
+      </w:r>
+      <w:r>
+        <w:t>post</w:t>
+      </w:r>
+      <w:r>
+        <w:t>’ is not supported by this URL” error.</w:t>
+      </w:r>
+    </w:p>
+    <w:p>
+      <w:r>
+        <w:t>-</w:t>
+      </w:r>
+      <w:r>
+        <w:t>jQuery module slide-down-on-hover functionality can be clunky at times.</w:t>
       </w:r>
     </w:p>
     <w:p>
@@ -2834,7 +2948,6 @@
           <w:sz w:val="28"/>
           <w:szCs w:val="28"/>
         </w:rPr>
-        <w:lastRenderedPageBreak/>
         <w:t>Sitemap Diagram</w:t>
       </w:r>
       <w:r>
@@ -2922,51 +3035,25 @@
           <w:szCs w:val="28"/>
         </w:rPr>
       </w:pPr>
-      <w:r>
+    </w:p>
+    <w:p>
+      <w:pPr>
         <w:rPr>
           <w:b/>
           <w:color w:val="000000" w:themeColor="text1"/>
           <w:sz w:val="28"/>
           <w:szCs w:val="28"/>
         </w:rPr>
-        <w:t>User Interface Diagrams</w:t>
-      </w:r>
-      <w:r>
+      </w:pPr>
+    </w:p>
+    <w:p>
+      <w:pPr>
         <w:rPr>
           <w:b/>
           <w:color w:val="000000" w:themeColor="text1"/>
           <w:sz w:val="28"/>
           <w:szCs w:val="28"/>
         </w:rPr>
-        <w:t>:</w:t>
-      </w:r>
-    </w:p>
-    <w:p>
-      <w:pPr>
-        <w:rPr>
-          <w:color w:val="2E74B5" w:themeColor="accent1" w:themeShade="BF"/>
-        </w:rPr>
-      </w:pPr>
-      <w:r>
-        <w:rPr>
-          <w:i/>
-          <w:color w:val="2E74B5" w:themeColor="accent1" w:themeShade="BF"/>
-        </w:rPr>
-        <w:t xml:space="preserve">You should insert </w:t>
-      </w:r>
-      <w:r>
-        <w:rPr>
-          <w:i/>
-          <w:color w:val="2E74B5" w:themeColor="accent1" w:themeShade="BF"/>
-        </w:rPr>
-        <w:t>any wireframe drawings or white board concepts that were developed to support your application. If you have no supporting documentation please explain the rational why you are able to leave this section as N/A.</w:t>
-      </w:r>
-    </w:p>
-    <w:p>
-      <w:pPr>
-        <w:rPr>
-          <w:color w:val="2E74B5" w:themeColor="accent1" w:themeShade="BF"/>
-        </w:rPr>
       </w:pPr>
     </w:p>
     <w:p>
@@ -2978,42 +3065,15 @@
           <w:szCs w:val="28"/>
         </w:rPr>
       </w:pPr>
-      <w:r>
+    </w:p>
+    <w:p>
+      <w:pPr>
         <w:rPr>
           <w:b/>
           <w:color w:val="000000" w:themeColor="text1"/>
           <w:sz w:val="28"/>
           <w:szCs w:val="28"/>
         </w:rPr>
-        <w:t>Class Diagrams:</w:t>
-      </w:r>
-    </w:p>
-    <w:p>
-      <w:pPr>
-        <w:rPr>
-          <w:color w:val="2E74B5" w:themeColor="accent1" w:themeShade="BF"/>
-        </w:rPr>
-      </w:pPr>
-      <w:r>
-        <w:rPr>
-          <w:i/>
-          <w:color w:val="2E74B5" w:themeColor="accent1" w:themeShade="BF"/>
-        </w:rPr>
-        <w:t xml:space="preserve">You should insert any </w:t>
-      </w:r>
-      <w:r>
-        <w:rPr>
-          <w:i/>
-          <w:color w:val="2E74B5" w:themeColor="accent1" w:themeShade="BF"/>
-        </w:rPr>
-        <w:t>class diagrams here. Your class diagrams should be drawn correctly with the 3 appropriate class compartments, + and – minus to indicate accessibility, and also the data types for the state/properties as well as method arguments and return types. If you have no supporting documentation please explain the rational why you are able to leave this section as N/A.</w:t>
-      </w:r>
-    </w:p>
-    <w:p>
-      <w:pPr>
-        <w:rPr>
-          <w:color w:val="2E74B5" w:themeColor="accent1" w:themeShade="BF"/>
-        </w:rPr>
       </w:pPr>
     </w:p>
     <w:p>
@@ -3025,75 +3085,25 @@
           <w:szCs w:val="28"/>
         </w:rPr>
       </w:pPr>
-      <w:r>
+    </w:p>
+    <w:p>
+      <w:pPr>
         <w:rPr>
           <w:b/>
           <w:color w:val="000000" w:themeColor="text1"/>
           <w:sz w:val="28"/>
           <w:szCs w:val="28"/>
         </w:rPr>
-        <w:t>Service API Design</w:t>
-      </w:r>
-      <w:r>
+      </w:pPr>
+    </w:p>
+    <w:p>
+      <w:pPr>
         <w:rPr>
           <w:b/>
           <w:color w:val="000000" w:themeColor="text1"/>
           <w:sz w:val="28"/>
           <w:szCs w:val="28"/>
         </w:rPr>
-        <w:t>:</w:t>
-      </w:r>
-    </w:p>
-    <w:p>
-      <w:pPr>
-        <w:rPr>
-          <w:color w:val="2E74B5" w:themeColor="accent1" w:themeShade="BF"/>
-        </w:rPr>
-      </w:pPr>
-      <w:r>
-        <w:rPr>
-          <w:i/>
-          <w:color w:val="2E74B5" w:themeColor="accent1" w:themeShade="BF"/>
-        </w:rPr>
-        <w:t>This section should fully document any 3</w:t>
-      </w:r>
-      <w:r>
-        <w:rPr>
-          <w:i/>
-          <w:color w:val="2E74B5" w:themeColor="accent1" w:themeShade="BF"/>
-          <w:vertAlign w:val="superscript"/>
-        </w:rPr>
-        <w:t>rd</w:t>
-      </w:r>
-      <w:r>
-        <w:rPr>
-          <w:i/>
-          <w:color w:val="2E74B5" w:themeColor="accent1" w:themeShade="BF"/>
-        </w:rPr>
-        <w:t xml:space="preserve"> Party Service Interface API’s being consumed or application specific Service API’s being published, how to access the service, what parameters are required by the API, and the detailed JSON data format specification that could be used by a 3</w:t>
-      </w:r>
-      <w:r>
-        <w:rPr>
-          <w:i/>
-          <w:color w:val="2E74B5" w:themeColor="accent1" w:themeShade="BF"/>
-          <w:vertAlign w:val="superscript"/>
-        </w:rPr>
-        <w:t>rd</w:t>
-      </w:r>
-      <w:r>
-        <w:rPr>
-          <w:i/>
-          <w:color w:val="2E74B5" w:themeColor="accent1" w:themeShade="BF"/>
-        </w:rPr>
-        <w:t xml:space="preserve"> party developer to integrate with the service and API.</w:t>
-      </w:r>
-    </w:p>
-    <w:p>
-      <w:pPr>
-        <w:rPr>
-          <w:i/>
-          <w:color w:val="2E74B5" w:themeColor="accent1" w:themeShade="BF"/>
-        </w:rPr>
       </w:pPr>
     </w:p>
     <w:p>
@@ -3105,44 +3115,25 @@
           <w:szCs w:val="28"/>
         </w:rPr>
       </w:pPr>
-      <w:r>
+    </w:p>
+    <w:p>
+      <w:pPr>
         <w:rPr>
           <w:b/>
           <w:color w:val="000000" w:themeColor="text1"/>
           <w:sz w:val="28"/>
           <w:szCs w:val="28"/>
         </w:rPr>
-        <w:t>Security Design</w:t>
-      </w:r>
-      <w:r>
+      </w:pPr>
+    </w:p>
+    <w:p>
+      <w:pPr>
         <w:rPr>
           <w:b/>
           <w:color w:val="000000" w:themeColor="text1"/>
           <w:sz w:val="28"/>
           <w:szCs w:val="28"/>
         </w:rPr>
-        <w:t>:</w:t>
-      </w:r>
-    </w:p>
-    <w:p>
-      <w:pPr>
-        <w:rPr>
-          <w:color w:val="2E74B5" w:themeColor="accent1" w:themeShade="BF"/>
-        </w:rPr>
-      </w:pPr>
-      <w:r>
-        <w:rPr>
-          <w:i/>
-          <w:color w:val="2E74B5" w:themeColor="accent1" w:themeShade="BF"/>
-        </w:rPr>
-        <w:t>This section should outline the design for how authentication and authorization was supported. This section should also contain all of the roles and privileges that are supported by the design.</w:t>
-      </w:r>
-    </w:p>
-    <w:p>
-      <w:pPr>
-        <w:rPr>
-          <w:color w:val="2E74B5" w:themeColor="accent1" w:themeShade="BF"/>
-        </w:rPr>
       </w:pPr>
     </w:p>
     <w:p>
@@ -3154,15 +3145,16 @@
           <w:szCs w:val="28"/>
         </w:rPr>
       </w:pPr>
-      <w:r>
+    </w:p>
+    <w:p>
+      <w:pPr>
         <w:rPr>
           <w:b/>
           <w:color w:val="000000" w:themeColor="text1"/>
           <w:sz w:val="28"/>
           <w:szCs w:val="28"/>
         </w:rPr>
-        <w:t>Other Documentation</w:t>
-      </w:r>
+      </w:pPr>
       <w:r>
         <w:rPr>
           <w:b/>
@@ -3170,13 +3162,208 @@
           <w:sz w:val="28"/>
           <w:szCs w:val="28"/>
         </w:rPr>
+        <w:t>User Interface Diagrams</w:t>
+      </w:r>
+      <w:r>
+        <w:rPr>
+          <w:b/>
+          <w:color w:val="000000" w:themeColor="text1"/>
+          <w:sz w:val="28"/>
+          <w:szCs w:val="28"/>
+        </w:rPr>
         <w:t>:</w:t>
       </w:r>
     </w:p>
     <w:p>
       <w:pPr>
         <w:rPr>
+          <w:color w:val="2E74B5" w:themeColor="accent1" w:themeShade="BF"/>
+        </w:rPr>
+      </w:pPr>
+      <w:r>
+        <w:rPr>
           <w:i/>
+          <w:noProof/>
+          <w:color w:val="2E74B5" w:themeColor="accent1" w:themeShade="BF"/>
+        </w:rPr>
+        <w:drawing>
+          <wp:inline distT="0" distB="0" distL="0" distR="0" wp14:anchorId="12648339" wp14:editId="686D657E">
+            <wp:extent cx="4104864" cy="2714625"/>
+            <wp:effectExtent l="0" t="0" r="0" b="0"/>
+            <wp:docPr id="2" name="Picture 2" descr="C:\Users\brend\AppData\Local\Microsoft\Windows\INetCache\Content.Word\LoginRegisterInterfaceDiagram.png"/>
+            <wp:cNvGraphicFramePr>
+              <a:graphicFrameLocks xmlns:a="http://schemas.openxmlformats.org/drawingml/2006/main" noChangeAspect="1"/>
+            </wp:cNvGraphicFramePr>
+            <a:graphic xmlns:a="http://schemas.openxmlformats.org/drawingml/2006/main">
+              <a:graphicData uri="http://schemas.openxmlformats.org/drawingml/2006/picture">
+                <pic:pic xmlns:pic="http://schemas.openxmlformats.org/drawingml/2006/picture">
+                  <pic:nvPicPr>
+                    <pic:cNvPr id="0" name="Picture 1" descr="C:\Users\brend\AppData\Local\Microsoft\Windows\INetCache\Content.Word\LoginRegisterInterfaceDiagram.png"/>
+                    <pic:cNvPicPr>
+                      <a:picLocks noChangeAspect="1" noChangeArrowheads="1"/>
+                    </pic:cNvPicPr>
+                  </pic:nvPicPr>
+                  <pic:blipFill>
+                    <a:blip r:embed="rId7">
+                      <a:extLst>
+                        <a:ext uri="{28A0092B-C50C-407E-A947-70E740481C1C}">
+                          <a14:useLocalDpi xmlns:a14="http://schemas.microsoft.com/office/drawing/2010/main" val="0"/>
+                        </a:ext>
+                      </a:extLst>
+                    </a:blip>
+                    <a:srcRect/>
+                    <a:stretch>
+                      <a:fillRect/>
+                    </a:stretch>
+                  </pic:blipFill>
+                  <pic:spPr bwMode="auto">
+                    <a:xfrm>
+                      <a:off x="0" y="0"/>
+                      <a:ext cx="4110367" cy="2718264"/>
+                    </a:xfrm>
+                    <a:prstGeom prst="rect">
+                      <a:avLst/>
+                    </a:prstGeom>
+                    <a:noFill/>
+                    <a:ln>
+                      <a:noFill/>
+                    </a:ln>
+                  </pic:spPr>
+                </pic:pic>
+              </a:graphicData>
+            </a:graphic>
+          </wp:inline>
+        </w:drawing>
+      </w:r>
+    </w:p>
+    <w:p>
+      <w:pPr>
+        <w:rPr>
+          <w:b/>
+          <w:color w:val="000000" w:themeColor="text1"/>
+          <w:sz w:val="28"/>
+          <w:szCs w:val="28"/>
+        </w:rPr>
+      </w:pPr>
+    </w:p>
+    <w:p>
+      <w:pPr>
+        <w:rPr>
+          <w:b/>
+          <w:color w:val="000000" w:themeColor="text1"/>
+          <w:sz w:val="28"/>
+          <w:szCs w:val="28"/>
+        </w:rPr>
+      </w:pPr>
+      <w:r>
+        <w:rPr>
+          <w:b/>
+          <w:color w:val="000000" w:themeColor="text1"/>
+          <w:sz w:val="28"/>
+          <w:szCs w:val="28"/>
+        </w:rPr>
+        <w:t>Class Diagrams:</w:t>
+      </w:r>
+    </w:p>
+    <w:p>
+      <w:pPr>
+        <w:rPr>
+          <w:color w:val="2E74B5" w:themeColor="accent1" w:themeShade="BF"/>
+        </w:rPr>
+      </w:pPr>
+      <w:r>
+        <w:rPr>
+          <w:noProof/>
+          <w:color w:val="2E74B5" w:themeColor="accent1" w:themeShade="BF"/>
+        </w:rPr>
+        <w:drawing>
+          <wp:inline distT="0" distB="0" distL="0" distR="0" wp14:anchorId="7F054B15" wp14:editId="0FAF7A73">
+            <wp:extent cx="6772275" cy="1438275"/>
+            <wp:effectExtent l="0" t="0" r="9525" b="9525"/>
+            <wp:docPr id="5" name="Picture 5" descr="C:\Users\brend\AppData\Local\Microsoft\Windows\INetCache\Content.Word\UserModel.png"/>
+            <wp:cNvGraphicFramePr>
+              <a:graphicFrameLocks xmlns:a="http://schemas.openxmlformats.org/drawingml/2006/main" noChangeAspect="1"/>
+            </wp:cNvGraphicFramePr>
+            <a:graphic xmlns:a="http://schemas.openxmlformats.org/drawingml/2006/main">
+              <a:graphicData uri="http://schemas.openxmlformats.org/drawingml/2006/picture">
+                <pic:pic xmlns:pic="http://schemas.openxmlformats.org/drawingml/2006/picture">
+                  <pic:nvPicPr>
+                    <pic:cNvPr id="0" name="Picture 4" descr="C:\Users\brend\AppData\Local\Microsoft\Windows\INetCache\Content.Word\UserModel.png"/>
+                    <pic:cNvPicPr>
+                      <a:picLocks noChangeAspect="1" noChangeArrowheads="1"/>
+                    </pic:cNvPicPr>
+                  </pic:nvPicPr>
+                  <pic:blipFill>
+                    <a:blip r:embed="rId8">
+                      <a:extLst>
+                        <a:ext uri="{28A0092B-C50C-407E-A947-70E740481C1C}">
+                          <a14:useLocalDpi xmlns:a14="http://schemas.microsoft.com/office/drawing/2010/main" val="0"/>
+                        </a:ext>
+                      </a:extLst>
+                    </a:blip>
+                    <a:srcRect/>
+                    <a:stretch>
+                      <a:fillRect/>
+                    </a:stretch>
+                  </pic:blipFill>
+                  <pic:spPr bwMode="auto">
+                    <a:xfrm>
+                      <a:off x="0" y="0"/>
+                      <a:ext cx="6772275" cy="1438275"/>
+                    </a:xfrm>
+                    <a:prstGeom prst="rect">
+                      <a:avLst/>
+                    </a:prstGeom>
+                    <a:noFill/>
+                    <a:ln>
+                      <a:noFill/>
+                    </a:ln>
+                  </pic:spPr>
+                </pic:pic>
+              </a:graphicData>
+            </a:graphic>
+          </wp:inline>
+        </w:drawing>
+      </w:r>
+    </w:p>
+    <w:p>
+      <w:pPr>
+        <w:rPr>
+          <w:color w:val="2E74B5" w:themeColor="accent1" w:themeShade="BF"/>
+        </w:rPr>
+      </w:pPr>
+    </w:p>
+    <w:p>
+      <w:pPr>
+        <w:rPr>
+          <w:b/>
+          <w:color w:val="000000" w:themeColor="text1"/>
+          <w:sz w:val="28"/>
+          <w:szCs w:val="28"/>
+        </w:rPr>
+      </w:pPr>
+      <w:r>
+        <w:rPr>
+          <w:b/>
+          <w:color w:val="000000" w:themeColor="text1"/>
+          <w:sz w:val="28"/>
+          <w:szCs w:val="28"/>
+        </w:rPr>
+        <w:t>Service API Design</w:t>
+      </w:r>
+      <w:r>
+        <w:rPr>
+          <w:b/>
+          <w:color w:val="000000" w:themeColor="text1"/>
+          <w:sz w:val="28"/>
+          <w:szCs w:val="28"/>
+        </w:rPr>
+        <w:t>:</w:t>
+      </w:r>
+    </w:p>
+    <w:p>
+      <w:pPr>
+        <w:rPr>
           <w:color w:val="2E74B5" w:themeColor="accent1" w:themeShade="BF"/>
         </w:rPr>
       </w:pPr>
@@ -3185,6 +3372,160 @@
           <w:i/>
           <w:color w:val="2E74B5" w:themeColor="accent1" w:themeShade="BF"/>
         </w:rPr>
+        <w:t>This section should fully document any 3</w:t>
+      </w:r>
+      <w:r>
+        <w:rPr>
+          <w:i/>
+          <w:color w:val="2E74B5" w:themeColor="accent1" w:themeShade="BF"/>
+          <w:vertAlign w:val="superscript"/>
+        </w:rPr>
+        <w:t>rd</w:t>
+      </w:r>
+      <w:r>
+        <w:rPr>
+          <w:i/>
+          <w:color w:val="2E74B5" w:themeColor="accent1" w:themeShade="BF"/>
+        </w:rPr>
+        <w:t xml:space="preserve"> Party Service Interface API’s being consumed or application specific Service API’s being published, how to access the service, what parameters are required by the API, and the detailed JSON data format specification that could be used by a 3</w:t>
+      </w:r>
+      <w:r>
+        <w:rPr>
+          <w:i/>
+          <w:color w:val="2E74B5" w:themeColor="accent1" w:themeShade="BF"/>
+          <w:vertAlign w:val="superscript"/>
+        </w:rPr>
+        <w:t>rd</w:t>
+      </w:r>
+      <w:r>
+        <w:rPr>
+          <w:i/>
+          <w:color w:val="2E74B5" w:themeColor="accent1" w:themeShade="BF"/>
+        </w:rPr>
+        <w:t xml:space="preserve"> party developer to integrate with the service and API.</w:t>
+      </w:r>
+    </w:p>
+    <w:p>
+      <w:pPr>
+        <w:rPr>
+          <w:i/>
+          <w:color w:val="2E74B5" w:themeColor="accent1" w:themeShade="BF"/>
+        </w:rPr>
+      </w:pPr>
+    </w:p>
+    <w:p>
+      <w:pPr>
+        <w:rPr>
+          <w:b/>
+          <w:color w:val="000000" w:themeColor="text1"/>
+          <w:sz w:val="28"/>
+          <w:szCs w:val="28"/>
+        </w:rPr>
+      </w:pPr>
+      <w:r>
+        <w:rPr>
+          <w:b/>
+          <w:color w:val="000000" w:themeColor="text1"/>
+          <w:sz w:val="28"/>
+          <w:szCs w:val="28"/>
+        </w:rPr>
+        <w:t>Security Design</w:t>
+      </w:r>
+      <w:r>
+        <w:rPr>
+          <w:b/>
+          <w:color w:val="000000" w:themeColor="text1"/>
+          <w:sz w:val="28"/>
+          <w:szCs w:val="28"/>
+        </w:rPr>
+        <w:t>:</w:t>
+      </w:r>
+    </w:p>
+    <w:p>
+      <w:pPr>
+        <w:rPr>
+          <w:color w:val="2E74B5" w:themeColor="accent1" w:themeShade="BF"/>
+        </w:rPr>
+      </w:pPr>
+      <w:r>
+        <w:rPr>
+          <w:i/>
+          <w:color w:val="2E74B5" w:themeColor="accent1" w:themeShade="BF"/>
+        </w:rPr>
+        <w:lastRenderedPageBreak/>
+        <w:t xml:space="preserve">This section should outline the design for how authentication and authorization was supported. This section should also contain </w:t>
+      </w:r>
+      <w:proofErr w:type="gramStart"/>
+      <w:r>
+        <w:rPr>
+          <w:i/>
+          <w:color w:val="2E74B5" w:themeColor="accent1" w:themeShade="BF"/>
+        </w:rPr>
+        <w:t>all of</w:t>
+      </w:r>
+      <w:proofErr w:type="gramEnd"/>
+      <w:r>
+        <w:rPr>
+          <w:i/>
+          <w:color w:val="2E74B5" w:themeColor="accent1" w:themeShade="BF"/>
+        </w:rPr>
+        <w:t xml:space="preserve"> the roles and privileges that are supported by the design.</w:t>
+      </w:r>
+    </w:p>
+    <w:p>
+      <w:pPr>
+        <w:rPr>
+          <w:color w:val="2E74B5" w:themeColor="accent1" w:themeShade="BF"/>
+        </w:rPr>
+      </w:pPr>
+    </w:p>
+    <w:p>
+      <w:pPr>
+        <w:rPr>
+          <w:color w:val="2E74B5" w:themeColor="accent1" w:themeShade="BF"/>
+        </w:rPr>
+      </w:pPr>
+    </w:p>
+    <w:p>
+      <w:pPr>
+        <w:rPr>
+          <w:b/>
+          <w:color w:val="000000" w:themeColor="text1"/>
+          <w:sz w:val="28"/>
+          <w:szCs w:val="28"/>
+        </w:rPr>
+      </w:pPr>
+      <w:r>
+        <w:rPr>
+          <w:b/>
+          <w:color w:val="000000" w:themeColor="text1"/>
+          <w:sz w:val="28"/>
+          <w:szCs w:val="28"/>
+        </w:rPr>
+        <w:t>Other Documentation</w:t>
+      </w:r>
+      <w:r>
+        <w:rPr>
+          <w:b/>
+          <w:color w:val="000000" w:themeColor="text1"/>
+          <w:sz w:val="28"/>
+          <w:szCs w:val="28"/>
+        </w:rPr>
+        <w:t>:</w:t>
+      </w:r>
+    </w:p>
+    <w:p>
+      <w:pPr>
+        <w:rPr>
+          <w:i/>
+          <w:color w:val="2E74B5" w:themeColor="accent1" w:themeShade="BF"/>
+        </w:rPr>
+      </w:pPr>
+      <w:r>
+        <w:rPr>
+          <w:i/>
+          <w:color w:val="2E74B5" w:themeColor="accent1" w:themeShade="BF"/>
+        </w:rPr>
         <w:t>You should in</w:t>
       </w:r>
       <w:r>
@@ -3262,7 +3603,23 @@
           <w:i/>
           <w:color w:val="2E74B5" w:themeColor="accent1" w:themeShade="BF"/>
         </w:rPr>
-        <w:t xml:space="preserve"> If you have no supporting documentation please explain the rational why you are able to leave this section as N/A.</w:t>
+        <w:t xml:space="preserve"> If you have no supporting documentation please explain the rational why you </w:t>
+      </w:r>
+      <w:proofErr w:type="gramStart"/>
+      <w:r>
+        <w:rPr>
+          <w:i/>
+          <w:color w:val="2E74B5" w:themeColor="accent1" w:themeShade="BF"/>
+        </w:rPr>
+        <w:t>are able to</w:t>
+      </w:r>
+      <w:proofErr w:type="gramEnd"/>
+      <w:r>
+        <w:rPr>
+          <w:i/>
+          <w:color w:val="2E74B5" w:themeColor="accent1" w:themeShade="BF"/>
+        </w:rPr>
+        <w:t xml:space="preserve"> leave this section as N/A.</w:t>
       </w:r>
     </w:p>
     <w:p>

</xml_diff>

<commit_message>
updated documentation to v. 1.2
</commit_message>
<xml_diff>
--- a/Documentation/Java-III-Design-Report-Brooks-Bierer.docx
+++ b/Documentation/Java-III-Design-Report-Brooks-Bierer.docx
@@ -1,11 +1,8 @@
 
 <file path=word/document.xml><?xml version="1.0" encoding="utf-8"?>
-<w:document xmlns:wpc="http://schemas.microsoft.com/office/word/2010/wordprocessingCanvas" xmlns:cx="http://schemas.microsoft.com/office/drawing/2014/chartex" xmlns:cx1="http://schemas.microsoft.com/office/drawing/2015/9/8/chartex" xmlns:cx2="http://schemas.microsoft.com/office/drawing/2015/10/21/chartex" xmlns:cx3="http://schemas.microsoft.com/office/drawing/2016/5/9/chartex" xmlns:cx4="http://schemas.microsoft.com/office/drawing/2016/5/10/chartex" xmlns:cx5="http://schemas.microsoft.com/office/drawing/2016/5/11/chartex" xmlns:cx6="http://schemas.microsoft.com/office/drawing/2016/5/12/chartex" xmlns:cx7="http://schemas.microsoft.com/office/drawing/2016/5/13/chartex" xmlns:cx8="http://schemas.microsoft.com/office/drawing/2016/5/14/chartex" xmlns:mc="http://schemas.openxmlformats.org/markup-compatibility/2006" xmlns:aink="http://schemas.microsoft.com/office/drawing/2016/ink" xmlns:am3d="http://schemas.microsoft.com/office/drawing/2017/model3d" xmlns:o="urn:schemas-microsoft-com:office:office" xmlns:r="http://schemas.openxmlformats.org/officeDocument/2006/relationships" xmlns:m="http://schemas.openxmlformats.org/officeDocument/2006/math" xmlns:v="urn:schemas-microsoft-com:vml" xmlns:wp14="http://schemas.microsoft.com/office/word/2010/wordprocessingDrawing" xmlns:wp="http://schemas.openxmlformats.org/drawingml/2006/wordprocessingDrawing" xmlns:w10="urn:schemas-microsoft-com:office:word" xmlns:w="http://schemas.openxmlformats.org/wordprocessingml/2006/main" xmlns:w14="http://schemas.microsoft.com/office/word/2010/wordml" xmlns:w15="http://schemas.microsoft.com/office/word/2012/wordml" xmlns:w16cid="http://schemas.microsoft.com/office/word/2016/wordml/cid" xmlns:w16se="http://schemas.microsoft.com/office/word/2015/wordml/symex" xmlns:wpg="http://schemas.microsoft.com/office/word/2010/wordprocessingGroup" xmlns:wpi="http://schemas.microsoft.com/office/word/2010/wordprocessingInk" xmlns:wne="http://schemas.microsoft.com/office/word/2006/wordml" xmlns:wps="http://schemas.microsoft.com/office/word/2010/wordprocessingShape" mc:Ignorable="w14 w15 w16se w16cid wp14">
+<w:document xmlns:wpc="http://schemas.microsoft.com/office/word/2010/wordprocessingCanvas" xmlns:cx="http://schemas.microsoft.com/office/drawing/2014/chartex" xmlns:cx1="http://schemas.microsoft.com/office/drawing/2015/9/8/chartex" xmlns:cx2="http://schemas.microsoft.com/office/drawing/2015/10/21/chartex" xmlns:cx3="http://schemas.microsoft.com/office/drawing/2016/5/9/chartex" xmlns:cx4="http://schemas.microsoft.com/office/drawing/2016/5/10/chartex" xmlns:cx5="http://schemas.microsoft.com/office/drawing/2016/5/11/chartex" xmlns:cx6="http://schemas.microsoft.com/office/drawing/2016/5/12/chartex" xmlns:cx7="http://schemas.microsoft.com/office/drawing/2016/5/13/chartex" xmlns:cx8="http://schemas.microsoft.com/office/drawing/2016/5/14/chartex" xmlns:mc="http://schemas.openxmlformats.org/markup-compatibility/2006" xmlns:aink="http://schemas.microsoft.com/office/drawing/2016/ink" xmlns:am3d="http://schemas.microsoft.com/office/drawing/2017/model3d" xmlns:o="urn:schemas-microsoft-com:office:office" xmlns:r="http://schemas.openxmlformats.org/officeDocument/2006/relationships" xmlns:m="http://schemas.openxmlformats.org/officeDocument/2006/math" xmlns:v="urn:schemas-microsoft-com:vml" xmlns:wp14="http://schemas.microsoft.com/office/word/2010/wordprocessingDrawing" xmlns:wp="http://schemas.openxmlformats.org/drawingml/2006/wordprocessingDrawing" xmlns:w10="urn:schemas-microsoft-com:office:word" xmlns:w="http://schemas.openxmlformats.org/wordprocessingml/2006/main" xmlns:w14="http://schemas.microsoft.com/office/word/2010/wordml" xmlns:w15="http://schemas.microsoft.com/office/word/2012/wordml" xmlns:w16se="http://schemas.microsoft.com/office/word/2015/wordml/symex" xmlns:wpg="http://schemas.microsoft.com/office/word/2010/wordprocessingGroup" xmlns:wpi="http://schemas.microsoft.com/office/word/2010/wordprocessingInk" xmlns:wne="http://schemas.microsoft.com/office/word/2006/wordml" xmlns:wps="http://schemas.microsoft.com/office/word/2010/wordprocessingShape" mc:Ignorable="w14 w15 w16se wp14">
   <w:body>
-    <w:p>
-      <w:bookmarkStart w:id="0" w:name="_GoBack"/>
-      <w:bookmarkEnd w:id="0"/>
-    </w:p>
+    <w:p/>
     <w:p>
       <w:pPr>
         <w:jc w:val="center"/>
@@ -161,7 +158,7 @@
           </w:tcPr>
           <w:p>
             <w:r>
-              <w:t>Topic 1</w:t>
+              <w:t>Milestone  3</w:t>
             </w:r>
           </w:p>
         </w:tc>
@@ -192,7 +189,10 @@
           </w:tcPr>
           <w:p>
             <w:r>
-              <w:t>09/03/17</w:t>
+              <w:t>10/17</w:t>
+            </w:r>
+            <w:r>
+              <w:t>/17</w:t>
             </w:r>
           </w:p>
         </w:tc>
@@ -229,7 +229,7 @@
           </w:tcPr>
           <w:p>
             <w:r>
-              <w:t>1.1</w:t>
+              <w:t>1.2</w:t>
             </w:r>
           </w:p>
         </w:tc>
@@ -540,7 +540,81 @@
                     <w:rPr>
                       <w:i/>
                     </w:rPr>
-                    <w:t xml:space="preserve">Have a clean, dynamic UI </w:t>
+                    <w:t>Get login completely functional</w:t>
+                  </w:r>
+                </w:p>
+              </w:tc>
+              <w:tc>
+                <w:tcPr>
+                  <w:tcW w:w="2610" w:type="dxa"/>
+                </w:tcPr>
+                <w:p>
+                  <w:pPr>
+                    <w:rPr>
+                      <w:i/>
+                    </w:rPr>
+                  </w:pPr>
+                  <w:r>
+                    <w:rPr>
+                      <w:i/>
+                    </w:rPr>
+                    <w:t>Will Bierer</w:t>
+                  </w:r>
+                </w:p>
+              </w:tc>
+              <w:tc>
+                <w:tcPr>
+                  <w:tcW w:w="1260" w:type="dxa"/>
+                </w:tcPr>
+                <w:p>
+                  <w:pPr>
+                    <w:rPr>
+                      <w:i/>
+                    </w:rPr>
+                  </w:pPr>
+                  <w:r>
+                    <w:rPr>
+                      <w:i/>
+                    </w:rPr>
+                    <w:t>8</w:t>
+                  </w:r>
+                </w:p>
+              </w:tc>
+              <w:tc>
+                <w:tcPr>
+                  <w:tcW w:w="1350" w:type="dxa"/>
+                </w:tcPr>
+                <w:p>
+                  <w:pPr>
+                    <w:rPr>
+                      <w:i/>
+                    </w:rPr>
+                  </w:pPr>
+                  <w:r>
+                    <w:rPr>
+                      <w:i/>
+                    </w:rPr>
+                    <w:t>0</w:t>
+                  </w:r>
+                </w:p>
+              </w:tc>
+            </w:tr>
+            <w:tr>
+              <w:tc>
+                <w:tcPr>
+                  <w:tcW w:w="6835" w:type="dxa"/>
+                </w:tcPr>
+                <w:p>
+                  <w:pPr>
+                    <w:rPr>
+                      <w:i/>
+                    </w:rPr>
+                  </w:pPr>
+                  <w:r>
+                    <w:rPr>
+                      <w:i/>
+                    </w:rPr>
+                    <w:t>Adding lobby to the list on the main page</w:t>
                   </w:r>
                 </w:p>
               </w:tc>
@@ -576,7 +650,7 @@
                     <w:rPr>
                       <w:i/>
                     </w:rPr>
-                    <w:t>7</w:t>
+                    <w:t>10</w:t>
                   </w:r>
                 </w:p>
               </w:tc>
@@ -614,94 +688,16 @@
                     <w:rPr>
                       <w:i/>
                     </w:rPr>
-                    <w:t>Provide backend functionality to UI</w:t>
-                  </w:r>
-                </w:p>
-              </w:tc>
-              <w:tc>
-                <w:tcPr>
-                  <w:tcW w:w="2610" w:type="dxa"/>
-                </w:tcPr>
-                <w:p>
-                  <w:pPr>
-                    <w:rPr>
-                      <w:i/>
-                    </w:rPr>
-                  </w:pPr>
-                  <w:r>
-                    <w:rPr>
-                      <w:i/>
-                    </w:rPr>
-                    <w:t>Will Bierer</w:t>
-                  </w:r>
-                </w:p>
-              </w:tc>
-              <w:tc>
-                <w:tcPr>
-                  <w:tcW w:w="1260" w:type="dxa"/>
-                </w:tcPr>
-                <w:p>
-                  <w:pPr>
-                    <w:rPr>
-                      <w:i/>
-                    </w:rPr>
-                  </w:pPr>
-                  <w:r>
-                    <w:rPr>
-                      <w:i/>
-                    </w:rPr>
-                    <w:t>9</w:t>
-                  </w:r>
-                </w:p>
-              </w:tc>
-              <w:tc>
-                <w:tcPr>
-                  <w:tcW w:w="1350" w:type="dxa"/>
-                </w:tcPr>
-                <w:p>
-                  <w:pPr>
-                    <w:rPr>
-                      <w:i/>
-                    </w:rPr>
-                  </w:pPr>
-                  <w:r>
-                    <w:rPr>
-                      <w:i/>
-                    </w:rPr>
-                    <w:t>0</w:t>
-                  </w:r>
-                </w:p>
-              </w:tc>
-            </w:tr>
-            <w:tr>
-              <w:tc>
-                <w:tcPr>
-                  <w:tcW w:w="6835" w:type="dxa"/>
-                </w:tcPr>
-                <w:p>
-                  <w:pPr>
-                    <w:rPr>
-                      <w:i/>
-                    </w:rPr>
-                  </w:pPr>
-                  <w:r>
-                    <w:rPr>
-                      <w:i/>
-                    </w:rPr>
-                    <w:t xml:space="preserve">Hook up to MySQL database </w:t>
+                    <w:t>Code cleanup</w:t>
                   </w:r>
                   <w:r>
                     <w:rPr>
                       <w:i/>
                     </w:rPr>
-                    <w:t>unti</w:t>
+                    <w:t xml:space="preserve"> (we were having lots of bugs)</w:t>
                   </w:r>
-                  <w:r>
-                    <w:rPr>
-                      <w:i/>
-                    </w:rPr>
-                    <w:t>l we learn Java database stuff</w:t>
-                  </w:r>
+                  <w:bookmarkStart w:id="0" w:name="_GoBack"/>
+                  <w:bookmarkEnd w:id="0"/>
                 </w:p>
               </w:tc>
               <w:tc>
@@ -736,7 +732,7 @@
                     <w:rPr>
                       <w:i/>
                     </w:rPr>
-                    <w:t>5</w:t>
+                    <w:t>6</w:t>
                   </w:r>
                 </w:p>
               </w:tc>
@@ -754,7 +750,7 @@
                     <w:rPr>
                       <w:i/>
                     </w:rPr>
-                    <w:t>3</w:t>
+                    <w:t>0</w:t>
                   </w:r>
                 </w:p>
               </w:tc>
@@ -1888,51 +1884,15 @@
           <w:sz w:val="22"/>
           <w:szCs w:val="22"/>
         </w:rPr>
-        <w:t xml:space="preserve"> (</w:t>
-      </w:r>
-      <w:proofErr w:type="spellStart"/>
-      <w:r>
-        <w:rPr>
-          <w:color w:val="000000" w:themeColor="text1"/>
-          <w:sz w:val="22"/>
-          <w:szCs w:val="22"/>
-        </w:rPr>
-        <w:t>PlayerUnknown’s</w:t>
-      </w:r>
-      <w:proofErr w:type="spellEnd"/>
-      <w:r>
-        <w:rPr>
-          <w:color w:val="000000" w:themeColor="text1"/>
-          <w:sz w:val="22"/>
-          <w:szCs w:val="22"/>
-        </w:rPr>
-        <w:t xml:space="preserve"> Battlegrounds)</w:t>
-      </w:r>
-      <w:r>
-        <w:rPr>
-          <w:color w:val="000000" w:themeColor="text1"/>
-          <w:sz w:val="22"/>
-          <w:szCs w:val="22"/>
-        </w:rPr>
-        <w:t xml:space="preserve"> which </w:t>
-      </w:r>
-      <w:proofErr w:type="gramStart"/>
-      <w:r>
-        <w:rPr>
-          <w:color w:val="000000" w:themeColor="text1"/>
-          <w:sz w:val="22"/>
-          <w:szCs w:val="22"/>
-        </w:rPr>
-        <w:t>actually wipes</w:t>
-      </w:r>
-      <w:proofErr w:type="gramEnd"/>
-      <w:r>
-        <w:rPr>
-          <w:color w:val="000000" w:themeColor="text1"/>
-          <w:sz w:val="22"/>
-          <w:szCs w:val="22"/>
-        </w:rPr>
-        <w:t xml:space="preserve"> stats from their databases every few months, making it impossible to have a lifetime track record. Our plan is to prevent that </w:t>
+        <w:t xml:space="preserve"> (PlayerUnknown’s Battlegrounds)</w:t>
+      </w:r>
+      <w:r>
+        <w:rPr>
+          <w:color w:val="000000" w:themeColor="text1"/>
+          <w:sz w:val="22"/>
+          <w:szCs w:val="22"/>
+        </w:rPr>
+        <w:t xml:space="preserve"> which actually wipes stats from their databases every few months, making it impossible to have a lifetime track record. Our plan is to prevent that </w:t>
       </w:r>
       <w:r>
         <w:rPr>
@@ -2173,25 +2133,7 @@
           <w:sz w:val="22"/>
           <w:szCs w:val="22"/>
         </w:rPr>
-        <w:t xml:space="preserve">ay want to </w:t>
-      </w:r>
-      <w:proofErr w:type="gramStart"/>
-      <w:r>
-        <w:rPr>
-          <w:color w:val="000000" w:themeColor="text1"/>
-          <w:sz w:val="22"/>
-          <w:szCs w:val="22"/>
-        </w:rPr>
-        <w:t>look into</w:t>
-      </w:r>
-      <w:proofErr w:type="gramEnd"/>
-      <w:r>
-        <w:rPr>
-          <w:color w:val="000000" w:themeColor="text1"/>
-          <w:sz w:val="22"/>
-          <w:szCs w:val="22"/>
-        </w:rPr>
-        <w:t xml:space="preserve"> timed events for updating the data (i.e. every 5 min) or having a separate server </w:t>
+        <w:t xml:space="preserve">ay want to look into timed events for updating the data (i.e. every 5 min) or having a separate server </w:t>
       </w:r>
       <w:r>
         <w:rPr>
@@ -2397,17 +2339,8 @@
           <w:sz w:val="22"/>
           <w:szCs w:val="22"/>
         </w:rPr>
-        <w:t xml:space="preserve">jax-based gameboard with partial page refreshes every couple </w:t>
-      </w:r>
-      <w:proofErr w:type="gramStart"/>
-      <w:r>
-        <w:rPr>
-          <w:sz w:val="22"/>
-          <w:szCs w:val="22"/>
-        </w:rPr>
-        <w:t>seconds</w:t>
-      </w:r>
-      <w:proofErr w:type="gramEnd"/>
+        <w:t>jax-based gameboard with partial page refreshes every couple seconds</w:t>
+      </w:r>
     </w:p>
     <w:p>
       <w:pPr>
@@ -2473,23 +2406,7 @@
           <w:sz w:val="22"/>
           <w:szCs w:val="22"/>
         </w:rPr>
-        <w:t xml:space="preserve">Creating </w:t>
-      </w:r>
-      <w:proofErr w:type="gramStart"/>
-      <w:r>
-        <w:rPr>
-          <w:sz w:val="22"/>
-          <w:szCs w:val="22"/>
-        </w:rPr>
-        <w:t>some kind of artificial</w:t>
-      </w:r>
-      <w:proofErr w:type="gramEnd"/>
-      <w:r>
-        <w:rPr>
-          <w:sz w:val="22"/>
-          <w:szCs w:val="22"/>
-        </w:rPr>
-        <w:t xml:space="preserve"> intelligence to make this 1-player would have been harder and less interesting, so we decided to take on the idea of 2-player-only gameplay</w:t>
+        <w:t>Creating some kind of artificial intelligence to make this 1-player would have been harder and less interesting, so we decided to take on the idea of 2-player-only gameplay</w:t>
       </w:r>
     </w:p>
     <w:p>
@@ -2667,38 +2584,7 @@
         <w:t>-</w:t>
       </w:r>
       <w:r>
-        <w:t>Cannot</w:t>
-      </w:r>
-      <w:r>
-        <w:t xml:space="preserve"> connect to </w:t>
-      </w:r>
-      <w:proofErr w:type="spellStart"/>
-      <w:r>
-        <w:t>mysql</w:t>
-      </w:r>
-      <w:proofErr w:type="spellEnd"/>
-      <w:r>
-        <w:t xml:space="preserve"> database</w:t>
-      </w:r>
-      <w:r>
-        <w:t>.</w:t>
-      </w:r>
-    </w:p>
-    <w:p>
-      <w:r>
-        <w:t>-Trying to register causes “</w:t>
-      </w:r>
-      <w:r>
-        <w:t xml:space="preserve">http method </w:t>
-      </w:r>
-      <w:r>
-        <w:t>‘</w:t>
-      </w:r>
-      <w:r>
-        <w:t>post</w:t>
-      </w:r>
-      <w:r>
-        <w:t>’ is not supported by this URL” error.</w:t>
+        <w:t>Register not implemented yet; waiting for db</w:t>
       </w:r>
     </w:p>
     <w:p>
@@ -3332,6 +3218,68 @@
           <w:color w:val="2E74B5" w:themeColor="accent1" w:themeShade="BF"/>
         </w:rPr>
       </w:pPr>
+      <w:r>
+        <w:rPr>
+          <w:noProof/>
+          <w:color w:val="2E74B5" w:themeColor="accent1" w:themeShade="BF"/>
+        </w:rPr>
+        <w:lastRenderedPageBreak/>
+        <w:drawing>
+          <wp:inline distT="0" distB="0" distL="0" distR="0" wp14:anchorId="6223276E" wp14:editId="26637DC3">
+            <wp:extent cx="6105525" cy="2009775"/>
+            <wp:effectExtent l="0" t="0" r="9525" b="9525"/>
+            <wp:docPr id="3" name="Picture 3" descr="C:\Users\brend\AppData\Local\Microsoft\Windows\INetCache\Content.Word\LobbyModel.png"/>
+            <wp:cNvGraphicFramePr>
+              <a:graphicFrameLocks xmlns:a="http://schemas.openxmlformats.org/drawingml/2006/main" noChangeAspect="1"/>
+            </wp:cNvGraphicFramePr>
+            <a:graphic xmlns:a="http://schemas.openxmlformats.org/drawingml/2006/main">
+              <a:graphicData uri="http://schemas.openxmlformats.org/drawingml/2006/picture">
+                <pic:pic xmlns:pic="http://schemas.openxmlformats.org/drawingml/2006/picture">
+                  <pic:nvPicPr>
+                    <pic:cNvPr id="0" name="Picture 1" descr="C:\Users\brend\AppData\Local\Microsoft\Windows\INetCache\Content.Word\LobbyModel.png"/>
+                    <pic:cNvPicPr>
+                      <a:picLocks noChangeAspect="1" noChangeArrowheads="1"/>
+                    </pic:cNvPicPr>
+                  </pic:nvPicPr>
+                  <pic:blipFill>
+                    <a:blip r:embed="rId9">
+                      <a:extLst>
+                        <a:ext uri="{28A0092B-C50C-407E-A947-70E740481C1C}">
+                          <a14:useLocalDpi xmlns:a14="http://schemas.microsoft.com/office/drawing/2010/main" val="0"/>
+                        </a:ext>
+                      </a:extLst>
+                    </a:blip>
+                    <a:srcRect/>
+                    <a:stretch>
+                      <a:fillRect/>
+                    </a:stretch>
+                  </pic:blipFill>
+                  <pic:spPr bwMode="auto">
+                    <a:xfrm>
+                      <a:off x="0" y="0"/>
+                      <a:ext cx="6105525" cy="2009775"/>
+                    </a:xfrm>
+                    <a:prstGeom prst="rect">
+                      <a:avLst/>
+                    </a:prstGeom>
+                    <a:noFill/>
+                    <a:ln>
+                      <a:noFill/>
+                    </a:ln>
+                  </pic:spPr>
+                </pic:pic>
+              </a:graphicData>
+            </a:graphic>
+          </wp:inline>
+        </w:drawing>
+      </w:r>
+    </w:p>
+    <w:p>
+      <w:pPr>
+        <w:rPr>
+          <w:color w:val="2E74B5" w:themeColor="accent1" w:themeShade="BF"/>
+        </w:rPr>
+      </w:pPr>
     </w:p>
     <w:p>
       <w:pPr>
@@ -3452,67 +3400,122 @@
           <w:i/>
           <w:color w:val="2E74B5" w:themeColor="accent1" w:themeShade="BF"/>
         </w:rPr>
-        <w:lastRenderedPageBreak/>
-        <w:t xml:space="preserve">This section should outline the design for how authentication and authorization was supported. This section should also contain </w:t>
-      </w:r>
-      <w:proofErr w:type="gramStart"/>
-      <w:r>
+        <w:t>This section should outline the design for how authentication and authorization was supported. This section should also contain all of the roles and privileges that are supported by the design.</w:t>
+      </w:r>
+    </w:p>
+    <w:p>
+      <w:pPr>
+        <w:rPr>
+          <w:color w:val="2E74B5" w:themeColor="accent1" w:themeShade="BF"/>
+        </w:rPr>
+      </w:pPr>
+    </w:p>
+    <w:p>
+      <w:pPr>
+        <w:rPr>
+          <w:color w:val="2E74B5" w:themeColor="accent1" w:themeShade="BF"/>
+        </w:rPr>
+      </w:pPr>
+    </w:p>
+    <w:p>
+      <w:pPr>
+        <w:rPr>
+          <w:b/>
+          <w:color w:val="000000" w:themeColor="text1"/>
+          <w:sz w:val="28"/>
+          <w:szCs w:val="28"/>
+        </w:rPr>
+      </w:pPr>
+      <w:r>
+        <w:rPr>
+          <w:b/>
+          <w:color w:val="000000" w:themeColor="text1"/>
+          <w:sz w:val="28"/>
+          <w:szCs w:val="28"/>
+        </w:rPr>
+        <w:t>Other Documentation</w:t>
+      </w:r>
+      <w:r>
+        <w:rPr>
+          <w:b/>
+          <w:color w:val="000000" w:themeColor="text1"/>
+          <w:sz w:val="28"/>
+          <w:szCs w:val="28"/>
+        </w:rPr>
+        <w:t>:</w:t>
+      </w:r>
+    </w:p>
+    <w:p>
+      <w:pPr>
         <w:rPr>
           <w:i/>
           <w:color w:val="2E74B5" w:themeColor="accent1" w:themeShade="BF"/>
         </w:rPr>
-        <w:t>all of</w:t>
-      </w:r>
-      <w:proofErr w:type="gramEnd"/>
-      <w:r>
+      </w:pPr>
+      <w:r>
+        <w:rPr>
+          <w:i/>
+          <w:noProof/>
+          <w:color w:val="2E74B5" w:themeColor="accent1" w:themeShade="BF"/>
+        </w:rPr>
+        <w:lastRenderedPageBreak/>
+        <w:drawing>
+          <wp:inline distT="0" distB="0" distL="0" distR="0" wp14:anchorId="08CE513E" wp14:editId="680D05E1">
+            <wp:extent cx="4295775" cy="5153025"/>
+            <wp:effectExtent l="0" t="0" r="9525" b="9525"/>
+            <wp:docPr id="4" name="Picture 4" descr="C:\Users\brend\AppData\Local\Microsoft\Windows\INetCache\Content.Word\LoginLogic.png"/>
+            <wp:cNvGraphicFramePr>
+              <a:graphicFrameLocks xmlns:a="http://schemas.openxmlformats.org/drawingml/2006/main" noChangeAspect="1"/>
+            </wp:cNvGraphicFramePr>
+            <a:graphic xmlns:a="http://schemas.openxmlformats.org/drawingml/2006/main">
+              <a:graphicData uri="http://schemas.openxmlformats.org/drawingml/2006/picture">
+                <pic:pic xmlns:pic="http://schemas.openxmlformats.org/drawingml/2006/picture">
+                  <pic:nvPicPr>
+                    <pic:cNvPr id="0" name="Picture 2" descr="C:\Users\brend\AppData\Local\Microsoft\Windows\INetCache\Content.Word\LoginLogic.png"/>
+                    <pic:cNvPicPr>
+                      <a:picLocks noChangeAspect="1" noChangeArrowheads="1"/>
+                    </pic:cNvPicPr>
+                  </pic:nvPicPr>
+                  <pic:blipFill>
+                    <a:blip r:embed="rId10">
+                      <a:extLst>
+                        <a:ext uri="{28A0092B-C50C-407E-A947-70E740481C1C}">
+                          <a14:useLocalDpi xmlns:a14="http://schemas.microsoft.com/office/drawing/2010/main" val="0"/>
+                        </a:ext>
+                      </a:extLst>
+                    </a:blip>
+                    <a:srcRect/>
+                    <a:stretch>
+                      <a:fillRect/>
+                    </a:stretch>
+                  </pic:blipFill>
+                  <pic:spPr bwMode="auto">
+                    <a:xfrm>
+                      <a:off x="0" y="0"/>
+                      <a:ext cx="4295775" cy="5153025"/>
+                    </a:xfrm>
+                    <a:prstGeom prst="rect">
+                      <a:avLst/>
+                    </a:prstGeom>
+                    <a:noFill/>
+                    <a:ln>
+                      <a:noFill/>
+                    </a:ln>
+                  </pic:spPr>
+                </pic:pic>
+              </a:graphicData>
+            </a:graphic>
+          </wp:inline>
+        </w:drawing>
+      </w:r>
+    </w:p>
+    <w:p>
+      <w:pPr>
         <w:rPr>
           <w:i/>
           <w:color w:val="2E74B5" w:themeColor="accent1" w:themeShade="BF"/>
         </w:rPr>
-        <w:t xml:space="preserve"> the roles and privileges that are supported by the design.</w:t>
-      </w:r>
-    </w:p>
-    <w:p>
-      <w:pPr>
-        <w:rPr>
-          <w:color w:val="2E74B5" w:themeColor="accent1" w:themeShade="BF"/>
-        </w:rPr>
-      </w:pPr>
-    </w:p>
-    <w:p>
-      <w:pPr>
-        <w:rPr>
-          <w:color w:val="2E74B5" w:themeColor="accent1" w:themeShade="BF"/>
-        </w:rPr>
-      </w:pPr>
-    </w:p>
-    <w:p>
-      <w:pPr>
-        <w:rPr>
-          <w:b/>
-          <w:color w:val="000000" w:themeColor="text1"/>
-          <w:sz w:val="28"/>
-          <w:szCs w:val="28"/>
-        </w:rPr>
-      </w:pPr>
-      <w:r>
-        <w:rPr>
-          <w:b/>
-          <w:color w:val="000000" w:themeColor="text1"/>
-          <w:sz w:val="28"/>
-          <w:szCs w:val="28"/>
-        </w:rPr>
-        <w:t>Other Documentation</w:t>
-      </w:r>
-      <w:r>
-        <w:rPr>
-          <w:b/>
-          <w:color w:val="000000" w:themeColor="text1"/>
-          <w:sz w:val="28"/>
-          <w:szCs w:val="28"/>
-        </w:rPr>
-        <w:t>:</w:t>
-      </w:r>
+      </w:pPr>
     </w:p>
     <w:p>
       <w:pPr>
@@ -3524,111 +3527,59 @@
       <w:r>
         <w:rPr>
           <w:i/>
+          <w:noProof/>
           <w:color w:val="2E74B5" w:themeColor="accent1" w:themeShade="BF"/>
         </w:rPr>
-        <w:t>You should in</w:t>
-      </w:r>
-      <w:r>
-        <w:rPr>
-          <w:i/>
-          <w:color w:val="2E74B5" w:themeColor="accent1" w:themeShade="BF"/>
-        </w:rPr>
-        <w:t>sert any additional drawings, storyboards</w:t>
-      </w:r>
-      <w:r>
-        <w:rPr>
-          <w:i/>
-          <w:color w:val="2E74B5" w:themeColor="accent1" w:themeShade="BF"/>
-        </w:rPr>
-        <w:t xml:space="preserve">, </w:t>
-      </w:r>
-      <w:r>
-        <w:rPr>
-          <w:i/>
-          <w:color w:val="2E74B5" w:themeColor="accent1" w:themeShade="BF"/>
-        </w:rPr>
-        <w:t>white b</w:t>
-      </w:r>
-      <w:r>
-        <w:rPr>
-          <w:i/>
-          <w:color w:val="2E74B5" w:themeColor="accent1" w:themeShade="BF"/>
-        </w:rPr>
-        <w:t xml:space="preserve">oard </w:t>
-      </w:r>
-      <w:r>
-        <w:rPr>
-          <w:i/>
-          <w:color w:val="2E74B5" w:themeColor="accent1" w:themeShade="BF"/>
-        </w:rPr>
-        <w:t xml:space="preserve">pictures, project schedules, tasks lists, </w:t>
-      </w:r>
-      <w:r>
-        <w:rPr>
-          <w:i/>
-          <w:color w:val="2E74B5" w:themeColor="accent1" w:themeShade="BF"/>
-        </w:rPr>
-        <w:t>etc.</w:t>
-      </w:r>
-      <w:r>
-        <w:rPr>
-          <w:i/>
-          <w:color w:val="2E74B5" w:themeColor="accent1" w:themeShade="BF"/>
-        </w:rPr>
-        <w:t xml:space="preserve"> that support your approach, </w:t>
-      </w:r>
-      <w:r>
-        <w:rPr>
-          <w:i/>
-          <w:color w:val="2E74B5" w:themeColor="accent1" w:themeShade="BF"/>
-        </w:rPr>
-        <w:t>design</w:t>
-      </w:r>
-      <w:r>
-        <w:rPr>
-          <w:i/>
-          <w:color w:val="2E74B5" w:themeColor="accent1" w:themeShade="BF"/>
-        </w:rPr>
-        <w:t>, and project</w:t>
-      </w:r>
-      <w:r>
-        <w:rPr>
-          <w:i/>
-          <w:color w:val="2E74B5" w:themeColor="accent1" w:themeShade="BF"/>
-        </w:rPr>
-        <w:t>.</w:t>
-      </w:r>
-      <w:r>
-        <w:rPr>
-          <w:i/>
-          <w:color w:val="2E74B5" w:themeColor="accent1" w:themeShade="BF"/>
-        </w:rPr>
-        <w:t xml:space="preserve"> If you have no supporting documentation please explain the rational why you </w:t>
-      </w:r>
-      <w:proofErr w:type="gramStart"/>
-      <w:r>
-        <w:rPr>
-          <w:i/>
-          <w:color w:val="2E74B5" w:themeColor="accent1" w:themeShade="BF"/>
-        </w:rPr>
-        <w:t>are able to</w:t>
-      </w:r>
-      <w:proofErr w:type="gramEnd"/>
-      <w:r>
-        <w:rPr>
-          <w:i/>
-          <w:color w:val="2E74B5" w:themeColor="accent1" w:themeShade="BF"/>
-        </w:rPr>
-        <w:t xml:space="preserve"> leave this section as N/A.</w:t>
-      </w:r>
-    </w:p>
-    <w:p>
-      <w:pPr>
-        <w:rPr>
-          <w:i/>
-          <w:color w:val="2E74B5" w:themeColor="accent1" w:themeShade="BF"/>
-        </w:rPr>
-      </w:pPr>
+        <w:lastRenderedPageBreak/>
+        <w:drawing>
+          <wp:inline distT="0" distB="0" distL="0" distR="0" wp14:anchorId="6ADB65A9" wp14:editId="6F172903">
+            <wp:extent cx="1600200" cy="6858000"/>
+            <wp:effectExtent l="0" t="0" r="0" b="0"/>
+            <wp:docPr id="7" name="Picture 7" descr="C:\Users\brend\AppData\Local\Microsoft\Windows\INetCache\Content.Word\AddLobbyLogic.png"/>
+            <wp:cNvGraphicFramePr>
+              <a:graphicFrameLocks xmlns:a="http://schemas.openxmlformats.org/drawingml/2006/main" noChangeAspect="1"/>
+            </wp:cNvGraphicFramePr>
+            <a:graphic xmlns:a="http://schemas.openxmlformats.org/drawingml/2006/main">
+              <a:graphicData uri="http://schemas.openxmlformats.org/drawingml/2006/picture">
+                <pic:pic xmlns:pic="http://schemas.openxmlformats.org/drawingml/2006/picture">
+                  <pic:nvPicPr>
+                    <pic:cNvPr id="0" name="Picture 4" descr="C:\Users\brend\AppData\Local\Microsoft\Windows\INetCache\Content.Word\AddLobbyLogic.png"/>
+                    <pic:cNvPicPr>
+                      <a:picLocks noChangeAspect="1" noChangeArrowheads="1"/>
+                    </pic:cNvPicPr>
+                  </pic:nvPicPr>
+                  <pic:blipFill>
+                    <a:blip r:embed="rId11">
+                      <a:extLst>
+                        <a:ext uri="{28A0092B-C50C-407E-A947-70E740481C1C}">
+                          <a14:useLocalDpi xmlns:a14="http://schemas.microsoft.com/office/drawing/2010/main" val="0"/>
+                        </a:ext>
+                      </a:extLst>
+                    </a:blip>
+                    <a:srcRect/>
+                    <a:stretch>
+                      <a:fillRect/>
+                    </a:stretch>
+                  </pic:blipFill>
+                  <pic:spPr bwMode="auto">
+                    <a:xfrm>
+                      <a:off x="0" y="0"/>
+                      <a:ext cx="1600200" cy="6858000"/>
+                    </a:xfrm>
+                    <a:prstGeom prst="rect">
+                      <a:avLst/>
+                    </a:prstGeom>
+                    <a:noFill/>
+                    <a:ln>
+                      <a:noFill/>
+                    </a:ln>
+                  </pic:spPr>
+                </pic:pic>
+              </a:graphicData>
+            </a:graphic>
+          </wp:inline>
+        </w:drawing>
+      </w:r>
     </w:p>
     <w:sectPr>
       <w:pgSz w:w="15840" w:h="12240" w:orient="landscape"/>
@@ -3641,7 +3592,7 @@
 </file>
 
 <file path=word/numbering.xml><?xml version="1.0" encoding="utf-8"?>
-<w:numbering xmlns:wpc="http://schemas.microsoft.com/office/word/2010/wordprocessingCanvas" xmlns:cx="http://schemas.microsoft.com/office/drawing/2014/chartex" xmlns:cx1="http://schemas.microsoft.com/office/drawing/2015/9/8/chartex" xmlns:cx2="http://schemas.microsoft.com/office/drawing/2015/10/21/chartex" xmlns:cx3="http://schemas.microsoft.com/office/drawing/2016/5/9/chartex" xmlns:cx4="http://schemas.microsoft.com/office/drawing/2016/5/10/chartex" xmlns:cx5="http://schemas.microsoft.com/office/drawing/2016/5/11/chartex" xmlns:cx6="http://schemas.microsoft.com/office/drawing/2016/5/12/chartex" xmlns:cx7="http://schemas.microsoft.com/office/drawing/2016/5/13/chartex" xmlns:cx8="http://schemas.microsoft.com/office/drawing/2016/5/14/chartex" xmlns:mc="http://schemas.openxmlformats.org/markup-compatibility/2006" xmlns:aink="http://schemas.microsoft.com/office/drawing/2016/ink" xmlns:am3d="http://schemas.microsoft.com/office/drawing/2017/model3d" xmlns:o="urn:schemas-microsoft-com:office:office" xmlns:r="http://schemas.openxmlformats.org/officeDocument/2006/relationships" xmlns:m="http://schemas.openxmlformats.org/officeDocument/2006/math" xmlns:v="urn:schemas-microsoft-com:vml" xmlns:wp14="http://schemas.microsoft.com/office/word/2010/wordprocessingDrawing" xmlns:wp="http://schemas.openxmlformats.org/drawingml/2006/wordprocessingDrawing" xmlns:w10="urn:schemas-microsoft-com:office:word" xmlns:w="http://schemas.openxmlformats.org/wordprocessingml/2006/main" xmlns:w14="http://schemas.microsoft.com/office/word/2010/wordml" xmlns:w15="http://schemas.microsoft.com/office/word/2012/wordml" xmlns:w16cid="http://schemas.microsoft.com/office/word/2016/wordml/cid" xmlns:w16se="http://schemas.microsoft.com/office/word/2015/wordml/symex" xmlns:wpg="http://schemas.microsoft.com/office/word/2010/wordprocessingGroup" xmlns:wpi="http://schemas.microsoft.com/office/word/2010/wordprocessingInk" xmlns:wne="http://schemas.microsoft.com/office/word/2006/wordml" xmlns:wps="http://schemas.microsoft.com/office/word/2010/wordprocessingShape" mc:Ignorable="w14 w15 w16se w16cid wp14">
+<w:numbering xmlns:wpc="http://schemas.microsoft.com/office/word/2010/wordprocessingCanvas" xmlns:cx="http://schemas.microsoft.com/office/drawing/2014/chartex" xmlns:cx1="http://schemas.microsoft.com/office/drawing/2015/9/8/chartex" xmlns:cx2="http://schemas.microsoft.com/office/drawing/2015/10/21/chartex" xmlns:cx3="http://schemas.microsoft.com/office/drawing/2016/5/9/chartex" xmlns:cx4="http://schemas.microsoft.com/office/drawing/2016/5/10/chartex" xmlns:cx5="http://schemas.microsoft.com/office/drawing/2016/5/11/chartex" xmlns:cx6="http://schemas.microsoft.com/office/drawing/2016/5/12/chartex" xmlns:cx7="http://schemas.microsoft.com/office/drawing/2016/5/13/chartex" xmlns:cx8="http://schemas.microsoft.com/office/drawing/2016/5/14/chartex" xmlns:mc="http://schemas.openxmlformats.org/markup-compatibility/2006" xmlns:aink="http://schemas.microsoft.com/office/drawing/2016/ink" xmlns:am3d="http://schemas.microsoft.com/office/drawing/2017/model3d" xmlns:o="urn:schemas-microsoft-com:office:office" xmlns:r="http://schemas.openxmlformats.org/officeDocument/2006/relationships" xmlns:m="http://schemas.openxmlformats.org/officeDocument/2006/math" xmlns:v="urn:schemas-microsoft-com:vml" xmlns:wp14="http://schemas.microsoft.com/office/word/2010/wordprocessingDrawing" xmlns:wp="http://schemas.openxmlformats.org/drawingml/2006/wordprocessingDrawing" xmlns:w10="urn:schemas-microsoft-com:office:word" xmlns:w="http://schemas.openxmlformats.org/wordprocessingml/2006/main" xmlns:w14="http://schemas.microsoft.com/office/word/2010/wordml" xmlns:w15="http://schemas.microsoft.com/office/word/2012/wordml" xmlns:w16se="http://schemas.microsoft.com/office/word/2015/wordml/symex" xmlns:wpg="http://schemas.microsoft.com/office/word/2010/wordprocessingGroup" xmlns:wpi="http://schemas.microsoft.com/office/word/2010/wordprocessingInk" xmlns:wne="http://schemas.microsoft.com/office/word/2006/wordml" xmlns:wps="http://schemas.microsoft.com/office/word/2010/wordprocessingShape" mc:Ignorable="w14 w15 w16se wp14">
   <w:abstractNum w:abstractNumId="0" w15:restartNumberingAfterBreak="0">
     <w:nsid w:val="1BB51D89"/>
     <w:multiLevelType w:val="hybridMultilevel"/>
@@ -4203,7 +4154,7 @@
 </file>
 
 <file path=word/styles.xml><?xml version="1.0" encoding="utf-8"?>
-<w:styles xmlns:mc="http://schemas.openxmlformats.org/markup-compatibility/2006" xmlns:r="http://schemas.openxmlformats.org/officeDocument/2006/relationships" xmlns:w="http://schemas.openxmlformats.org/wordprocessingml/2006/main" xmlns:w14="http://schemas.microsoft.com/office/word/2010/wordml" xmlns:w15="http://schemas.microsoft.com/office/word/2012/wordml" xmlns:w16cid="http://schemas.microsoft.com/office/word/2016/wordml/cid" xmlns:w16se="http://schemas.microsoft.com/office/word/2015/wordml/symex" mc:Ignorable="w14 w15 w16se w16cid">
+<w:styles xmlns:mc="http://schemas.openxmlformats.org/markup-compatibility/2006" xmlns:r="http://schemas.openxmlformats.org/officeDocument/2006/relationships" xmlns:w="http://schemas.openxmlformats.org/wordprocessingml/2006/main" xmlns:w14="http://schemas.microsoft.com/office/word/2010/wordml" xmlns:w15="http://schemas.microsoft.com/office/word/2012/wordml" xmlns:w16se="http://schemas.microsoft.com/office/word/2015/wordml/symex" mc:Ignorable="w14 w15 w16se">
   <w:docDefaults>
     <w:rPrDefault>
       <w:rPr>

</xml_diff>

<commit_message>
Added LobbiesRestService and UsersRestService. Updated documentation
</commit_message>
<xml_diff>
--- a/Documentation/Java-III-Design-Report-Brooks-Bierer.docx
+++ b/Documentation/Java-III-Design-Report-Brooks-Bierer.docx
@@ -1,6 +1,6 @@
 
 <file path=word/document.xml><?xml version="1.0" encoding="utf-8"?>
-<w:document xmlns:wpc="http://schemas.microsoft.com/office/word/2010/wordprocessingCanvas" xmlns:cx="http://schemas.microsoft.com/office/drawing/2014/chartex" xmlns:cx1="http://schemas.microsoft.com/office/drawing/2015/9/8/chartex" xmlns:cx2="http://schemas.microsoft.com/office/drawing/2015/10/21/chartex" xmlns:cx3="http://schemas.microsoft.com/office/drawing/2016/5/9/chartex" xmlns:cx4="http://schemas.microsoft.com/office/drawing/2016/5/10/chartex" xmlns:cx5="http://schemas.microsoft.com/office/drawing/2016/5/11/chartex" xmlns:cx6="http://schemas.microsoft.com/office/drawing/2016/5/12/chartex" xmlns:cx7="http://schemas.microsoft.com/office/drawing/2016/5/13/chartex" xmlns:cx8="http://schemas.microsoft.com/office/drawing/2016/5/14/chartex" xmlns:mc="http://schemas.openxmlformats.org/markup-compatibility/2006" xmlns:aink="http://schemas.microsoft.com/office/drawing/2016/ink" xmlns:am3d="http://schemas.microsoft.com/office/drawing/2017/model3d" xmlns:o="urn:schemas-microsoft-com:office:office" xmlns:r="http://schemas.openxmlformats.org/officeDocument/2006/relationships" xmlns:m="http://schemas.openxmlformats.org/officeDocument/2006/math" xmlns:v="urn:schemas-microsoft-com:vml" xmlns:wp14="http://schemas.microsoft.com/office/word/2010/wordprocessingDrawing" xmlns:wp="http://schemas.openxmlformats.org/drawingml/2006/wordprocessingDrawing" xmlns:w10="urn:schemas-microsoft-com:office:word" xmlns:w="http://schemas.openxmlformats.org/wordprocessingml/2006/main" xmlns:w14="http://schemas.microsoft.com/office/word/2010/wordml" xmlns:w15="http://schemas.microsoft.com/office/word/2012/wordml" xmlns:w16se="http://schemas.microsoft.com/office/word/2015/wordml/symex" xmlns:wpg="http://schemas.microsoft.com/office/word/2010/wordprocessingGroup" xmlns:wpi="http://schemas.microsoft.com/office/word/2010/wordprocessingInk" xmlns:wne="http://schemas.microsoft.com/office/word/2006/wordml" xmlns:wps="http://schemas.microsoft.com/office/word/2010/wordprocessingShape" mc:Ignorable="w14 w15 w16se wp14">
+<w:document xmlns:wpc="http://schemas.microsoft.com/office/word/2010/wordprocessingCanvas" xmlns:cx="http://schemas.microsoft.com/office/drawing/2014/chartex" xmlns:cx1="http://schemas.microsoft.com/office/drawing/2015/9/8/chartex" xmlns:cx2="http://schemas.microsoft.com/office/drawing/2015/10/21/chartex" xmlns:cx3="http://schemas.microsoft.com/office/drawing/2016/5/9/chartex" xmlns:cx4="http://schemas.microsoft.com/office/drawing/2016/5/10/chartex" xmlns:cx5="http://schemas.microsoft.com/office/drawing/2016/5/11/chartex" xmlns:cx6="http://schemas.microsoft.com/office/drawing/2016/5/12/chartex" xmlns:cx7="http://schemas.microsoft.com/office/drawing/2016/5/13/chartex" xmlns:cx8="http://schemas.microsoft.com/office/drawing/2016/5/14/chartex" xmlns:mc="http://schemas.openxmlformats.org/markup-compatibility/2006" xmlns:aink="http://schemas.microsoft.com/office/drawing/2016/ink" xmlns:am3d="http://schemas.microsoft.com/office/drawing/2017/model3d" xmlns:o="urn:schemas-microsoft-com:office:office" xmlns:r="http://schemas.openxmlformats.org/officeDocument/2006/relationships" xmlns:m="http://schemas.openxmlformats.org/officeDocument/2006/math" xmlns:v="urn:schemas-microsoft-com:vml" xmlns:wp14="http://schemas.microsoft.com/office/word/2010/wordprocessingDrawing" xmlns:wp="http://schemas.openxmlformats.org/drawingml/2006/wordprocessingDrawing" xmlns:w10="urn:schemas-microsoft-com:office:word" xmlns:w="http://schemas.openxmlformats.org/wordprocessingml/2006/main" xmlns:w14="http://schemas.microsoft.com/office/word/2010/wordml" xmlns:w15="http://schemas.microsoft.com/office/word/2012/wordml" xmlns:w16cid="http://schemas.microsoft.com/office/word/2016/wordml/cid" xmlns:w16se="http://schemas.microsoft.com/office/word/2015/wordml/symex" xmlns:wpg="http://schemas.microsoft.com/office/word/2010/wordprocessingGroup" xmlns:wpi="http://schemas.microsoft.com/office/word/2010/wordprocessingInk" xmlns:wne="http://schemas.microsoft.com/office/word/2006/wordml" xmlns:wps="http://schemas.microsoft.com/office/word/2010/wordprocessingShape" mc:Ignorable="w14 w15 w16se w16cid wp14">
   <w:body>
     <w:p/>
     <w:p>
@@ -157,9 +157,17 @@
             <w:gridSpan w:val="2"/>
           </w:tcPr>
           <w:p>
+            <w:proofErr w:type="gramStart"/>
             <w:r>
-              <w:t>Milestone  3</w:t>
+              <w:t>Milestone</w:t>
             </w:r>
+            <w:r>
+              <w:t xml:space="preserve">  </w:t>
+            </w:r>
+            <w:r>
+              <w:t>7</w:t>
+            </w:r>
+            <w:proofErr w:type="gramEnd"/>
           </w:p>
         </w:tc>
       </w:tr>
@@ -189,7 +197,16 @@
           </w:tcPr>
           <w:p>
             <w:r>
-              <w:t>10/17</w:t>
+              <w:t>1</w:t>
+            </w:r>
+            <w:r>
+              <w:t>2</w:t>
+            </w:r>
+            <w:r>
+              <w:t>/</w:t>
+            </w:r>
+            <w:r>
+              <w:t>4</w:t>
             </w:r>
             <w:r>
               <w:t>/17</w:t>
@@ -229,7 +246,10 @@
           </w:tcPr>
           <w:p>
             <w:r>
-              <w:t>1.2</w:t>
+              <w:t>1.</w:t>
+            </w:r>
+            <w:r>
+              <w:t>7</w:t>
             </w:r>
           </w:p>
         </w:tc>
@@ -540,7 +560,75 @@
                     <w:rPr>
                       <w:i/>
                     </w:rPr>
-                    <w:t>Get login completely functional</w:t>
+                    <w:t>Implemented the User REST API</w:t>
+                  </w:r>
+                </w:p>
+              </w:tc>
+              <w:tc>
+                <w:tcPr>
+                  <w:tcW w:w="2610" w:type="dxa"/>
+                </w:tcPr>
+                <w:p>
+                  <w:pPr>
+                    <w:rPr>
+                      <w:i/>
+                    </w:rPr>
+                  </w:pPr>
+                  <w:r>
+                    <w:rPr>
+                      <w:i/>
+                    </w:rPr>
+                    <w:t>Brendan Brooks</w:t>
+                  </w:r>
+                </w:p>
+              </w:tc>
+              <w:tc>
+                <w:tcPr>
+                  <w:tcW w:w="1260" w:type="dxa"/>
+                </w:tcPr>
+                <w:p>
+                  <w:pPr>
+                    <w:rPr>
+                      <w:i/>
+                    </w:rPr>
+                  </w:pPr>
+                  <w:r>
+                    <w:rPr>
+                      <w:i/>
+                    </w:rPr>
+                    <w:t>4</w:t>
+                  </w:r>
+                </w:p>
+              </w:tc>
+              <w:tc>
+                <w:tcPr>
+                  <w:tcW w:w="1350" w:type="dxa"/>
+                </w:tcPr>
+                <w:p>
+                  <w:pPr>
+                    <w:rPr>
+                      <w:i/>
+                    </w:rPr>
+                  </w:pPr>
+                </w:p>
+              </w:tc>
+            </w:tr>
+            <w:tr>
+              <w:tc>
+                <w:tcPr>
+                  <w:tcW w:w="6835" w:type="dxa"/>
+                </w:tcPr>
+                <w:p>
+                  <w:pPr>
+                    <w:rPr>
+                      <w:i/>
+                    </w:rPr>
+                  </w:pPr>
+                  <w:r>
+                    <w:rPr>
+                      <w:i/>
+                    </w:rPr>
+                    <w:t>Implemented the Lobbies REST API, Updated documentation</w:t>
                   </w:r>
                 </w:p>
               </w:tc>
@@ -576,8 +664,10 @@
                     <w:rPr>
                       <w:i/>
                     </w:rPr>
-                    <w:t>8</w:t>
+                    <w:t>5</w:t>
                   </w:r>
+                  <w:bookmarkStart w:id="0" w:name="_GoBack"/>
+                  <w:bookmarkEnd w:id="0"/>
                 </w:p>
               </w:tc>
               <w:tc>
@@ -590,12 +680,6 @@
                       <w:i/>
                     </w:rPr>
                   </w:pPr>
-                  <w:r>
-                    <w:rPr>
-                      <w:i/>
-                    </w:rPr>
-                    <w:t>0</w:t>
-                  </w:r>
                 </w:p>
               </w:tc>
             </w:tr>
@@ -610,12 +694,6 @@
                       <w:i/>
                     </w:rPr>
                   </w:pPr>
-                  <w:r>
-                    <w:rPr>
-                      <w:i/>
-                    </w:rPr>
-                    <w:t>Adding lobby to the list on the main page</w:t>
-                  </w:r>
                 </w:p>
               </w:tc>
               <w:tc>
@@ -628,12 +706,6 @@
                       <w:i/>
                     </w:rPr>
                   </w:pPr>
-                  <w:r>
-                    <w:rPr>
-                      <w:i/>
-                    </w:rPr>
-                    <w:t>Brendan Brooks</w:t>
-                  </w:r>
                 </w:p>
               </w:tc>
               <w:tc>
@@ -646,12 +718,6 @@
                       <w:i/>
                     </w:rPr>
                   </w:pPr>
-                  <w:r>
-                    <w:rPr>
-                      <w:i/>
-                    </w:rPr>
-                    <w:t>10</w:t>
-                  </w:r>
                 </w:p>
               </w:tc>
               <w:tc>
@@ -664,94 +730,6 @@
                       <w:i/>
                     </w:rPr>
                   </w:pPr>
-                  <w:r>
-                    <w:rPr>
-                      <w:i/>
-                    </w:rPr>
-                    <w:t>0</w:t>
-                  </w:r>
-                </w:p>
-              </w:tc>
-            </w:tr>
-            <w:tr>
-              <w:tc>
-                <w:tcPr>
-                  <w:tcW w:w="6835" w:type="dxa"/>
-                </w:tcPr>
-                <w:p>
-                  <w:pPr>
-                    <w:rPr>
-                      <w:i/>
-                    </w:rPr>
-                  </w:pPr>
-                  <w:r>
-                    <w:rPr>
-                      <w:i/>
-                    </w:rPr>
-                    <w:t>Code cleanup</w:t>
-                  </w:r>
-                  <w:r>
-                    <w:rPr>
-                      <w:i/>
-                    </w:rPr>
-                    <w:t xml:space="preserve"> (we were having lots of bugs)</w:t>
-                  </w:r>
-                  <w:bookmarkStart w:id="0" w:name="_GoBack"/>
-                  <w:bookmarkEnd w:id="0"/>
-                </w:p>
-              </w:tc>
-              <w:tc>
-                <w:tcPr>
-                  <w:tcW w:w="2610" w:type="dxa"/>
-                </w:tcPr>
-                <w:p>
-                  <w:pPr>
-                    <w:rPr>
-                      <w:i/>
-                    </w:rPr>
-                  </w:pPr>
-                  <w:r>
-                    <w:rPr>
-                      <w:i/>
-                    </w:rPr>
-                    <w:t>Brendan Brooks/Will Bierer</w:t>
-                  </w:r>
-                </w:p>
-              </w:tc>
-              <w:tc>
-                <w:tcPr>
-                  <w:tcW w:w="1260" w:type="dxa"/>
-                </w:tcPr>
-                <w:p>
-                  <w:pPr>
-                    <w:rPr>
-                      <w:i/>
-                    </w:rPr>
-                  </w:pPr>
-                  <w:r>
-                    <w:rPr>
-                      <w:i/>
-                    </w:rPr>
-                    <w:t>6</w:t>
-                  </w:r>
-                </w:p>
-              </w:tc>
-              <w:tc>
-                <w:tcPr>
-                  <w:tcW w:w="1350" w:type="dxa"/>
-                </w:tcPr>
-                <w:p>
-                  <w:pPr>
-                    <w:rPr>
-                      <w:i/>
-                    </w:rPr>
-                  </w:pPr>
-                  <w:r>
-                    <w:rPr>
-                      <w:i/>
-                    </w:rPr>
-                    <w:t>0</w:t>
-                  </w:r>
                 </w:p>
               </w:tc>
             </w:tr>
@@ -1288,7 +1266,7 @@
             <w:vAlign w:val="center"/>
           </w:tcPr>
           <w:p>
-            <w:hyperlink r:id="rId5" w:history="1">
+            <w:hyperlink r:id="rId6" w:history="1">
               <w:r>
                 <w:rPr>
                   <w:rStyle w:val="Hyperlink"/>
@@ -1796,7 +1774,25 @@
           <w:sz w:val="22"/>
           <w:szCs w:val="22"/>
         </w:rPr>
-        <w:t>Users can add friends so they can quickly find games with their friends</w:t>
+        <w:t xml:space="preserve">Users can add </w:t>
+      </w:r>
+      <w:proofErr w:type="gramStart"/>
+      <w:r>
+        <w:rPr>
+          <w:color w:val="000000" w:themeColor="text1"/>
+          <w:sz w:val="22"/>
+          <w:szCs w:val="22"/>
+        </w:rPr>
+        <w:t>friends</w:t>
+      </w:r>
+      <w:proofErr w:type="gramEnd"/>
+      <w:r>
+        <w:rPr>
+          <w:color w:val="000000" w:themeColor="text1"/>
+          <w:sz w:val="22"/>
+          <w:szCs w:val="22"/>
+        </w:rPr>
+        <w:t xml:space="preserve"> so they can quickly find games with their friends</w:t>
       </w:r>
     </w:p>
     <w:p>
@@ -1884,15 +1880,51 @@
           <w:sz w:val="22"/>
           <w:szCs w:val="22"/>
         </w:rPr>
-        <w:t xml:space="preserve"> (PlayerUnknown’s Battlegrounds)</w:t>
-      </w:r>
-      <w:r>
-        <w:rPr>
-          <w:color w:val="000000" w:themeColor="text1"/>
-          <w:sz w:val="22"/>
-          <w:szCs w:val="22"/>
-        </w:rPr>
-        <w:t xml:space="preserve"> which actually wipes stats from their databases every few months, making it impossible to have a lifetime track record. Our plan is to prevent that </w:t>
+        <w:t xml:space="preserve"> (</w:t>
+      </w:r>
+      <w:proofErr w:type="spellStart"/>
+      <w:r>
+        <w:rPr>
+          <w:color w:val="000000" w:themeColor="text1"/>
+          <w:sz w:val="22"/>
+          <w:szCs w:val="22"/>
+        </w:rPr>
+        <w:t>PlayerUnknown’s</w:t>
+      </w:r>
+      <w:proofErr w:type="spellEnd"/>
+      <w:r>
+        <w:rPr>
+          <w:color w:val="000000" w:themeColor="text1"/>
+          <w:sz w:val="22"/>
+          <w:szCs w:val="22"/>
+        </w:rPr>
+        <w:t xml:space="preserve"> Battlegrounds)</w:t>
+      </w:r>
+      <w:r>
+        <w:rPr>
+          <w:color w:val="000000" w:themeColor="text1"/>
+          <w:sz w:val="22"/>
+          <w:szCs w:val="22"/>
+        </w:rPr>
+        <w:t xml:space="preserve"> which </w:t>
+      </w:r>
+      <w:proofErr w:type="gramStart"/>
+      <w:r>
+        <w:rPr>
+          <w:color w:val="000000" w:themeColor="text1"/>
+          <w:sz w:val="22"/>
+          <w:szCs w:val="22"/>
+        </w:rPr>
+        <w:t>actually wipes</w:t>
+      </w:r>
+      <w:proofErr w:type="gramEnd"/>
+      <w:r>
+        <w:rPr>
+          <w:color w:val="000000" w:themeColor="text1"/>
+          <w:sz w:val="22"/>
+          <w:szCs w:val="22"/>
+        </w:rPr>
+        <w:t xml:space="preserve"> stats from their databases every few months, making it impossible to have a lifetime track record. Our plan is to prevent that </w:t>
       </w:r>
       <w:r>
         <w:rPr>
@@ -2133,7 +2165,25 @@
           <w:sz w:val="22"/>
           <w:szCs w:val="22"/>
         </w:rPr>
-        <w:t xml:space="preserve">ay want to look into timed events for updating the data (i.e. every 5 min) or having a separate server </w:t>
+        <w:t xml:space="preserve">ay want to </w:t>
+      </w:r>
+      <w:proofErr w:type="gramStart"/>
+      <w:r>
+        <w:rPr>
+          <w:color w:val="000000" w:themeColor="text1"/>
+          <w:sz w:val="22"/>
+          <w:szCs w:val="22"/>
+        </w:rPr>
+        <w:t>look into</w:t>
+      </w:r>
+      <w:proofErr w:type="gramEnd"/>
+      <w:r>
+        <w:rPr>
+          <w:color w:val="000000" w:themeColor="text1"/>
+          <w:sz w:val="22"/>
+          <w:szCs w:val="22"/>
+        </w:rPr>
+        <w:t xml:space="preserve"> timed events for updating the data (i.e. every 5 min) or having a separate server </w:t>
       </w:r>
       <w:r>
         <w:rPr>
@@ -2339,8 +2389,17 @@
           <w:sz w:val="22"/>
           <w:szCs w:val="22"/>
         </w:rPr>
-        <w:t>jax-based gameboard with partial page refreshes every couple seconds</w:t>
-      </w:r>
+        <w:t xml:space="preserve">jax-based gameboard with partial page refreshes every couple </w:t>
+      </w:r>
+      <w:proofErr w:type="gramStart"/>
+      <w:r>
+        <w:rPr>
+          <w:sz w:val="22"/>
+          <w:szCs w:val="22"/>
+        </w:rPr>
+        <w:t>seconds</w:t>
+      </w:r>
+      <w:proofErr w:type="gramEnd"/>
     </w:p>
     <w:p>
       <w:pPr>
@@ -2406,7 +2465,23 @@
           <w:sz w:val="22"/>
           <w:szCs w:val="22"/>
         </w:rPr>
-        <w:t>Creating some kind of artificial intelligence to make this 1-player would have been harder and less interesting, so we decided to take on the idea of 2-player-only gameplay</w:t>
+        <w:t xml:space="preserve">Creating </w:t>
+      </w:r>
+      <w:proofErr w:type="gramStart"/>
+      <w:r>
+        <w:rPr>
+          <w:sz w:val="22"/>
+          <w:szCs w:val="22"/>
+        </w:rPr>
+        <w:t>some kind of artificial</w:t>
+      </w:r>
+      <w:proofErr w:type="gramEnd"/>
+      <w:r>
+        <w:rPr>
+          <w:sz w:val="22"/>
+          <w:szCs w:val="22"/>
+        </w:rPr>
+        <w:t xml:space="preserve"> intelligence to make this 1-player would have been harder and less interesting, so we decided to take on the idea of 2-player-only gameplay</w:t>
       </w:r>
     </w:p>
     <w:p>
@@ -2520,7 +2595,23 @@
           <w:sz w:val="22"/>
           <w:szCs w:val="22"/>
         </w:rPr>
-        <w:t>This is so that we can have our own customizes look to the site. Bootstrap is great but we don’t want this application to look like every other bootstrap-based web application out there</w:t>
+        <w:t xml:space="preserve">This is so that we can have our own customizes look to the site. Bootstrap is </w:t>
+      </w:r>
+      <w:proofErr w:type="gramStart"/>
+      <w:r>
+        <w:rPr>
+          <w:sz w:val="22"/>
+          <w:szCs w:val="22"/>
+        </w:rPr>
+        <w:t>great</w:t>
+      </w:r>
+      <w:proofErr w:type="gramEnd"/>
+      <w:r>
+        <w:rPr>
+          <w:sz w:val="22"/>
+          <w:szCs w:val="22"/>
+        </w:rPr>
+        <w:t xml:space="preserve"> but we don’t want this application to look like every other bootstrap-based web application out there</w:t>
       </w:r>
     </w:p>
     <w:p>
@@ -2584,15 +2675,12 @@
         <w:t>-</w:t>
       </w:r>
       <w:r>
-        <w:t>Register not implemented yet; waiting for db</w:t>
-      </w:r>
-    </w:p>
-    <w:p>
-      <w:r>
-        <w:t>-</w:t>
-      </w:r>
-      <w:r>
         <w:t>jQuery module slide-down-on-hover functionality can be clunky at times.</w:t>
+      </w:r>
+    </w:p>
+    <w:p>
+      <w:r>
+        <w:t>-Deleting lobbies has some functionality issues.</w:t>
       </w:r>
     </w:p>
     <w:p>
@@ -2661,209 +2749,1313 @@
           <w:szCs w:val="28"/>
         </w:rPr>
       </w:pPr>
-      <w:r>
-        <w:rPr>
-          <w:b/>
-          <w:color w:val="000000" w:themeColor="text1"/>
-          <w:sz w:val="28"/>
-          <w:szCs w:val="28"/>
-        </w:rPr>
-        <w:t>ER Diagram</w:t>
-      </w:r>
-      <w:r>
-        <w:rPr>
-          <w:b/>
-          <w:color w:val="000000" w:themeColor="text1"/>
-          <w:sz w:val="28"/>
-          <w:szCs w:val="28"/>
-        </w:rPr>
-        <w:t>:</w:t>
-      </w:r>
-    </w:p>
-    <w:p>
-      <w:pPr>
-        <w:rPr>
-          <w:i/>
-          <w:color w:val="2E74B5" w:themeColor="accent1" w:themeShade="BF"/>
-        </w:rPr>
-      </w:pPr>
-      <w:r>
-        <w:rPr>
-          <w:i/>
-          <w:color w:val="2E74B5" w:themeColor="accent1" w:themeShade="BF"/>
-        </w:rPr>
-        <w:t xml:space="preserve">Image file of your ER database diagram. </w:t>
-      </w:r>
-    </w:p>
-    <w:p>
-      <w:pPr>
-        <w:rPr>
-          <w:i/>
-          <w:color w:val="2E74B5" w:themeColor="accent1" w:themeShade="BF"/>
-        </w:rPr>
-      </w:pPr>
-    </w:p>
-    <w:p>
-      <w:pPr>
-        <w:rPr>
-          <w:b/>
-          <w:color w:val="000000" w:themeColor="text1"/>
-          <w:sz w:val="28"/>
-          <w:szCs w:val="28"/>
-        </w:rPr>
-      </w:pPr>
-      <w:r>
-        <w:rPr>
-          <w:b/>
-          <w:color w:val="000000" w:themeColor="text1"/>
-          <w:sz w:val="28"/>
-          <w:szCs w:val="28"/>
-        </w:rPr>
-        <w:t>DDL Scripts</w:t>
-      </w:r>
-      <w:r>
-        <w:rPr>
-          <w:b/>
-          <w:color w:val="000000" w:themeColor="text1"/>
-          <w:sz w:val="28"/>
-          <w:szCs w:val="28"/>
-        </w:rPr>
-        <w:t>:</w:t>
-      </w:r>
-    </w:p>
-    <w:p>
-      <w:pPr>
-        <w:rPr>
-          <w:i/>
-          <w:color w:val="2E74B5" w:themeColor="accent1" w:themeShade="BF"/>
-        </w:rPr>
-      </w:pPr>
-      <w:r>
-        <w:rPr>
-          <w:i/>
-          <w:color w:val="2E74B5" w:themeColor="accent1" w:themeShade="BF"/>
-        </w:rPr>
-        <w:t xml:space="preserve">This should contain a link to Bitbucket where the DDL script can be downloaded from. </w:t>
-      </w:r>
-    </w:p>
-    <w:p>
-      <w:pPr>
-        <w:rPr>
-          <w:i/>
-          <w:color w:val="2E74B5" w:themeColor="accent1" w:themeShade="BF"/>
-        </w:rPr>
-      </w:pPr>
-    </w:p>
-    <w:p>
-      <w:pPr>
-        <w:rPr>
-          <w:i/>
-          <w:color w:val="2E74B5" w:themeColor="accent1" w:themeShade="BF"/>
-        </w:rPr>
-      </w:pPr>
-    </w:p>
-    <w:p>
-      <w:pPr>
-        <w:rPr>
-          <w:i/>
-          <w:color w:val="2E74B5" w:themeColor="accent1" w:themeShade="BF"/>
-        </w:rPr>
-      </w:pPr>
-    </w:p>
-    <w:p>
-      <w:pPr>
-        <w:rPr>
-          <w:i/>
-          <w:color w:val="2E74B5" w:themeColor="accent1" w:themeShade="BF"/>
-        </w:rPr>
-      </w:pPr>
-    </w:p>
-    <w:p>
-      <w:pPr>
-        <w:rPr>
-          <w:i/>
-          <w:color w:val="2E74B5" w:themeColor="accent1" w:themeShade="BF"/>
-        </w:rPr>
-      </w:pPr>
-    </w:p>
-    <w:p>
-      <w:pPr>
-        <w:rPr>
-          <w:i/>
-          <w:color w:val="2E74B5" w:themeColor="accent1" w:themeShade="BF"/>
-        </w:rPr>
-      </w:pPr>
-    </w:p>
-    <w:p>
-      <w:pPr>
-        <w:rPr>
-          <w:i/>
-          <w:color w:val="2E74B5" w:themeColor="accent1" w:themeShade="BF"/>
-        </w:rPr>
-      </w:pPr>
-    </w:p>
-    <w:p>
-      <w:pPr>
-        <w:rPr>
-          <w:i/>
-          <w:color w:val="2E74B5" w:themeColor="accent1" w:themeShade="BF"/>
-        </w:rPr>
-      </w:pPr>
-    </w:p>
-    <w:p>
-      <w:pPr>
-        <w:rPr>
-          <w:i/>
-          <w:color w:val="2E74B5" w:themeColor="accent1" w:themeShade="BF"/>
-        </w:rPr>
-      </w:pPr>
-    </w:p>
-    <w:p>
-      <w:pPr>
-        <w:rPr>
-          <w:b/>
-          <w:color w:val="000000" w:themeColor="text1"/>
-          <w:sz w:val="28"/>
-          <w:szCs w:val="28"/>
-        </w:rPr>
-      </w:pPr>
-      <w:r>
-        <w:rPr>
-          <w:b/>
-          <w:color w:val="000000" w:themeColor="text1"/>
-          <w:sz w:val="28"/>
-          <w:szCs w:val="28"/>
-        </w:rPr>
-        <w:t>Sitemap Diagram</w:t>
-      </w:r>
-      <w:r>
-        <w:rPr>
-          <w:b/>
-          <w:color w:val="000000" w:themeColor="text1"/>
-          <w:sz w:val="28"/>
-          <w:szCs w:val="28"/>
-        </w:rPr>
-        <w:t>:</w:t>
-      </w:r>
-    </w:p>
-    <w:p>
-      <w:pPr>
-        <w:rPr>
-          <w:i/>
-          <w:color w:val="2E74B5" w:themeColor="accent1" w:themeShade="BF"/>
-        </w:rPr>
-      </w:pPr>
-      <w:r>
-        <w:rPr>
-          <w:i/>
+    </w:p>
+    <w:p>
+      <w:pPr>
+        <w:rPr>
+          <w:b/>
+          <w:color w:val="000000" w:themeColor="text1"/>
+          <w:sz w:val="28"/>
+          <w:szCs w:val="28"/>
+        </w:rPr>
+      </w:pPr>
+    </w:p>
+    <w:p>
+      <w:pPr>
+        <w:rPr>
+          <w:b/>
+          <w:color w:val="000000" w:themeColor="text1"/>
+          <w:sz w:val="28"/>
+          <w:szCs w:val="28"/>
+        </w:rPr>
+      </w:pPr>
+    </w:p>
+    <w:p>
+      <w:pPr>
+        <w:rPr>
+          <w:b/>
+          <w:color w:val="000000" w:themeColor="text1"/>
+          <w:sz w:val="28"/>
+          <w:szCs w:val="28"/>
+        </w:rPr>
+      </w:pPr>
+    </w:p>
+    <w:p>
+      <w:pPr>
+        <w:rPr>
+          <w:b/>
+          <w:color w:val="000000" w:themeColor="text1"/>
+          <w:sz w:val="28"/>
+          <w:szCs w:val="28"/>
+        </w:rPr>
+      </w:pPr>
+    </w:p>
+    <w:p>
+      <w:pPr>
+        <w:rPr>
+          <w:b/>
+          <w:color w:val="000000" w:themeColor="text1"/>
+          <w:sz w:val="28"/>
+          <w:szCs w:val="28"/>
+        </w:rPr>
+      </w:pPr>
+    </w:p>
+    <w:p>
+      <w:pPr>
+        <w:rPr>
+          <w:b/>
+          <w:color w:val="000000" w:themeColor="text1"/>
+          <w:sz w:val="28"/>
+          <w:szCs w:val="28"/>
+        </w:rPr>
+      </w:pPr>
+    </w:p>
+    <w:p>
+      <w:pPr>
+        <w:rPr>
+          <w:b/>
+          <w:color w:val="000000" w:themeColor="text1"/>
+          <w:sz w:val="28"/>
+          <w:szCs w:val="28"/>
+        </w:rPr>
+      </w:pPr>
+    </w:p>
+    <w:p>
+      <w:pPr>
+        <w:rPr>
+          <w:b/>
+          <w:color w:val="000000" w:themeColor="text1"/>
+          <w:sz w:val="28"/>
+          <w:szCs w:val="28"/>
+        </w:rPr>
+      </w:pPr>
+    </w:p>
+    <w:p>
+      <w:pPr>
+        <w:rPr>
+          <w:b/>
+          <w:color w:val="000000" w:themeColor="text1"/>
+          <w:sz w:val="28"/>
+          <w:szCs w:val="28"/>
+        </w:rPr>
+      </w:pPr>
+    </w:p>
+    <w:p>
+      <w:pPr>
+        <w:rPr>
+          <w:b/>
+          <w:color w:val="000000" w:themeColor="text1"/>
+          <w:sz w:val="28"/>
+          <w:szCs w:val="28"/>
+        </w:rPr>
+      </w:pPr>
+    </w:p>
+    <w:p>
+      <w:pPr>
+        <w:rPr>
+          <w:b/>
+          <w:color w:val="000000" w:themeColor="text1"/>
+          <w:sz w:val="28"/>
+          <w:szCs w:val="28"/>
+        </w:rPr>
+      </w:pPr>
+    </w:p>
+    <w:p>
+      <w:pPr>
+        <w:rPr>
+          <w:b/>
+          <w:color w:val="000000" w:themeColor="text1"/>
+          <w:sz w:val="28"/>
+          <w:szCs w:val="28"/>
+        </w:rPr>
+      </w:pPr>
+      <w:r>
+        <w:rPr>
+          <w:b/>
+          <w:color w:val="000000" w:themeColor="text1"/>
+          <w:sz w:val="28"/>
+          <w:szCs w:val="28"/>
+        </w:rPr>
+        <w:lastRenderedPageBreak/>
+        <w:t>Service API Design:</w:t>
+      </w:r>
+    </w:p>
+    <w:p>
+      <w:pPr>
+        <w:rPr>
+          <w:b/>
+          <w:color w:val="000000" w:themeColor="text1"/>
+          <w:sz w:val="28"/>
+          <w:szCs w:val="28"/>
+        </w:rPr>
+      </w:pPr>
+    </w:p>
+    <w:p>
+      <w:pPr>
+        <w:rPr>
+          <w:b/>
+          <w:color w:val="000000" w:themeColor="text1"/>
+          <w:sz w:val="28"/>
+          <w:szCs w:val="28"/>
+        </w:rPr>
+      </w:pPr>
+      <w:r>
+        <w:rPr>
+          <w:b/>
+          <w:color w:val="000000" w:themeColor="text1"/>
+          <w:sz w:val="28"/>
+          <w:szCs w:val="28"/>
+        </w:rPr>
+        <w:tab/>
+        <w:t>Rest API’s</w:t>
+      </w:r>
+    </w:p>
+    <w:p>
+      <w:pPr>
+        <w:rPr>
+          <w:color w:val="000000" w:themeColor="text1"/>
+          <w:szCs w:val="28"/>
+        </w:rPr>
+      </w:pPr>
+      <w:r>
+        <w:rPr>
+          <w:b/>
+          <w:color w:val="000000" w:themeColor="text1"/>
+          <w:sz w:val="28"/>
+          <w:szCs w:val="28"/>
+        </w:rPr>
+        <w:tab/>
+      </w:r>
+      <w:r>
+        <w:rPr>
+          <w:color w:val="000000" w:themeColor="text1"/>
+          <w:szCs w:val="28"/>
+        </w:rPr>
+        <w:t>Path = “/rest”</w:t>
+      </w:r>
+    </w:p>
+    <w:p>
+      <w:pPr>
+        <w:rPr>
+          <w:color w:val="000000" w:themeColor="text1"/>
+          <w:szCs w:val="28"/>
+        </w:rPr>
+      </w:pPr>
+      <w:r>
+        <w:rPr>
+          <w:b/>
+          <w:color w:val="000000" w:themeColor="text1"/>
+          <w:szCs w:val="28"/>
+        </w:rPr>
+        <w:tab/>
+      </w:r>
+      <w:r>
+        <w:rPr>
+          <w:color w:val="000000" w:themeColor="text1"/>
+          <w:szCs w:val="28"/>
+        </w:rPr>
+        <w:t>Description: Use the /rest URI to call all other rest based URI’s</w:t>
+      </w:r>
+    </w:p>
+    <w:p>
+      <w:pPr>
+        <w:rPr>
+          <w:b/>
+          <w:color w:val="000000" w:themeColor="text1"/>
+          <w:sz w:val="28"/>
+          <w:szCs w:val="28"/>
+        </w:rPr>
+      </w:pPr>
+      <w:r>
+        <w:rPr>
+          <w:b/>
+          <w:color w:val="000000" w:themeColor="text1"/>
+          <w:sz w:val="28"/>
+          <w:szCs w:val="28"/>
+        </w:rPr>
+        <w:tab/>
+      </w:r>
+      <w:r>
+        <w:rPr>
+          <w:b/>
+          <w:color w:val="000000" w:themeColor="text1"/>
+          <w:sz w:val="28"/>
+          <w:szCs w:val="28"/>
+        </w:rPr>
+        <w:tab/>
+      </w:r>
+      <w:proofErr w:type="spellStart"/>
+      <w:r>
+        <w:rPr>
+          <w:b/>
+          <w:color w:val="000000" w:themeColor="text1"/>
+          <w:sz w:val="28"/>
+          <w:szCs w:val="28"/>
+        </w:rPr>
+        <w:t>LobbyRestService</w:t>
+      </w:r>
+      <w:proofErr w:type="spellEnd"/>
+    </w:p>
+    <w:p>
+      <w:pPr>
+        <w:rPr>
+          <w:color w:val="000000" w:themeColor="text1"/>
+          <w:szCs w:val="28"/>
+        </w:rPr>
+      </w:pPr>
+      <w:r>
+        <w:rPr>
+          <w:b/>
+          <w:color w:val="000000" w:themeColor="text1"/>
+          <w:sz w:val="28"/>
+          <w:szCs w:val="28"/>
+        </w:rPr>
+        <w:tab/>
+      </w:r>
+      <w:r>
+        <w:rPr>
+          <w:b/>
+          <w:color w:val="000000" w:themeColor="text1"/>
+          <w:sz w:val="28"/>
+          <w:szCs w:val="28"/>
+        </w:rPr>
+        <w:tab/>
+      </w:r>
+      <w:r>
+        <w:rPr>
+          <w:color w:val="000000" w:themeColor="text1"/>
+          <w:szCs w:val="28"/>
+        </w:rPr>
+        <w:t>Path = “/rest/lobby”</w:t>
+      </w:r>
+    </w:p>
+    <w:p>
+      <w:pPr>
+        <w:rPr>
+          <w:b/>
+          <w:color w:val="000000" w:themeColor="text1"/>
+          <w:szCs w:val="28"/>
+        </w:rPr>
+      </w:pPr>
+      <w:r>
+        <w:rPr>
+          <w:color w:val="000000" w:themeColor="text1"/>
+          <w:szCs w:val="28"/>
+        </w:rPr>
+        <w:tab/>
+      </w:r>
+      <w:r>
+        <w:rPr>
+          <w:color w:val="000000" w:themeColor="text1"/>
+          <w:szCs w:val="28"/>
+        </w:rPr>
+        <w:tab/>
+        <w:t xml:space="preserve">Description:  Gets data from the list of lobbies from the </w:t>
+      </w:r>
+      <w:proofErr w:type="spellStart"/>
+      <w:r>
+        <w:rPr>
+          <w:color w:val="000000" w:themeColor="text1"/>
+          <w:szCs w:val="28"/>
+        </w:rPr>
+        <w:t>LobbyService</w:t>
+      </w:r>
+      <w:proofErr w:type="spellEnd"/>
+      <w:r>
+        <w:rPr>
+          <w:color w:val="000000" w:themeColor="text1"/>
+          <w:szCs w:val="28"/>
+        </w:rPr>
+        <w:t xml:space="preserve"> and displays the data in JSON format</w:t>
+      </w:r>
+    </w:p>
+    <w:p>
+      <w:pPr>
+        <w:rPr>
+          <w:color w:val="000000" w:themeColor="text1"/>
+          <w:sz w:val="28"/>
+          <w:szCs w:val="28"/>
+        </w:rPr>
+      </w:pPr>
+      <w:r>
+        <w:rPr>
+          <w:b/>
+          <w:color w:val="000000" w:themeColor="text1"/>
+          <w:sz w:val="28"/>
+          <w:szCs w:val="28"/>
+        </w:rPr>
+        <w:tab/>
+      </w:r>
+      <w:r>
+        <w:rPr>
+          <w:b/>
+          <w:color w:val="000000" w:themeColor="text1"/>
+          <w:sz w:val="28"/>
+          <w:szCs w:val="28"/>
+        </w:rPr>
+        <w:tab/>
+      </w:r>
+      <w:r>
+        <w:rPr>
+          <w:b/>
+          <w:color w:val="000000" w:themeColor="text1"/>
+          <w:sz w:val="28"/>
+          <w:szCs w:val="28"/>
+        </w:rPr>
+        <w:tab/>
+      </w:r>
+      <w:proofErr w:type="spellStart"/>
+      <w:r>
+        <w:rPr>
+          <w:color w:val="000000" w:themeColor="text1"/>
+          <w:sz w:val="28"/>
+          <w:szCs w:val="28"/>
+        </w:rPr>
+        <w:t>GetAllLobbies</w:t>
+      </w:r>
+      <w:proofErr w:type="spellEnd"/>
+    </w:p>
+    <w:p>
+      <w:pPr>
+        <w:rPr>
+          <w:color w:val="000000" w:themeColor="text1"/>
+          <w:szCs w:val="28"/>
+        </w:rPr>
+      </w:pPr>
+      <w:r>
+        <w:rPr>
+          <w:b/>
+          <w:color w:val="000000" w:themeColor="text1"/>
+          <w:sz w:val="28"/>
+          <w:szCs w:val="28"/>
+        </w:rPr>
+        <w:tab/>
+      </w:r>
+      <w:r>
+        <w:rPr>
+          <w:b/>
+          <w:color w:val="000000" w:themeColor="text1"/>
+          <w:sz w:val="28"/>
+          <w:szCs w:val="28"/>
+        </w:rPr>
+        <w:tab/>
+      </w:r>
+      <w:r>
+        <w:rPr>
+          <w:b/>
+          <w:color w:val="000000" w:themeColor="text1"/>
+          <w:sz w:val="28"/>
+          <w:szCs w:val="28"/>
+        </w:rPr>
+        <w:tab/>
+      </w:r>
+      <w:r>
+        <w:rPr>
+          <w:b/>
+          <w:color w:val="000000" w:themeColor="text1"/>
+          <w:sz w:val="28"/>
+          <w:szCs w:val="28"/>
+        </w:rPr>
+        <w:tab/>
+      </w:r>
+      <w:r>
+        <w:rPr>
+          <w:color w:val="000000" w:themeColor="text1"/>
+          <w:szCs w:val="28"/>
+        </w:rPr>
+        <w:t>Path = “/rest/lobby/</w:t>
+      </w:r>
+      <w:proofErr w:type="spellStart"/>
+      <w:r>
+        <w:rPr>
+          <w:color w:val="000000" w:themeColor="text1"/>
+          <w:szCs w:val="28"/>
+        </w:rPr>
+        <w:t>getlobby</w:t>
+      </w:r>
+      <w:proofErr w:type="spellEnd"/>
+    </w:p>
+    <w:p>
+      <w:pPr>
+        <w:rPr>
+          <w:color w:val="000000" w:themeColor="text1"/>
+          <w:szCs w:val="28"/>
+        </w:rPr>
+      </w:pPr>
+      <w:r>
+        <w:rPr>
+          <w:color w:val="000000" w:themeColor="text1"/>
+          <w:szCs w:val="28"/>
+        </w:rPr>
+        <w:tab/>
+      </w:r>
+      <w:r>
+        <w:rPr>
+          <w:color w:val="000000" w:themeColor="text1"/>
+          <w:szCs w:val="28"/>
+        </w:rPr>
+        <w:tab/>
+      </w:r>
+      <w:r>
+        <w:rPr>
+          <w:color w:val="000000" w:themeColor="text1"/>
+          <w:szCs w:val="28"/>
+        </w:rPr>
+        <w:tab/>
+      </w:r>
+      <w:r>
+        <w:rPr>
+          <w:color w:val="000000" w:themeColor="text1"/>
+          <w:szCs w:val="28"/>
+        </w:rPr>
+        <w:tab/>
+        <w:t>Description: Returns data from all lobbies in JSON format</w:t>
+      </w:r>
+    </w:p>
+    <w:p>
+      <w:pPr>
+        <w:rPr>
+          <w:color w:val="000000" w:themeColor="text1"/>
+          <w:sz w:val="28"/>
+          <w:szCs w:val="28"/>
+        </w:rPr>
+      </w:pPr>
+      <w:r>
+        <w:rPr>
+          <w:b/>
+          <w:color w:val="000000" w:themeColor="text1"/>
+          <w:sz w:val="28"/>
+          <w:szCs w:val="28"/>
+        </w:rPr>
+        <w:tab/>
+      </w:r>
+      <w:r>
+        <w:rPr>
+          <w:b/>
+          <w:color w:val="000000" w:themeColor="text1"/>
+          <w:sz w:val="28"/>
+          <w:szCs w:val="28"/>
+        </w:rPr>
+        <w:tab/>
+      </w:r>
+      <w:r>
+        <w:rPr>
+          <w:b/>
+          <w:color w:val="000000" w:themeColor="text1"/>
+          <w:sz w:val="28"/>
+          <w:szCs w:val="28"/>
+        </w:rPr>
+        <w:tab/>
+      </w:r>
+      <w:proofErr w:type="spellStart"/>
+      <w:r>
+        <w:rPr>
+          <w:color w:val="000000" w:themeColor="text1"/>
+          <w:sz w:val="28"/>
+          <w:szCs w:val="28"/>
+        </w:rPr>
+        <w:t>GetLobbyByName</w:t>
+      </w:r>
+      <w:proofErr w:type="spellEnd"/>
+    </w:p>
+    <w:p>
+      <w:pPr>
+        <w:rPr>
+          <w:color w:val="000000" w:themeColor="text1"/>
+          <w:sz w:val="22"/>
+          <w:szCs w:val="28"/>
+        </w:rPr>
+      </w:pPr>
+      <w:r>
+        <w:rPr>
+          <w:b/>
+          <w:color w:val="000000" w:themeColor="text1"/>
+          <w:sz w:val="28"/>
+          <w:szCs w:val="28"/>
+        </w:rPr>
+        <w:tab/>
+      </w:r>
+      <w:r>
+        <w:rPr>
+          <w:b/>
+          <w:color w:val="000000" w:themeColor="text1"/>
+          <w:sz w:val="28"/>
+          <w:szCs w:val="28"/>
+        </w:rPr>
+        <w:tab/>
+      </w:r>
+      <w:r>
+        <w:rPr>
+          <w:b/>
+          <w:color w:val="000000" w:themeColor="text1"/>
+          <w:sz w:val="28"/>
+          <w:szCs w:val="28"/>
+        </w:rPr>
+        <w:tab/>
+      </w:r>
+      <w:r>
+        <w:rPr>
+          <w:b/>
+          <w:color w:val="000000" w:themeColor="text1"/>
+          <w:sz w:val="28"/>
+          <w:szCs w:val="28"/>
+        </w:rPr>
+        <w:tab/>
+      </w:r>
+      <w:r>
+        <w:rPr>
+          <w:color w:val="000000" w:themeColor="text1"/>
+          <w:sz w:val="22"/>
+          <w:szCs w:val="28"/>
+        </w:rPr>
+        <w:t xml:space="preserve">Path </w:t>
+      </w:r>
+      <w:proofErr w:type="gramStart"/>
+      <w:r>
+        <w:rPr>
+          <w:color w:val="000000" w:themeColor="text1"/>
+          <w:sz w:val="22"/>
+          <w:szCs w:val="28"/>
+        </w:rPr>
+        <w:t>= ”</w:t>
+      </w:r>
+      <w:proofErr w:type="gramEnd"/>
+      <w:r>
+        <w:rPr>
+          <w:color w:val="000000" w:themeColor="text1"/>
+          <w:sz w:val="22"/>
+          <w:szCs w:val="28"/>
+        </w:rPr>
+        <w:t>/rest/lobby/</w:t>
+      </w:r>
+      <w:proofErr w:type="spellStart"/>
+      <w:r>
+        <w:rPr>
+          <w:color w:val="000000" w:themeColor="text1"/>
+          <w:sz w:val="22"/>
+          <w:szCs w:val="28"/>
+        </w:rPr>
+        <w:t>getlobby</w:t>
+      </w:r>
+      <w:proofErr w:type="spellEnd"/>
+      <w:r>
+        <w:rPr>
+          <w:color w:val="000000" w:themeColor="text1"/>
+          <w:sz w:val="22"/>
+          <w:szCs w:val="28"/>
+        </w:rPr>
+        <w:t>/{</w:t>
+      </w:r>
+      <w:proofErr w:type="spellStart"/>
+      <w:r>
+        <w:rPr>
+          <w:color w:val="000000" w:themeColor="text1"/>
+          <w:sz w:val="22"/>
+          <w:szCs w:val="28"/>
+        </w:rPr>
+        <w:t>lobbyname</w:t>
+      </w:r>
+      <w:proofErr w:type="spellEnd"/>
+      <w:r>
+        <w:rPr>
+          <w:color w:val="000000" w:themeColor="text1"/>
+          <w:sz w:val="22"/>
+          <w:szCs w:val="28"/>
+        </w:rPr>
+        <w:t>}”</w:t>
+      </w:r>
+    </w:p>
+    <w:p>
+      <w:pPr>
+        <w:rPr>
+          <w:b/>
+          <w:color w:val="000000" w:themeColor="text1"/>
+          <w:sz w:val="22"/>
+          <w:szCs w:val="28"/>
+        </w:rPr>
+      </w:pPr>
+      <w:r>
+        <w:rPr>
+          <w:color w:val="000000" w:themeColor="text1"/>
+          <w:sz w:val="22"/>
+          <w:szCs w:val="28"/>
+        </w:rPr>
+        <w:tab/>
+      </w:r>
+      <w:r>
+        <w:rPr>
+          <w:color w:val="000000" w:themeColor="text1"/>
+          <w:sz w:val="22"/>
+          <w:szCs w:val="28"/>
+        </w:rPr>
+        <w:tab/>
+      </w:r>
+      <w:r>
+        <w:rPr>
+          <w:color w:val="000000" w:themeColor="text1"/>
+          <w:sz w:val="22"/>
+          <w:szCs w:val="28"/>
+        </w:rPr>
+        <w:tab/>
+      </w:r>
+      <w:r>
+        <w:rPr>
+          <w:color w:val="000000" w:themeColor="text1"/>
+          <w:sz w:val="22"/>
+          <w:szCs w:val="28"/>
+        </w:rPr>
+        <w:tab/>
+        <w:t>Description: Returns data from one lobby in JSON format based on what the user put as the lobby</w:t>
+      </w:r>
+      <w:r>
+        <w:rPr>
+          <w:color w:val="000000" w:themeColor="text1"/>
+          <w:sz w:val="22"/>
+          <w:szCs w:val="28"/>
+        </w:rPr>
+        <w:t xml:space="preserve"> </w:t>
+      </w:r>
+      <w:r>
+        <w:rPr>
+          <w:color w:val="000000" w:themeColor="text1"/>
+          <w:sz w:val="22"/>
+          <w:szCs w:val="28"/>
+        </w:rPr>
+        <w:t>name in the URI</w:t>
+      </w:r>
+    </w:p>
+    <w:p>
+      <w:pPr>
+        <w:rPr>
+          <w:b/>
+          <w:color w:val="000000" w:themeColor="text1"/>
+          <w:sz w:val="28"/>
+          <w:szCs w:val="28"/>
+        </w:rPr>
+      </w:pPr>
+      <w:r>
+        <w:rPr>
+          <w:b/>
+          <w:color w:val="000000" w:themeColor="text1"/>
+          <w:sz w:val="28"/>
+          <w:szCs w:val="28"/>
+        </w:rPr>
+        <w:tab/>
+      </w:r>
+      <w:r>
+        <w:rPr>
+          <w:b/>
+          <w:color w:val="000000" w:themeColor="text1"/>
+          <w:sz w:val="28"/>
+          <w:szCs w:val="28"/>
+        </w:rPr>
+        <w:tab/>
+      </w:r>
+      <w:r>
+        <w:rPr>
+          <w:b/>
+          <w:color w:val="000000" w:themeColor="text1"/>
+          <w:sz w:val="28"/>
+          <w:szCs w:val="28"/>
+        </w:rPr>
+        <w:tab/>
+      </w:r>
+      <w:r>
+        <w:rPr>
+          <w:b/>
+          <w:color w:val="000000" w:themeColor="text1"/>
+          <w:sz w:val="28"/>
+          <w:szCs w:val="28"/>
+        </w:rPr>
+        <w:tab/>
+      </w:r>
+    </w:p>
+    <w:p>
+      <w:pPr>
+        <w:rPr>
+          <w:b/>
+          <w:color w:val="000000" w:themeColor="text1"/>
+          <w:sz w:val="28"/>
+          <w:szCs w:val="28"/>
+        </w:rPr>
+      </w:pPr>
+      <w:r>
+        <w:rPr>
+          <w:b/>
+          <w:color w:val="000000" w:themeColor="text1"/>
+          <w:sz w:val="28"/>
+          <w:szCs w:val="28"/>
+        </w:rPr>
+        <w:tab/>
+      </w:r>
+      <w:r>
+        <w:rPr>
+          <w:b/>
+          <w:color w:val="000000" w:themeColor="text1"/>
+          <w:sz w:val="28"/>
+          <w:szCs w:val="28"/>
+        </w:rPr>
+        <w:tab/>
+      </w:r>
+      <w:proofErr w:type="spellStart"/>
+      <w:r>
+        <w:rPr>
+          <w:b/>
+          <w:color w:val="000000" w:themeColor="text1"/>
+          <w:sz w:val="28"/>
+          <w:szCs w:val="28"/>
+        </w:rPr>
+        <w:t>UserRestService</w:t>
+      </w:r>
+      <w:proofErr w:type="spellEnd"/>
+    </w:p>
+    <w:p>
+      <w:pPr>
+        <w:rPr>
+          <w:color w:val="000000" w:themeColor="text1"/>
+          <w:szCs w:val="28"/>
+        </w:rPr>
+      </w:pPr>
+      <w:r>
+        <w:rPr>
+          <w:b/>
+          <w:color w:val="000000" w:themeColor="text1"/>
+          <w:sz w:val="28"/>
+          <w:szCs w:val="28"/>
+        </w:rPr>
+        <w:tab/>
+      </w:r>
+      <w:r>
+        <w:rPr>
+          <w:b/>
+          <w:color w:val="000000" w:themeColor="text1"/>
+          <w:sz w:val="28"/>
+          <w:szCs w:val="28"/>
+        </w:rPr>
+        <w:tab/>
+      </w:r>
+      <w:r>
+        <w:rPr>
+          <w:color w:val="000000" w:themeColor="text1"/>
+          <w:szCs w:val="28"/>
+        </w:rPr>
+        <w:t>Path = “/rest/user”</w:t>
+      </w:r>
+    </w:p>
+    <w:p>
+      <w:pPr>
+        <w:rPr>
+          <w:color w:val="000000" w:themeColor="text1"/>
+          <w:szCs w:val="28"/>
+        </w:rPr>
+      </w:pPr>
+      <w:r>
+        <w:rPr>
+          <w:color w:val="000000" w:themeColor="text1"/>
+          <w:szCs w:val="28"/>
+        </w:rPr>
+        <w:tab/>
+      </w:r>
+      <w:r>
+        <w:rPr>
+          <w:color w:val="000000" w:themeColor="text1"/>
+          <w:szCs w:val="28"/>
+        </w:rPr>
+        <w:tab/>
+        <w:t xml:space="preserve">Description: Gets data from the list of users from the </w:t>
+      </w:r>
+      <w:proofErr w:type="spellStart"/>
+      <w:r>
+        <w:rPr>
+          <w:color w:val="000000" w:themeColor="text1"/>
+          <w:szCs w:val="28"/>
+        </w:rPr>
+        <w:t>UserService</w:t>
+      </w:r>
+      <w:proofErr w:type="spellEnd"/>
+      <w:r>
+        <w:rPr>
+          <w:color w:val="000000" w:themeColor="text1"/>
+          <w:szCs w:val="28"/>
+        </w:rPr>
+        <w:t xml:space="preserve"> and displays the requested data in JSON format</w:t>
+      </w:r>
+    </w:p>
+    <w:p>
+      <w:pPr>
+        <w:rPr>
+          <w:color w:val="000000" w:themeColor="text1"/>
+          <w:sz w:val="28"/>
+          <w:szCs w:val="28"/>
+        </w:rPr>
+      </w:pPr>
+      <w:r>
+        <w:rPr>
+          <w:b/>
+          <w:color w:val="000000" w:themeColor="text1"/>
+          <w:sz w:val="28"/>
+          <w:szCs w:val="28"/>
+        </w:rPr>
+        <w:tab/>
+      </w:r>
+      <w:r>
+        <w:rPr>
+          <w:b/>
+          <w:color w:val="000000" w:themeColor="text1"/>
+          <w:sz w:val="28"/>
+          <w:szCs w:val="28"/>
+        </w:rPr>
+        <w:tab/>
+      </w:r>
+      <w:r>
+        <w:rPr>
+          <w:b/>
+          <w:color w:val="000000" w:themeColor="text1"/>
+          <w:sz w:val="28"/>
+          <w:szCs w:val="28"/>
+        </w:rPr>
+        <w:tab/>
+      </w:r>
+      <w:proofErr w:type="spellStart"/>
+      <w:r>
+        <w:rPr>
+          <w:color w:val="000000" w:themeColor="text1"/>
+          <w:sz w:val="28"/>
+          <w:szCs w:val="28"/>
+        </w:rPr>
+        <w:t>GetAllUsers</w:t>
+      </w:r>
+      <w:proofErr w:type="spellEnd"/>
+    </w:p>
+    <w:p>
+      <w:pPr>
+        <w:rPr>
+          <w:color w:val="000000" w:themeColor="text1"/>
+          <w:szCs w:val="28"/>
+        </w:rPr>
+      </w:pPr>
+      <w:r>
+        <w:rPr>
+          <w:b/>
+          <w:color w:val="000000" w:themeColor="text1"/>
+          <w:sz w:val="28"/>
+          <w:szCs w:val="28"/>
+        </w:rPr>
+        <w:tab/>
+      </w:r>
+      <w:r>
+        <w:rPr>
+          <w:b/>
+          <w:color w:val="000000" w:themeColor="text1"/>
+          <w:sz w:val="28"/>
+          <w:szCs w:val="28"/>
+        </w:rPr>
+        <w:tab/>
+      </w:r>
+      <w:r>
+        <w:rPr>
+          <w:b/>
+          <w:color w:val="000000" w:themeColor="text1"/>
+          <w:sz w:val="28"/>
+          <w:szCs w:val="28"/>
+        </w:rPr>
+        <w:tab/>
+      </w:r>
+      <w:r>
+        <w:rPr>
+          <w:b/>
+          <w:color w:val="000000" w:themeColor="text1"/>
+          <w:sz w:val="28"/>
+          <w:szCs w:val="28"/>
+        </w:rPr>
+        <w:tab/>
+      </w:r>
+      <w:r>
+        <w:rPr>
+          <w:color w:val="000000" w:themeColor="text1"/>
+          <w:szCs w:val="28"/>
+        </w:rPr>
+        <w:t>Path = “/rest/user/</w:t>
+      </w:r>
+      <w:proofErr w:type="spellStart"/>
+      <w:r>
+        <w:rPr>
+          <w:color w:val="000000" w:themeColor="text1"/>
+          <w:szCs w:val="28"/>
+        </w:rPr>
+        <w:t>getuser</w:t>
+      </w:r>
+      <w:proofErr w:type="spellEnd"/>
+    </w:p>
+    <w:p>
+      <w:pPr>
+        <w:rPr>
+          <w:color w:val="000000" w:themeColor="text1"/>
+          <w:szCs w:val="28"/>
+        </w:rPr>
+      </w:pPr>
+      <w:r>
+        <w:rPr>
+          <w:color w:val="000000" w:themeColor="text1"/>
+          <w:szCs w:val="28"/>
+        </w:rPr>
+        <w:tab/>
+      </w:r>
+      <w:r>
+        <w:rPr>
+          <w:color w:val="000000" w:themeColor="text1"/>
+          <w:szCs w:val="28"/>
+        </w:rPr>
+        <w:tab/>
+      </w:r>
+      <w:r>
+        <w:rPr>
+          <w:color w:val="000000" w:themeColor="text1"/>
+          <w:szCs w:val="28"/>
+        </w:rPr>
+        <w:tab/>
+      </w:r>
+      <w:r>
+        <w:rPr>
+          <w:color w:val="000000" w:themeColor="text1"/>
+          <w:szCs w:val="28"/>
+        </w:rPr>
+        <w:tab/>
+        <w:t>Description: Returns data from all users in JSON format</w:t>
+      </w:r>
+    </w:p>
+    <w:p>
+      <w:pPr>
+        <w:rPr>
+          <w:color w:val="000000" w:themeColor="text1"/>
+          <w:sz w:val="28"/>
+          <w:szCs w:val="28"/>
+        </w:rPr>
+      </w:pPr>
+      <w:r>
+        <w:rPr>
+          <w:b/>
+          <w:color w:val="000000" w:themeColor="text1"/>
+          <w:sz w:val="28"/>
+          <w:szCs w:val="28"/>
+        </w:rPr>
+        <w:tab/>
+      </w:r>
+      <w:r>
+        <w:rPr>
+          <w:b/>
+          <w:color w:val="000000" w:themeColor="text1"/>
+          <w:sz w:val="28"/>
+          <w:szCs w:val="28"/>
+        </w:rPr>
+        <w:tab/>
+      </w:r>
+      <w:r>
+        <w:rPr>
+          <w:b/>
+          <w:color w:val="000000" w:themeColor="text1"/>
+          <w:sz w:val="28"/>
+          <w:szCs w:val="28"/>
+        </w:rPr>
+        <w:tab/>
+      </w:r>
+      <w:proofErr w:type="spellStart"/>
+      <w:r>
+        <w:rPr>
+          <w:color w:val="000000" w:themeColor="text1"/>
+          <w:sz w:val="28"/>
+          <w:szCs w:val="28"/>
+        </w:rPr>
+        <w:t>GetUserByName</w:t>
+      </w:r>
+      <w:proofErr w:type="spellEnd"/>
+    </w:p>
+    <w:p>
+      <w:pPr>
+        <w:rPr>
+          <w:color w:val="000000" w:themeColor="text1"/>
+          <w:szCs w:val="28"/>
+        </w:rPr>
+      </w:pPr>
+      <w:r>
+        <w:rPr>
+          <w:b/>
+          <w:color w:val="000000" w:themeColor="text1"/>
+          <w:sz w:val="28"/>
+          <w:szCs w:val="28"/>
+        </w:rPr>
+        <w:tab/>
+      </w:r>
+      <w:r>
+        <w:rPr>
+          <w:b/>
+          <w:color w:val="000000" w:themeColor="text1"/>
+          <w:sz w:val="28"/>
+          <w:szCs w:val="28"/>
+        </w:rPr>
+        <w:tab/>
+      </w:r>
+      <w:r>
+        <w:rPr>
+          <w:b/>
+          <w:color w:val="000000" w:themeColor="text1"/>
+          <w:sz w:val="28"/>
+          <w:szCs w:val="28"/>
+        </w:rPr>
+        <w:tab/>
+      </w:r>
+      <w:r>
+        <w:rPr>
+          <w:b/>
+          <w:color w:val="000000" w:themeColor="text1"/>
+          <w:sz w:val="28"/>
+          <w:szCs w:val="28"/>
+        </w:rPr>
+        <w:tab/>
+      </w:r>
+      <w:r>
+        <w:rPr>
+          <w:color w:val="000000" w:themeColor="text1"/>
+          <w:szCs w:val="28"/>
+        </w:rPr>
+        <w:t>Path = “/rest/user/</w:t>
+      </w:r>
+      <w:proofErr w:type="spellStart"/>
+      <w:r>
+        <w:rPr>
+          <w:color w:val="000000" w:themeColor="text1"/>
+          <w:szCs w:val="28"/>
+        </w:rPr>
+        <w:t>getuser</w:t>
+      </w:r>
+      <w:proofErr w:type="spellEnd"/>
+      <w:r>
+        <w:rPr>
+          <w:color w:val="000000" w:themeColor="text1"/>
+          <w:szCs w:val="28"/>
+        </w:rPr>
+        <w:t>/{</w:t>
+      </w:r>
+      <w:proofErr w:type="spellStart"/>
+      <w:r>
+        <w:rPr>
+          <w:color w:val="000000" w:themeColor="text1"/>
+          <w:szCs w:val="28"/>
+        </w:rPr>
+        <w:t>firstname</w:t>
+      </w:r>
+      <w:proofErr w:type="spellEnd"/>
+      <w:r>
+        <w:rPr>
+          <w:color w:val="000000" w:themeColor="text1"/>
+          <w:szCs w:val="28"/>
+        </w:rPr>
+        <w:t>}</w:t>
+      </w:r>
+    </w:p>
+    <w:p>
+      <w:pPr>
+        <w:rPr>
+          <w:color w:val="000000" w:themeColor="text1"/>
+          <w:szCs w:val="28"/>
+        </w:rPr>
+      </w:pPr>
+      <w:r>
+        <w:rPr>
+          <w:color w:val="000000" w:themeColor="text1"/>
+          <w:szCs w:val="28"/>
+        </w:rPr>
+        <w:tab/>
+      </w:r>
+      <w:r>
+        <w:rPr>
+          <w:color w:val="000000" w:themeColor="text1"/>
+          <w:szCs w:val="28"/>
+        </w:rPr>
+        <w:tab/>
+      </w:r>
+      <w:r>
+        <w:rPr>
+          <w:color w:val="000000" w:themeColor="text1"/>
+          <w:szCs w:val="28"/>
+        </w:rPr>
+        <w:tab/>
+      </w:r>
+      <w:r>
+        <w:rPr>
+          <w:color w:val="000000" w:themeColor="text1"/>
+          <w:szCs w:val="28"/>
+        </w:rPr>
+        <w:tab/>
+        <w:t xml:space="preserve">Description: Returns data from one lobby in JSON format based on what the user put as the </w:t>
+      </w:r>
+      <w:proofErr w:type="spellStart"/>
+      <w:r>
+        <w:rPr>
+          <w:color w:val="000000" w:themeColor="text1"/>
+          <w:szCs w:val="28"/>
+        </w:rPr>
+        <w:t>firstname</w:t>
+      </w:r>
+      <w:proofErr w:type="spellEnd"/>
+      <w:r>
+        <w:rPr>
+          <w:color w:val="000000" w:themeColor="text1"/>
+          <w:szCs w:val="28"/>
+        </w:rPr>
+        <w:t xml:space="preserve"> in the URI</w:t>
+      </w:r>
+    </w:p>
+    <w:p>
+      <w:pPr>
+        <w:rPr>
+          <w:b/>
+          <w:color w:val="000000" w:themeColor="text1"/>
+          <w:sz w:val="28"/>
+          <w:szCs w:val="28"/>
+        </w:rPr>
+      </w:pPr>
+      <w:r>
+        <w:rPr>
+          <w:b/>
+          <w:color w:val="000000" w:themeColor="text1"/>
+          <w:sz w:val="28"/>
+          <w:szCs w:val="28"/>
+        </w:rPr>
+        <w:t xml:space="preserve">                                                                      </w:t>
+      </w:r>
+    </w:p>
+    <w:p>
+      <w:pPr>
+        <w:rPr>
+          <w:b/>
+          <w:color w:val="000000" w:themeColor="text1"/>
+          <w:sz w:val="28"/>
+          <w:szCs w:val="28"/>
+        </w:rPr>
+      </w:pPr>
+      <w:r>
+        <w:rPr>
+          <w:b/>
+          <w:color w:val="000000" w:themeColor="text1"/>
+          <w:sz w:val="28"/>
+          <w:szCs w:val="28"/>
+        </w:rPr>
+        <w:t xml:space="preserve">                                                                                                                       </w:t>
+      </w:r>
+    </w:p>
+    <w:p>
+      <w:pPr>
+        <w:rPr>
+          <w:b/>
+          <w:color w:val="000000" w:themeColor="text1"/>
+          <w:sz w:val="28"/>
+          <w:szCs w:val="28"/>
+        </w:rPr>
+      </w:pPr>
+    </w:p>
+    <w:p>
+      <w:pPr>
+        <w:rPr>
+          <w:b/>
+          <w:color w:val="000000" w:themeColor="text1"/>
+          <w:sz w:val="28"/>
+          <w:szCs w:val="28"/>
+        </w:rPr>
+      </w:pPr>
+    </w:p>
+    <w:p>
+      <w:pPr>
+        <w:rPr>
+          <w:b/>
+          <w:color w:val="000000" w:themeColor="text1"/>
+          <w:sz w:val="28"/>
+          <w:szCs w:val="28"/>
+        </w:rPr>
+      </w:pPr>
+    </w:p>
+    <w:p>
+      <w:pPr>
+        <w:rPr>
+          <w:b/>
+          <w:color w:val="000000" w:themeColor="text1"/>
+          <w:sz w:val="28"/>
+          <w:szCs w:val="28"/>
+        </w:rPr>
+      </w:pPr>
+    </w:p>
+    <w:p>
+      <w:pPr>
+        <w:rPr>
+          <w:b/>
+          <w:color w:val="000000" w:themeColor="text1"/>
+          <w:sz w:val="28"/>
+          <w:szCs w:val="28"/>
+        </w:rPr>
+      </w:pPr>
+    </w:p>
+    <w:p>
+      <w:pPr>
+        <w:rPr>
+          <w:b/>
+          <w:color w:val="000000" w:themeColor="text1"/>
+          <w:sz w:val="28"/>
+          <w:szCs w:val="28"/>
+        </w:rPr>
+      </w:pPr>
+    </w:p>
+    <w:p>
+      <w:pPr>
+        <w:rPr>
+          <w:b/>
+          <w:color w:val="000000" w:themeColor="text1"/>
+          <w:sz w:val="28"/>
+          <w:szCs w:val="28"/>
+        </w:rPr>
+      </w:pPr>
+    </w:p>
+    <w:p>
+      <w:pPr>
+        <w:rPr>
+          <w:b/>
+          <w:color w:val="000000" w:themeColor="text1"/>
+          <w:sz w:val="28"/>
+          <w:szCs w:val="28"/>
+        </w:rPr>
+      </w:pPr>
+      <w:r>
+        <w:rPr>
+          <w:b/>
+          <w:color w:val="000000" w:themeColor="text1"/>
+          <w:sz w:val="28"/>
+          <w:szCs w:val="28"/>
+        </w:rPr>
+        <w:lastRenderedPageBreak/>
+        <w:t>REST API Diagrams</w:t>
+      </w:r>
+    </w:p>
+    <w:p>
+      <w:pPr>
+        <w:rPr>
+          <w:b/>
+          <w:color w:val="000000" w:themeColor="text1"/>
+          <w:sz w:val="28"/>
+          <w:szCs w:val="28"/>
+        </w:rPr>
+      </w:pPr>
+      <w:r>
+        <w:rPr>
+          <w:b/>
           <w:noProof/>
-          <w:color w:val="2E74B5" w:themeColor="accent1" w:themeShade="BF"/>
+          <w:color w:val="000000" w:themeColor="text1"/>
+          <w:sz w:val="28"/>
+          <w:szCs w:val="28"/>
         </w:rPr>
         <w:drawing>
-          <wp:inline distT="0" distB="0" distL="0" distR="0" wp14:anchorId="5EFD366E" wp14:editId="13D7B13E">
-            <wp:extent cx="4772025" cy="3790950"/>
-            <wp:effectExtent l="0" t="0" r="9525" b="0"/>
-            <wp:docPr id="1" name="Picture 1"/>
+          <wp:inline distT="0" distB="0" distL="0" distR="0" wp14:anchorId="3CF989E3" wp14:editId="4C2BA5DA">
+            <wp:extent cx="2366631" cy="4110824"/>
+            <wp:effectExtent l="0" t="0" r="0" b="4445"/>
+            <wp:docPr id="11" name="Picture 11"/>
             <wp:cNvGraphicFramePr>
               <a:graphicFrameLocks xmlns:a="http://schemas.openxmlformats.org/drawingml/2006/main" noChangeAspect="1"/>
             </wp:cNvGraphicFramePr>
@@ -2871,17 +4063,11 @@
               <a:graphicData uri="http://schemas.openxmlformats.org/drawingml/2006/picture">
                 <pic:pic xmlns:pic="http://schemas.openxmlformats.org/drawingml/2006/picture">
                   <pic:nvPicPr>
-                    <pic:cNvPr id="1" name="Checkers-Sitemap.png"/>
+                    <pic:cNvPr id="1" name=""/>
                     <pic:cNvPicPr/>
                   </pic:nvPicPr>
                   <pic:blipFill>
-                    <a:blip r:embed="rId6">
-                      <a:extLst>
-                        <a:ext uri="{28A0092B-C50C-407E-A947-70E740481C1C}">
-                          <a14:useLocalDpi xmlns:a14="http://schemas.microsoft.com/office/drawing/2010/main" val="0"/>
-                        </a:ext>
-                      </a:extLst>
-                    </a:blip>
+                    <a:blip r:embed="rId7"/>
                     <a:stretch>
                       <a:fillRect/>
                     </a:stretch>
@@ -2889,7 +4075,7 @@
                   <pic:spPr>
                     <a:xfrm>
                       <a:off x="0" y="0"/>
-                      <a:ext cx="4772025" cy="3790950"/>
+                      <a:ext cx="2372048" cy="4120234"/>
                     </a:xfrm>
                     <a:prstGeom prst="rect">
                       <a:avLst/>
@@ -2901,154 +4087,1097 @@
           </wp:inline>
         </w:drawing>
       </w:r>
-    </w:p>
-    <w:p>
-      <w:pPr>
-        <w:rPr>
-          <w:b/>
-          <w:color w:val="000000" w:themeColor="text1"/>
-          <w:sz w:val="28"/>
-          <w:szCs w:val="28"/>
-        </w:rPr>
-      </w:pPr>
-    </w:p>
-    <w:p>
-      <w:pPr>
-        <w:rPr>
-          <w:b/>
-          <w:color w:val="000000" w:themeColor="text1"/>
-          <w:sz w:val="28"/>
-          <w:szCs w:val="28"/>
-        </w:rPr>
-      </w:pPr>
-    </w:p>
-    <w:p>
-      <w:pPr>
-        <w:rPr>
-          <w:b/>
-          <w:color w:val="000000" w:themeColor="text1"/>
-          <w:sz w:val="28"/>
-          <w:szCs w:val="28"/>
-        </w:rPr>
-      </w:pPr>
-    </w:p>
-    <w:p>
-      <w:pPr>
-        <w:rPr>
-          <w:b/>
-          <w:color w:val="000000" w:themeColor="text1"/>
-          <w:sz w:val="28"/>
-          <w:szCs w:val="28"/>
-        </w:rPr>
-      </w:pPr>
-    </w:p>
-    <w:p>
-      <w:pPr>
-        <w:rPr>
-          <w:b/>
-          <w:color w:val="000000" w:themeColor="text1"/>
-          <w:sz w:val="28"/>
-          <w:szCs w:val="28"/>
-        </w:rPr>
-      </w:pPr>
-    </w:p>
-    <w:p>
-      <w:pPr>
-        <w:rPr>
-          <w:b/>
-          <w:color w:val="000000" w:themeColor="text1"/>
-          <w:sz w:val="28"/>
-          <w:szCs w:val="28"/>
-        </w:rPr>
-      </w:pPr>
-    </w:p>
-    <w:p>
-      <w:pPr>
-        <w:rPr>
-          <w:b/>
-          <w:color w:val="000000" w:themeColor="text1"/>
-          <w:sz w:val="28"/>
-          <w:szCs w:val="28"/>
-        </w:rPr>
-      </w:pPr>
-    </w:p>
-    <w:p>
-      <w:pPr>
-        <w:rPr>
-          <w:b/>
-          <w:color w:val="000000" w:themeColor="text1"/>
-          <w:sz w:val="28"/>
-          <w:szCs w:val="28"/>
-        </w:rPr>
-      </w:pPr>
-    </w:p>
-    <w:p>
-      <w:pPr>
-        <w:rPr>
-          <w:b/>
-          <w:color w:val="000000" w:themeColor="text1"/>
-          <w:sz w:val="28"/>
-          <w:szCs w:val="28"/>
-        </w:rPr>
-      </w:pPr>
-    </w:p>
-    <w:p>
-      <w:pPr>
-        <w:rPr>
-          <w:b/>
-          <w:color w:val="000000" w:themeColor="text1"/>
-          <w:sz w:val="28"/>
-          <w:szCs w:val="28"/>
-        </w:rPr>
-      </w:pPr>
-    </w:p>
-    <w:p>
-      <w:pPr>
-        <w:rPr>
-          <w:b/>
-          <w:color w:val="000000" w:themeColor="text1"/>
-          <w:sz w:val="28"/>
-          <w:szCs w:val="28"/>
-        </w:rPr>
-      </w:pPr>
-    </w:p>
-    <w:p>
-      <w:pPr>
-        <w:rPr>
-          <w:b/>
-          <w:color w:val="000000" w:themeColor="text1"/>
-          <w:sz w:val="28"/>
-          <w:szCs w:val="28"/>
-        </w:rPr>
-      </w:pPr>
-    </w:p>
-    <w:p>
-      <w:pPr>
-        <w:rPr>
-          <w:b/>
-          <w:color w:val="000000" w:themeColor="text1"/>
-          <w:sz w:val="28"/>
-          <w:szCs w:val="28"/>
-        </w:rPr>
-      </w:pPr>
-    </w:p>
-    <w:p>
-      <w:pPr>
-        <w:rPr>
-          <w:b/>
-          <w:color w:val="000000" w:themeColor="text1"/>
-          <w:sz w:val="28"/>
-          <w:szCs w:val="28"/>
-        </w:rPr>
-      </w:pPr>
-      <w:r>
-        <w:rPr>
-          <w:b/>
-          <w:color w:val="000000" w:themeColor="text1"/>
-          <w:sz w:val="28"/>
-          <w:szCs w:val="28"/>
-        </w:rPr>
-        <w:t>User Interface Diagrams</w:t>
+      <w:r>
+        <w:rPr>
+          <w:b/>
+          <w:color w:val="000000" w:themeColor="text1"/>
+          <w:sz w:val="28"/>
+          <w:szCs w:val="28"/>
+        </w:rPr>
+        <w:t xml:space="preserve">           </w:t>
+      </w:r>
+    </w:p>
+    <w:p>
+      <w:pPr>
+        <w:rPr>
+          <w:b/>
+          <w:color w:val="000000" w:themeColor="text1"/>
+          <w:sz w:val="28"/>
+          <w:szCs w:val="28"/>
+        </w:rPr>
+      </w:pPr>
+    </w:p>
+    <w:p>
+      <w:pPr>
+        <w:rPr>
+          <w:b/>
+          <w:color w:val="000000" w:themeColor="text1"/>
+          <w:sz w:val="28"/>
+          <w:szCs w:val="28"/>
+        </w:rPr>
+      </w:pPr>
+    </w:p>
+    <w:p>
+      <w:pPr>
+        <w:rPr>
+          <w:b/>
+          <w:color w:val="000000" w:themeColor="text1"/>
+          <w:sz w:val="28"/>
+          <w:szCs w:val="28"/>
+        </w:rPr>
+      </w:pPr>
+    </w:p>
+    <w:p>
+      <w:pPr>
+        <w:rPr>
+          <w:b/>
+          <w:color w:val="000000" w:themeColor="text1"/>
+          <w:sz w:val="28"/>
+          <w:szCs w:val="28"/>
+        </w:rPr>
+      </w:pPr>
+    </w:p>
+    <w:p>
+      <w:pPr>
+        <w:rPr>
+          <w:b/>
+          <w:color w:val="000000" w:themeColor="text1"/>
+          <w:sz w:val="28"/>
+          <w:szCs w:val="28"/>
+        </w:rPr>
+      </w:pPr>
+    </w:p>
+    <w:p>
+      <w:pPr>
+        <w:rPr>
+          <w:b/>
+          <w:color w:val="000000" w:themeColor="text1"/>
+          <w:sz w:val="28"/>
+          <w:szCs w:val="28"/>
+        </w:rPr>
+      </w:pPr>
+    </w:p>
+    <w:p>
+      <w:pPr>
+        <w:rPr>
+          <w:b/>
+          <w:color w:val="000000" w:themeColor="text1"/>
+          <w:sz w:val="28"/>
+          <w:szCs w:val="28"/>
+        </w:rPr>
+      </w:pPr>
+    </w:p>
+    <w:p>
+      <w:pPr>
+        <w:rPr>
+          <w:b/>
+          <w:color w:val="000000" w:themeColor="text1"/>
+          <w:sz w:val="28"/>
+          <w:szCs w:val="28"/>
+        </w:rPr>
+      </w:pPr>
+    </w:p>
+    <w:p>
+      <w:pPr>
+        <w:rPr>
+          <w:b/>
+          <w:color w:val="000000" w:themeColor="text1"/>
+          <w:sz w:val="28"/>
+          <w:szCs w:val="28"/>
+        </w:rPr>
+      </w:pPr>
+    </w:p>
+    <w:p>
+      <w:pPr>
+        <w:rPr>
+          <w:color w:val="000000" w:themeColor="text1"/>
+          <w:sz w:val="28"/>
+          <w:szCs w:val="28"/>
+        </w:rPr>
+      </w:pPr>
+    </w:p>
+    <w:p>
+      <w:pPr>
+        <w:rPr>
+          <w:color w:val="000000" w:themeColor="text1"/>
+          <w:sz w:val="28"/>
+          <w:szCs w:val="28"/>
+        </w:rPr>
+      </w:pPr>
+    </w:p>
+    <w:p>
+      <w:pPr>
+        <w:rPr>
+          <w:i/>
+          <w:color w:val="000000" w:themeColor="text1"/>
+          <w:sz w:val="36"/>
+          <w:szCs w:val="28"/>
+        </w:rPr>
+      </w:pPr>
+      <w:r>
+        <w:rPr>
+          <w:i/>
+          <w:color w:val="000000" w:themeColor="text1"/>
+          <w:sz w:val="36"/>
+          <w:szCs w:val="28"/>
+        </w:rPr>
+        <w:lastRenderedPageBreak/>
+        <w:t>API Example JSON Output</w:t>
+      </w:r>
+    </w:p>
+    <w:p>
+      <w:pPr>
+        <w:ind w:left="720"/>
+        <w:rPr>
+          <w:i/>
+          <w:color w:val="000000" w:themeColor="text1"/>
+          <w:sz w:val="36"/>
+          <w:szCs w:val="28"/>
+        </w:rPr>
+      </w:pPr>
+      <w:r>
+        <w:rPr>
+          <w:i/>
+          <w:color w:val="000000" w:themeColor="text1"/>
+          <w:sz w:val="36"/>
+          <w:szCs w:val="28"/>
+        </w:rPr>
+        <w:t>/rest/</w:t>
+      </w:r>
+      <w:r>
+        <w:rPr>
+          <w:i/>
+          <w:color w:val="000000" w:themeColor="text1"/>
+          <w:sz w:val="36"/>
+          <w:szCs w:val="28"/>
+        </w:rPr>
+        <w:t>l</w:t>
+      </w:r>
+      <w:r>
+        <w:rPr>
+          <w:i/>
+          <w:color w:val="000000" w:themeColor="text1"/>
+          <w:sz w:val="36"/>
+          <w:szCs w:val="28"/>
+        </w:rPr>
+        <w:t>obby</w:t>
+      </w:r>
+      <w:r>
+        <w:rPr>
+          <w:i/>
+          <w:color w:val="000000" w:themeColor="text1"/>
+          <w:sz w:val="36"/>
+          <w:szCs w:val="28"/>
+        </w:rPr>
+        <w:t>/</w:t>
+      </w:r>
+      <w:proofErr w:type="spellStart"/>
+      <w:r>
+        <w:rPr>
+          <w:i/>
+          <w:color w:val="000000" w:themeColor="text1"/>
+          <w:sz w:val="36"/>
+          <w:szCs w:val="28"/>
+        </w:rPr>
+        <w:t>getl</w:t>
+      </w:r>
+      <w:r>
+        <w:rPr>
+          <w:i/>
+          <w:color w:val="000000" w:themeColor="text1"/>
+          <w:sz w:val="36"/>
+          <w:szCs w:val="28"/>
+        </w:rPr>
+        <w:t>obb</w:t>
+      </w:r>
+      <w:r>
+        <w:rPr>
+          <w:i/>
+          <w:color w:val="000000" w:themeColor="text1"/>
+          <w:sz w:val="36"/>
+          <w:szCs w:val="28"/>
+        </w:rPr>
+        <w:t>y</w:t>
+      </w:r>
+      <w:proofErr w:type="spellEnd"/>
+      <w:r>
+        <w:rPr>
+          <w:i/>
+          <w:color w:val="000000" w:themeColor="text1"/>
+          <w:sz w:val="36"/>
+          <w:szCs w:val="28"/>
+        </w:rPr>
+        <w:t>/[</w:t>
+      </w:r>
+      <w:proofErr w:type="spellStart"/>
+      <w:r>
+        <w:rPr>
+          <w:i/>
+          <w:color w:val="000000" w:themeColor="text1"/>
+          <w:sz w:val="36"/>
+          <w:szCs w:val="28"/>
+        </w:rPr>
+        <w:t>lobbyname</w:t>
+      </w:r>
+      <w:proofErr w:type="spellEnd"/>
+      <w:r>
+        <w:rPr>
+          <w:i/>
+          <w:color w:val="000000" w:themeColor="text1"/>
+          <w:sz w:val="36"/>
+          <w:szCs w:val="28"/>
+        </w:rPr>
+        <w:t>]</w:t>
+      </w:r>
+    </w:p>
+    <w:p>
+      <w:pPr>
+        <w:ind w:left="720"/>
+        <w:rPr>
+          <w:color w:val="000000" w:themeColor="text1"/>
+          <w:sz w:val="28"/>
+          <w:szCs w:val="28"/>
+        </w:rPr>
+      </w:pPr>
+      <w:r>
+        <w:rPr>
+          <w:color w:val="000000" w:themeColor="text1"/>
+          <w:sz w:val="28"/>
+          <w:szCs w:val="28"/>
+        </w:rPr>
+        <w:t>{</w:t>
+      </w:r>
+    </w:p>
+    <w:p>
+      <w:pPr>
+        <w:ind w:left="720"/>
+        <w:rPr>
+          <w:color w:val="000000" w:themeColor="text1"/>
+          <w:sz w:val="28"/>
+          <w:szCs w:val="28"/>
+        </w:rPr>
+      </w:pPr>
+      <w:r>
+        <w:rPr>
+          <w:color w:val="000000" w:themeColor="text1"/>
+          <w:sz w:val="28"/>
+          <w:szCs w:val="28"/>
+        </w:rPr>
+        <w:t xml:space="preserve">  "name": "Lobby Name Here",</w:t>
+      </w:r>
+    </w:p>
+    <w:p>
+      <w:pPr>
+        <w:ind w:left="720"/>
+        <w:rPr>
+          <w:color w:val="000000" w:themeColor="text1"/>
+          <w:sz w:val="28"/>
+          <w:szCs w:val="28"/>
+        </w:rPr>
+      </w:pPr>
+      <w:r>
+        <w:rPr>
+          <w:color w:val="000000" w:themeColor="text1"/>
+          <w:sz w:val="28"/>
+          <w:szCs w:val="28"/>
+        </w:rPr>
+        <w:t xml:space="preserve">  "</w:t>
+      </w:r>
+      <w:proofErr w:type="spellStart"/>
+      <w:r>
+        <w:rPr>
+          <w:color w:val="000000" w:themeColor="text1"/>
+          <w:sz w:val="28"/>
+          <w:szCs w:val="28"/>
+        </w:rPr>
+        <w:t>name_description</w:t>
+      </w:r>
+      <w:proofErr w:type="spellEnd"/>
+      <w:r>
+        <w:rPr>
+          <w:color w:val="000000" w:themeColor="text1"/>
+          <w:sz w:val="28"/>
+          <w:szCs w:val="28"/>
+        </w:rPr>
+        <w:t>": "The name of the lobby",</w:t>
+      </w:r>
+    </w:p>
+    <w:p>
+      <w:pPr>
+        <w:ind w:left="720"/>
+        <w:rPr>
+          <w:color w:val="000000" w:themeColor="text1"/>
+          <w:sz w:val="28"/>
+          <w:szCs w:val="28"/>
+        </w:rPr>
+      </w:pPr>
+      <w:r>
+        <w:rPr>
+          <w:color w:val="000000" w:themeColor="text1"/>
+          <w:sz w:val="28"/>
+          <w:szCs w:val="28"/>
+        </w:rPr>
+        <w:t xml:space="preserve">  "host": "User name here",</w:t>
+      </w:r>
+    </w:p>
+    <w:p>
+      <w:pPr>
+        <w:ind w:left="720"/>
+        <w:rPr>
+          <w:color w:val="000000" w:themeColor="text1"/>
+          <w:sz w:val="28"/>
+          <w:szCs w:val="28"/>
+        </w:rPr>
+      </w:pPr>
+      <w:r>
+        <w:rPr>
+          <w:color w:val="000000" w:themeColor="text1"/>
+          <w:sz w:val="28"/>
+          <w:szCs w:val="28"/>
+        </w:rPr>
+        <w:t xml:space="preserve">  "</w:t>
+      </w:r>
+      <w:proofErr w:type="spellStart"/>
+      <w:r>
+        <w:rPr>
+          <w:color w:val="000000" w:themeColor="text1"/>
+          <w:sz w:val="28"/>
+          <w:szCs w:val="28"/>
+        </w:rPr>
+        <w:t>host_description</w:t>
+      </w:r>
+      <w:proofErr w:type="spellEnd"/>
+      <w:r>
+        <w:rPr>
+          <w:color w:val="000000" w:themeColor="text1"/>
+          <w:sz w:val="28"/>
+          <w:szCs w:val="28"/>
+        </w:rPr>
+        <w:t>": "User name of whoever created the lobby",</w:t>
+      </w:r>
+    </w:p>
+    <w:p>
+      <w:pPr>
+        <w:ind w:left="720"/>
+        <w:rPr>
+          <w:color w:val="000000" w:themeColor="text1"/>
+          <w:sz w:val="28"/>
+          <w:szCs w:val="28"/>
+        </w:rPr>
+      </w:pPr>
+      <w:r>
+        <w:rPr>
+          <w:color w:val="000000" w:themeColor="text1"/>
+          <w:sz w:val="28"/>
+          <w:szCs w:val="28"/>
+        </w:rPr>
+        <w:t xml:space="preserve">  "players": "1/2",</w:t>
+      </w:r>
+    </w:p>
+    <w:p>
+      <w:pPr>
+        <w:ind w:left="720"/>
+        <w:rPr>
+          <w:color w:val="000000" w:themeColor="text1"/>
+          <w:sz w:val="28"/>
+          <w:szCs w:val="28"/>
+        </w:rPr>
+      </w:pPr>
+      <w:r>
+        <w:rPr>
+          <w:color w:val="000000" w:themeColor="text1"/>
+          <w:sz w:val="28"/>
+          <w:szCs w:val="28"/>
+        </w:rPr>
+        <w:t xml:space="preserve">  "</w:t>
+      </w:r>
+      <w:proofErr w:type="spellStart"/>
+      <w:r>
+        <w:rPr>
+          <w:color w:val="000000" w:themeColor="text1"/>
+          <w:sz w:val="28"/>
+          <w:szCs w:val="28"/>
+        </w:rPr>
+        <w:t>players_description</w:t>
+      </w:r>
+      <w:proofErr w:type="spellEnd"/>
+      <w:r>
+        <w:rPr>
+          <w:color w:val="000000" w:themeColor="text1"/>
+          <w:sz w:val="28"/>
+          <w:szCs w:val="28"/>
+        </w:rPr>
+        <w:t>": "The number of players in the lobby out of 2"</w:t>
+      </w:r>
+    </w:p>
+    <w:p>
+      <w:pPr>
+        <w:ind w:left="720"/>
+        <w:rPr>
+          <w:color w:val="000000" w:themeColor="text1"/>
+          <w:sz w:val="28"/>
+          <w:szCs w:val="28"/>
+        </w:rPr>
+      </w:pPr>
+      <w:r>
+        <w:rPr>
+          <w:color w:val="000000" w:themeColor="text1"/>
+          <w:sz w:val="28"/>
+          <w:szCs w:val="28"/>
+        </w:rPr>
+        <w:t>}</w:t>
+      </w:r>
+    </w:p>
+    <w:p>
+      <w:pPr>
+        <w:ind w:left="720"/>
+        <w:rPr>
+          <w:color w:val="000000" w:themeColor="text1"/>
+          <w:sz w:val="28"/>
+          <w:szCs w:val="28"/>
+        </w:rPr>
+      </w:pPr>
+      <w:r>
+        <w:rPr>
+          <w:color w:val="000000" w:themeColor="text1"/>
+          <w:sz w:val="28"/>
+          <w:szCs w:val="28"/>
+        </w:rPr>
+        <w:t>Description: This API will output information about a lobby called through the search term</w:t>
+      </w:r>
+    </w:p>
+    <w:p>
+      <w:pPr>
+        <w:ind w:left="720"/>
+        <w:rPr>
+          <w:color w:val="000000" w:themeColor="text1"/>
+          <w:sz w:val="28"/>
+          <w:szCs w:val="28"/>
+        </w:rPr>
+      </w:pPr>
+    </w:p>
+    <w:p>
+      <w:pPr>
+        <w:ind w:left="720"/>
+        <w:rPr>
+          <w:i/>
+          <w:color w:val="000000" w:themeColor="text1"/>
+          <w:sz w:val="36"/>
+          <w:szCs w:val="28"/>
+        </w:rPr>
+      </w:pPr>
+      <w:r>
+        <w:rPr>
+          <w:i/>
+          <w:color w:val="000000" w:themeColor="text1"/>
+          <w:sz w:val="36"/>
+          <w:szCs w:val="28"/>
+        </w:rPr>
+        <w:t>/rest/</w:t>
+      </w:r>
+      <w:r>
+        <w:rPr>
+          <w:i/>
+          <w:color w:val="000000" w:themeColor="text1"/>
+          <w:sz w:val="36"/>
+          <w:szCs w:val="28"/>
+        </w:rPr>
+        <w:t>u</w:t>
+      </w:r>
+      <w:r>
+        <w:rPr>
+          <w:i/>
+          <w:color w:val="000000" w:themeColor="text1"/>
+          <w:sz w:val="36"/>
+          <w:szCs w:val="28"/>
+        </w:rPr>
+        <w:t>ser</w:t>
+      </w:r>
+      <w:r>
+        <w:rPr>
+          <w:i/>
+          <w:color w:val="000000" w:themeColor="text1"/>
+          <w:sz w:val="36"/>
+          <w:szCs w:val="28"/>
+        </w:rPr>
+        <w:t>/</w:t>
+      </w:r>
+      <w:proofErr w:type="spellStart"/>
+      <w:r>
+        <w:rPr>
+          <w:i/>
+          <w:color w:val="000000" w:themeColor="text1"/>
+          <w:sz w:val="36"/>
+          <w:szCs w:val="28"/>
+        </w:rPr>
+        <w:t>getu</w:t>
+      </w:r>
+      <w:r>
+        <w:rPr>
+          <w:i/>
+          <w:color w:val="000000" w:themeColor="text1"/>
+          <w:sz w:val="36"/>
+          <w:szCs w:val="28"/>
+        </w:rPr>
+        <w:t>ser</w:t>
+      </w:r>
+      <w:proofErr w:type="spellEnd"/>
+      <w:r>
+        <w:rPr>
+          <w:i/>
+          <w:color w:val="000000" w:themeColor="text1"/>
+          <w:sz w:val="36"/>
+          <w:szCs w:val="28"/>
+        </w:rPr>
+        <w:t>/[</w:t>
+      </w:r>
+      <w:proofErr w:type="spellStart"/>
+      <w:r>
+        <w:rPr>
+          <w:i/>
+          <w:color w:val="000000" w:themeColor="text1"/>
+          <w:sz w:val="36"/>
+          <w:szCs w:val="28"/>
+        </w:rPr>
+        <w:t>firstname</w:t>
+      </w:r>
+      <w:proofErr w:type="spellEnd"/>
+      <w:r>
+        <w:rPr>
+          <w:i/>
+          <w:color w:val="000000" w:themeColor="text1"/>
+          <w:sz w:val="36"/>
+          <w:szCs w:val="28"/>
+        </w:rPr>
+        <w:t>]</w:t>
+      </w:r>
+    </w:p>
+    <w:p>
+      <w:pPr>
+        <w:ind w:left="720"/>
+        <w:rPr>
+          <w:color w:val="000000" w:themeColor="text1"/>
+          <w:sz w:val="28"/>
+          <w:szCs w:val="28"/>
+        </w:rPr>
+      </w:pPr>
+      <w:r>
+        <w:rPr>
+          <w:color w:val="000000" w:themeColor="text1"/>
+          <w:sz w:val="28"/>
+          <w:szCs w:val="28"/>
+        </w:rPr>
+        <w:t>{</w:t>
+      </w:r>
+    </w:p>
+    <w:p>
+      <w:pPr>
+        <w:ind w:left="720"/>
+        <w:rPr>
+          <w:color w:val="000000" w:themeColor="text1"/>
+          <w:sz w:val="28"/>
+          <w:szCs w:val="28"/>
+        </w:rPr>
+      </w:pPr>
+      <w:r>
+        <w:rPr>
+          <w:color w:val="000000" w:themeColor="text1"/>
+          <w:sz w:val="28"/>
+          <w:szCs w:val="28"/>
+        </w:rPr>
+        <w:t xml:space="preserve">  "username": "testuser123",</w:t>
+      </w:r>
+    </w:p>
+    <w:p>
+      <w:pPr>
+        <w:ind w:left="720"/>
+        <w:rPr>
+          <w:color w:val="000000" w:themeColor="text1"/>
+          <w:sz w:val="28"/>
+          <w:szCs w:val="28"/>
+        </w:rPr>
+      </w:pPr>
+      <w:r>
+        <w:rPr>
+          <w:color w:val="000000" w:themeColor="text1"/>
+          <w:sz w:val="28"/>
+          <w:szCs w:val="28"/>
+        </w:rPr>
+        <w:t xml:space="preserve">  "</w:t>
+      </w:r>
+      <w:proofErr w:type="spellStart"/>
+      <w:r>
+        <w:rPr>
+          <w:color w:val="000000" w:themeColor="text1"/>
+          <w:sz w:val="28"/>
+          <w:szCs w:val="28"/>
+        </w:rPr>
+        <w:t>username_description</w:t>
+      </w:r>
+      <w:proofErr w:type="spellEnd"/>
+      <w:r>
+        <w:rPr>
+          <w:color w:val="000000" w:themeColor="text1"/>
+          <w:sz w:val="28"/>
+          <w:szCs w:val="28"/>
+        </w:rPr>
+        <w:t>": "This is the username of the user. This is the only option when retrieving users for sake of privacy"</w:t>
+      </w:r>
+    </w:p>
+    <w:p>
+      <w:pPr>
+        <w:ind w:left="720"/>
+        <w:rPr>
+          <w:color w:val="000000" w:themeColor="text1"/>
+          <w:sz w:val="28"/>
+          <w:szCs w:val="28"/>
+        </w:rPr>
+      </w:pPr>
+      <w:r>
+        <w:rPr>
+          <w:color w:val="000000" w:themeColor="text1"/>
+          <w:sz w:val="28"/>
+          <w:szCs w:val="28"/>
+        </w:rPr>
+        <w:t>}</w:t>
+      </w:r>
+    </w:p>
+    <w:p>
+      <w:pPr>
+        <w:ind w:left="720"/>
+        <w:rPr>
+          <w:color w:val="000000" w:themeColor="text1"/>
+          <w:sz w:val="28"/>
+          <w:szCs w:val="28"/>
+        </w:rPr>
+      </w:pPr>
+      <w:r>
+        <w:rPr>
+          <w:color w:val="000000" w:themeColor="text1"/>
+          <w:sz w:val="28"/>
+          <w:szCs w:val="28"/>
+        </w:rPr>
+        <w:t>Description: This API will output information about a User called through the search term</w:t>
+      </w:r>
+    </w:p>
+    <w:p>
+      <w:pPr>
+        <w:rPr>
+          <w:color w:val="000000" w:themeColor="text1"/>
+          <w:sz w:val="28"/>
+          <w:szCs w:val="28"/>
+        </w:rPr>
+      </w:pPr>
+    </w:p>
+    <w:p>
+      <w:pPr>
+        <w:rPr>
+          <w:i/>
+          <w:color w:val="000000" w:themeColor="text1"/>
+          <w:sz w:val="36"/>
+          <w:szCs w:val="28"/>
+        </w:rPr>
+      </w:pPr>
+      <w:r>
+        <w:rPr>
+          <w:i/>
+          <w:color w:val="000000" w:themeColor="text1"/>
+          <w:sz w:val="36"/>
+          <w:szCs w:val="28"/>
+        </w:rPr>
+        <w:t>Errors</w:t>
+      </w:r>
+    </w:p>
+    <w:p>
+      <w:pPr>
+        <w:ind w:left="720"/>
+        <w:rPr>
+          <w:color w:val="000000" w:themeColor="text1"/>
+          <w:sz w:val="28"/>
+          <w:szCs w:val="28"/>
+        </w:rPr>
+      </w:pPr>
+      <w:r>
+        <w:rPr>
+          <w:color w:val="000000" w:themeColor="text1"/>
+          <w:sz w:val="28"/>
+          <w:szCs w:val="28"/>
+        </w:rPr>
+        <w:t>If [</w:t>
+      </w:r>
+      <w:proofErr w:type="spellStart"/>
+      <w:r>
+        <w:rPr>
+          <w:color w:val="000000" w:themeColor="text1"/>
+          <w:sz w:val="28"/>
+          <w:szCs w:val="28"/>
+        </w:rPr>
+        <w:t>SearchTerm</w:t>
+      </w:r>
+      <w:proofErr w:type="spellEnd"/>
+      <w:r>
+        <w:rPr>
+          <w:color w:val="000000" w:themeColor="text1"/>
+          <w:sz w:val="28"/>
+          <w:szCs w:val="28"/>
+        </w:rPr>
+        <w:t>] in /</w:t>
+      </w:r>
+      <w:proofErr w:type="spellStart"/>
+      <w:r>
+        <w:rPr>
+          <w:color w:val="000000" w:themeColor="text1"/>
+          <w:sz w:val="28"/>
+          <w:szCs w:val="28"/>
+        </w:rPr>
+        <w:t>searchUsers</w:t>
+      </w:r>
+      <w:proofErr w:type="spellEnd"/>
+      <w:r>
+        <w:rPr>
+          <w:color w:val="000000" w:themeColor="text1"/>
+          <w:sz w:val="28"/>
+          <w:szCs w:val="28"/>
+        </w:rPr>
+        <w:t xml:space="preserve"> and /</w:t>
+      </w:r>
+      <w:proofErr w:type="spellStart"/>
+      <w:r>
+        <w:rPr>
+          <w:color w:val="000000" w:themeColor="text1"/>
+          <w:sz w:val="28"/>
+          <w:szCs w:val="28"/>
+        </w:rPr>
+        <w:t>searchLobbies</w:t>
+      </w:r>
+      <w:proofErr w:type="spellEnd"/>
+      <w:r>
+        <w:rPr>
+          <w:color w:val="000000" w:themeColor="text1"/>
+          <w:sz w:val="28"/>
+          <w:szCs w:val="28"/>
+        </w:rPr>
+        <w:t xml:space="preserve"> does not correlate with a User or Lobby, </w:t>
+      </w:r>
+      <w:proofErr w:type="gramStart"/>
+      <w:r>
+        <w:rPr>
+          <w:color w:val="000000" w:themeColor="text1"/>
+          <w:sz w:val="28"/>
+          <w:szCs w:val="28"/>
+        </w:rPr>
+        <w:t>Then</w:t>
+      </w:r>
+      <w:proofErr w:type="gramEnd"/>
+      <w:r>
+        <w:rPr>
+          <w:color w:val="000000" w:themeColor="text1"/>
+          <w:sz w:val="28"/>
+          <w:szCs w:val="28"/>
+        </w:rPr>
+        <w:t xml:space="preserve"> print out an error message saying that the specified user/lobby does not exist.</w:t>
+      </w:r>
+    </w:p>
+    <w:p>
+      <w:pPr>
+        <w:ind w:left="720"/>
+        <w:rPr>
+          <w:color w:val="000000" w:themeColor="text1"/>
+          <w:sz w:val="28"/>
+          <w:szCs w:val="28"/>
+        </w:rPr>
+      </w:pPr>
+    </w:p>
+    <w:p>
+      <w:pPr>
+        <w:ind w:left="720"/>
+        <w:rPr>
+          <w:color w:val="000000" w:themeColor="text1"/>
+          <w:sz w:val="28"/>
+          <w:szCs w:val="28"/>
+        </w:rPr>
+      </w:pPr>
+      <w:r>
+        <w:rPr>
+          <w:color w:val="000000" w:themeColor="text1"/>
+          <w:sz w:val="28"/>
+          <w:szCs w:val="28"/>
+        </w:rPr>
+        <w:t>If [</w:t>
+      </w:r>
+      <w:proofErr w:type="spellStart"/>
+      <w:r>
+        <w:rPr>
+          <w:color w:val="000000" w:themeColor="text1"/>
+          <w:sz w:val="28"/>
+          <w:szCs w:val="28"/>
+        </w:rPr>
+        <w:t>SearchTerm</w:t>
+      </w:r>
+      <w:proofErr w:type="spellEnd"/>
+      <w:r>
+        <w:rPr>
+          <w:color w:val="000000" w:themeColor="text1"/>
+          <w:sz w:val="28"/>
+          <w:szCs w:val="28"/>
+        </w:rPr>
+        <w:t>] in /</w:t>
+      </w:r>
+      <w:proofErr w:type="spellStart"/>
+      <w:r>
+        <w:rPr>
+          <w:color w:val="000000" w:themeColor="text1"/>
+          <w:sz w:val="28"/>
+          <w:szCs w:val="28"/>
+        </w:rPr>
+        <w:t>searchUsers</w:t>
+      </w:r>
+      <w:proofErr w:type="spellEnd"/>
+      <w:r>
+        <w:rPr>
+          <w:color w:val="000000" w:themeColor="text1"/>
+          <w:sz w:val="28"/>
+          <w:szCs w:val="28"/>
+        </w:rPr>
+        <w:t xml:space="preserve"> and /</w:t>
+      </w:r>
+      <w:proofErr w:type="spellStart"/>
+      <w:r>
+        <w:rPr>
+          <w:color w:val="000000" w:themeColor="text1"/>
+          <w:sz w:val="28"/>
+          <w:szCs w:val="28"/>
+        </w:rPr>
+        <w:t>searchLobbies</w:t>
+      </w:r>
+      <w:proofErr w:type="spellEnd"/>
+      <w:r>
+        <w:rPr>
+          <w:color w:val="000000" w:themeColor="text1"/>
+          <w:sz w:val="28"/>
+          <w:szCs w:val="28"/>
+        </w:rPr>
+        <w:t xml:space="preserve"> is null than print out a message saying that your search was empty.</w:t>
+      </w:r>
+    </w:p>
+    <w:p>
+      <w:pPr>
+        <w:ind w:left="720"/>
+        <w:rPr>
+          <w:color w:val="000000" w:themeColor="text1"/>
+          <w:sz w:val="28"/>
+          <w:szCs w:val="28"/>
+        </w:rPr>
+      </w:pPr>
+    </w:p>
+    <w:p>
+      <w:pPr>
+        <w:ind w:left="720"/>
+        <w:rPr>
+          <w:color w:val="000000" w:themeColor="text1"/>
+          <w:sz w:val="28"/>
+          <w:szCs w:val="28"/>
+        </w:rPr>
+      </w:pPr>
+      <w:r>
+        <w:rPr>
+          <w:color w:val="000000" w:themeColor="text1"/>
+          <w:sz w:val="28"/>
+          <w:szCs w:val="28"/>
+        </w:rPr>
+        <w:t>If [limit] in /</w:t>
+      </w:r>
+      <w:proofErr w:type="spellStart"/>
+      <w:r>
+        <w:rPr>
+          <w:color w:val="000000" w:themeColor="text1"/>
+          <w:sz w:val="28"/>
+          <w:szCs w:val="28"/>
+        </w:rPr>
+        <w:t>getUsers</w:t>
+      </w:r>
+      <w:proofErr w:type="spellEnd"/>
+      <w:r>
+        <w:rPr>
+          <w:color w:val="000000" w:themeColor="text1"/>
+          <w:sz w:val="28"/>
+          <w:szCs w:val="28"/>
+        </w:rPr>
+        <w:t xml:space="preserve"> and /</w:t>
+      </w:r>
+      <w:proofErr w:type="spellStart"/>
+      <w:r>
+        <w:rPr>
+          <w:color w:val="000000" w:themeColor="text1"/>
+          <w:sz w:val="28"/>
+          <w:szCs w:val="28"/>
+        </w:rPr>
+        <w:t>getLobbies</w:t>
+      </w:r>
+      <w:proofErr w:type="spellEnd"/>
+      <w:r>
+        <w:rPr>
+          <w:color w:val="000000" w:themeColor="text1"/>
+          <w:sz w:val="28"/>
+          <w:szCs w:val="28"/>
+        </w:rPr>
+        <w:t xml:space="preserve"> is greater than the </w:t>
+      </w:r>
+      <w:proofErr w:type="gramStart"/>
+      <w:r>
+        <w:rPr>
+          <w:color w:val="000000" w:themeColor="text1"/>
+          <w:sz w:val="28"/>
+          <w:szCs w:val="28"/>
+        </w:rPr>
+        <w:t>amount</w:t>
+      </w:r>
+      <w:proofErr w:type="gramEnd"/>
+      <w:r>
+        <w:rPr>
+          <w:color w:val="000000" w:themeColor="text1"/>
+          <w:sz w:val="28"/>
+          <w:szCs w:val="28"/>
+        </w:rPr>
+        <w:t xml:space="preserve"> of lobbies/Users, then show the maximum amount of users/lobbies.</w:t>
+      </w:r>
+    </w:p>
+    <w:p>
+      <w:pPr>
+        <w:rPr>
+          <w:b/>
+          <w:color w:val="000000" w:themeColor="text1"/>
+          <w:sz w:val="28"/>
+          <w:szCs w:val="28"/>
+        </w:rPr>
+      </w:pPr>
+    </w:p>
+    <w:p>
+      <w:pPr>
+        <w:rPr>
+          <w:b/>
+          <w:color w:val="000000" w:themeColor="text1"/>
+          <w:sz w:val="28"/>
+          <w:szCs w:val="28"/>
+        </w:rPr>
+      </w:pPr>
+    </w:p>
+    <w:p>
+      <w:pPr>
+        <w:rPr>
+          <w:b/>
+          <w:color w:val="000000" w:themeColor="text1"/>
+          <w:sz w:val="28"/>
+          <w:szCs w:val="28"/>
+        </w:rPr>
+      </w:pPr>
+      <w:r>
+        <w:rPr>
+          <w:b/>
+          <w:color w:val="000000" w:themeColor="text1"/>
+          <w:sz w:val="28"/>
+          <w:szCs w:val="28"/>
+        </w:rPr>
+        <w:lastRenderedPageBreak/>
+        <w:t>DDL Scripts:</w:t>
+      </w:r>
+    </w:p>
+    <w:p>
+      <w:pPr>
+        <w:rPr>
+          <w:b/>
+          <w:color w:val="000000" w:themeColor="text1"/>
+          <w:sz w:val="28"/>
+          <w:szCs w:val="28"/>
+        </w:rPr>
+      </w:pPr>
+      <w:r>
+        <w:rPr>
+          <w:b/>
+          <w:color w:val="000000" w:themeColor="text1"/>
+          <w:sz w:val="28"/>
+          <w:szCs w:val="28"/>
+        </w:rPr>
+        <w:t>DDL script can be found in the source code and the git repository</w:t>
+      </w:r>
+    </w:p>
+    <w:p>
+      <w:pPr>
+        <w:rPr>
+          <w:b/>
+          <w:color w:val="000000" w:themeColor="text1"/>
+          <w:sz w:val="28"/>
+          <w:szCs w:val="28"/>
+        </w:rPr>
+      </w:pPr>
+    </w:p>
+    <w:p>
+      <w:pPr>
+        <w:rPr>
+          <w:b/>
+          <w:color w:val="000000" w:themeColor="text1"/>
+          <w:sz w:val="28"/>
+          <w:szCs w:val="28"/>
+        </w:rPr>
+      </w:pPr>
+    </w:p>
+    <w:p>
+      <w:pPr>
+        <w:rPr>
+          <w:b/>
+          <w:color w:val="000000" w:themeColor="text1"/>
+          <w:sz w:val="28"/>
+          <w:szCs w:val="28"/>
+        </w:rPr>
+      </w:pPr>
+    </w:p>
+    <w:p>
+      <w:pPr>
+        <w:rPr>
+          <w:b/>
+          <w:color w:val="000000" w:themeColor="text1"/>
+          <w:sz w:val="28"/>
+          <w:szCs w:val="28"/>
+        </w:rPr>
+      </w:pPr>
+    </w:p>
+    <w:p>
+      <w:pPr>
+        <w:rPr>
+          <w:b/>
+          <w:color w:val="000000" w:themeColor="text1"/>
+          <w:sz w:val="28"/>
+          <w:szCs w:val="28"/>
+        </w:rPr>
+      </w:pPr>
+    </w:p>
+    <w:p>
+      <w:pPr>
+        <w:rPr>
+          <w:b/>
+          <w:color w:val="000000" w:themeColor="text1"/>
+          <w:sz w:val="28"/>
+          <w:szCs w:val="28"/>
+        </w:rPr>
+      </w:pPr>
+    </w:p>
+    <w:p>
+      <w:pPr>
+        <w:rPr>
+          <w:b/>
+          <w:color w:val="000000" w:themeColor="text1"/>
+          <w:sz w:val="28"/>
+          <w:szCs w:val="28"/>
+        </w:rPr>
+      </w:pPr>
+      <w:r>
+        <w:rPr>
+          <w:b/>
+          <w:color w:val="000000" w:themeColor="text1"/>
+          <w:sz w:val="28"/>
+          <w:szCs w:val="28"/>
+        </w:rPr>
+        <w:t>ER Diagram</w:t>
       </w:r>
       <w:r>
         <w:rPr>
@@ -3063,20 +5192,19 @@
     <w:p>
       <w:pPr>
         <w:rPr>
+          <w:i/>
           <w:color w:val="2E74B5" w:themeColor="accent1" w:themeShade="BF"/>
         </w:rPr>
       </w:pPr>
       <w:r>
         <w:rPr>
-          <w:i/>
           <w:noProof/>
-          <w:color w:val="2E74B5" w:themeColor="accent1" w:themeShade="BF"/>
         </w:rPr>
         <w:drawing>
-          <wp:inline distT="0" distB="0" distL="0" distR="0" wp14:anchorId="12648339" wp14:editId="686D657E">
-            <wp:extent cx="4104864" cy="2714625"/>
-            <wp:effectExtent l="0" t="0" r="0" b="0"/>
-            <wp:docPr id="2" name="Picture 2" descr="C:\Users\brend\AppData\Local\Microsoft\Windows\INetCache\Content.Word\LoginRegisterInterfaceDiagram.png"/>
+          <wp:inline distT="0" distB="0" distL="0" distR="0" wp14:anchorId="37437CAC" wp14:editId="3312B17F">
+            <wp:extent cx="4162425" cy="2152650"/>
+            <wp:effectExtent l="0" t="0" r="9525" b="0"/>
+            <wp:docPr id="8" name="Picture 8" descr="C:\Users\wbier\AppData\Local\Microsoft\Windows\INetCache\Content.Word\db.png"/>
             <wp:cNvGraphicFramePr>
               <a:graphicFrameLocks xmlns:a="http://schemas.openxmlformats.org/drawingml/2006/main" noChangeAspect="1"/>
             </wp:cNvGraphicFramePr>
@@ -3084,97 +5212,7 @@
               <a:graphicData uri="http://schemas.openxmlformats.org/drawingml/2006/picture">
                 <pic:pic xmlns:pic="http://schemas.openxmlformats.org/drawingml/2006/picture">
                   <pic:nvPicPr>
-                    <pic:cNvPr id="0" name="Picture 1" descr="C:\Users\brend\AppData\Local\Microsoft\Windows\INetCache\Content.Word\LoginRegisterInterfaceDiagram.png"/>
-                    <pic:cNvPicPr>
-                      <a:picLocks noChangeAspect="1" noChangeArrowheads="1"/>
-                    </pic:cNvPicPr>
-                  </pic:nvPicPr>
-                  <pic:blipFill>
-                    <a:blip r:embed="rId7">
-                      <a:extLst>
-                        <a:ext uri="{28A0092B-C50C-407E-A947-70E740481C1C}">
-                          <a14:useLocalDpi xmlns:a14="http://schemas.microsoft.com/office/drawing/2010/main" val="0"/>
-                        </a:ext>
-                      </a:extLst>
-                    </a:blip>
-                    <a:srcRect/>
-                    <a:stretch>
-                      <a:fillRect/>
-                    </a:stretch>
-                  </pic:blipFill>
-                  <pic:spPr bwMode="auto">
-                    <a:xfrm>
-                      <a:off x="0" y="0"/>
-                      <a:ext cx="4110367" cy="2718264"/>
-                    </a:xfrm>
-                    <a:prstGeom prst="rect">
-                      <a:avLst/>
-                    </a:prstGeom>
-                    <a:noFill/>
-                    <a:ln>
-                      <a:noFill/>
-                    </a:ln>
-                  </pic:spPr>
-                </pic:pic>
-              </a:graphicData>
-            </a:graphic>
-          </wp:inline>
-        </w:drawing>
-      </w:r>
-    </w:p>
-    <w:p>
-      <w:pPr>
-        <w:rPr>
-          <w:b/>
-          <w:color w:val="000000" w:themeColor="text1"/>
-          <w:sz w:val="28"/>
-          <w:szCs w:val="28"/>
-        </w:rPr>
-      </w:pPr>
-    </w:p>
-    <w:p>
-      <w:pPr>
-        <w:rPr>
-          <w:b/>
-          <w:color w:val="000000" w:themeColor="text1"/>
-          <w:sz w:val="28"/>
-          <w:szCs w:val="28"/>
-        </w:rPr>
-      </w:pPr>
-      <w:r>
-        <w:rPr>
-          <w:b/>
-          <w:color w:val="000000" w:themeColor="text1"/>
-          <w:sz w:val="28"/>
-          <w:szCs w:val="28"/>
-        </w:rPr>
-        <w:t>Class Diagrams:</w:t>
-      </w:r>
-    </w:p>
-    <w:p>
-      <w:pPr>
-        <w:rPr>
-          <w:color w:val="2E74B5" w:themeColor="accent1" w:themeShade="BF"/>
-        </w:rPr>
-      </w:pPr>
-      <w:r>
-        <w:rPr>
-          <w:noProof/>
-          <w:color w:val="2E74B5" w:themeColor="accent1" w:themeShade="BF"/>
-        </w:rPr>
-        <w:drawing>
-          <wp:inline distT="0" distB="0" distL="0" distR="0" wp14:anchorId="7F054B15" wp14:editId="0FAF7A73">
-            <wp:extent cx="6772275" cy="1438275"/>
-            <wp:effectExtent l="0" t="0" r="9525" b="9525"/>
-            <wp:docPr id="5" name="Picture 5" descr="C:\Users\brend\AppData\Local\Microsoft\Windows\INetCache\Content.Word\UserModel.png"/>
-            <wp:cNvGraphicFramePr>
-              <a:graphicFrameLocks xmlns:a="http://schemas.openxmlformats.org/drawingml/2006/main" noChangeAspect="1"/>
-            </wp:cNvGraphicFramePr>
-            <a:graphic xmlns:a="http://schemas.openxmlformats.org/drawingml/2006/main">
-              <a:graphicData uri="http://schemas.openxmlformats.org/drawingml/2006/picture">
-                <pic:pic xmlns:pic="http://schemas.openxmlformats.org/drawingml/2006/picture">
-                  <pic:nvPicPr>
-                    <pic:cNvPr id="0" name="Picture 4" descr="C:\Users\brend\AppData\Local\Microsoft\Windows\INetCache\Content.Word\UserModel.png"/>
+                    <pic:cNvPr id="0" name="Picture 1" descr="C:\Users\wbier\AppData\Local\Microsoft\Windows\INetCache\Content.Word\db.png"/>
                     <pic:cNvPicPr>
                       <a:picLocks noChangeAspect="1" noChangeArrowheads="1"/>
                     </pic:cNvPicPr>
@@ -3195,7 +5233,7 @@
                   <pic:spPr bwMode="auto">
                     <a:xfrm>
                       <a:off x="0" y="0"/>
-                      <a:ext cx="6772275" cy="1438275"/>
+                      <a:ext cx="4162425" cy="2152650"/>
                     </a:xfrm>
                     <a:prstGeom prst="rect">
                       <a:avLst/>
@@ -3215,20 +5253,168 @@
     <w:p>
       <w:pPr>
         <w:rPr>
+          <w:b/>
+          <w:color w:val="000000" w:themeColor="text1"/>
+          <w:sz w:val="28"/>
+          <w:szCs w:val="28"/>
+        </w:rPr>
+      </w:pPr>
+    </w:p>
+    <w:p>
+      <w:pPr>
+        <w:rPr>
+          <w:b/>
+          <w:color w:val="000000" w:themeColor="text1"/>
+          <w:sz w:val="28"/>
+          <w:szCs w:val="28"/>
+        </w:rPr>
+      </w:pPr>
+    </w:p>
+    <w:p>
+      <w:pPr>
+        <w:rPr>
+          <w:b/>
+          <w:color w:val="000000" w:themeColor="text1"/>
+          <w:sz w:val="28"/>
+          <w:szCs w:val="28"/>
+        </w:rPr>
+      </w:pPr>
+    </w:p>
+    <w:p>
+      <w:pPr>
+        <w:rPr>
+          <w:b/>
+          <w:color w:val="000000" w:themeColor="text1"/>
+          <w:sz w:val="28"/>
+          <w:szCs w:val="28"/>
+        </w:rPr>
+      </w:pPr>
+    </w:p>
+    <w:p>
+      <w:pPr>
+        <w:rPr>
+          <w:b/>
+          <w:color w:val="000000" w:themeColor="text1"/>
+          <w:sz w:val="28"/>
+          <w:szCs w:val="28"/>
+        </w:rPr>
+      </w:pPr>
+    </w:p>
+    <w:p>
+      <w:pPr>
+        <w:rPr>
+          <w:b/>
+          <w:color w:val="000000" w:themeColor="text1"/>
+          <w:sz w:val="28"/>
+          <w:szCs w:val="28"/>
+        </w:rPr>
+      </w:pPr>
+    </w:p>
+    <w:p>
+      <w:pPr>
+        <w:rPr>
+          <w:b/>
+          <w:color w:val="000000" w:themeColor="text1"/>
+          <w:sz w:val="28"/>
+          <w:szCs w:val="28"/>
+        </w:rPr>
+      </w:pPr>
+    </w:p>
+    <w:p>
+      <w:pPr>
+        <w:rPr>
+          <w:b/>
+          <w:color w:val="000000" w:themeColor="text1"/>
+          <w:sz w:val="28"/>
+          <w:szCs w:val="28"/>
+        </w:rPr>
+      </w:pPr>
+    </w:p>
+    <w:p>
+      <w:pPr>
+        <w:rPr>
+          <w:b/>
+          <w:color w:val="000000" w:themeColor="text1"/>
+          <w:sz w:val="28"/>
+          <w:szCs w:val="28"/>
+        </w:rPr>
+      </w:pPr>
+    </w:p>
+    <w:p>
+      <w:pPr>
+        <w:rPr>
+          <w:b/>
+          <w:color w:val="000000" w:themeColor="text1"/>
+          <w:sz w:val="28"/>
+          <w:szCs w:val="28"/>
+        </w:rPr>
+      </w:pPr>
+    </w:p>
+    <w:p>
+      <w:pPr>
+        <w:rPr>
+          <w:b/>
+          <w:color w:val="000000" w:themeColor="text1"/>
+          <w:sz w:val="28"/>
+          <w:szCs w:val="28"/>
+        </w:rPr>
+      </w:pPr>
+    </w:p>
+    <w:p>
+      <w:pPr>
+        <w:rPr>
+          <w:b/>
+          <w:color w:val="000000" w:themeColor="text1"/>
+          <w:sz w:val="28"/>
+          <w:szCs w:val="28"/>
+        </w:rPr>
+      </w:pPr>
+    </w:p>
+    <w:p>
+      <w:pPr>
+        <w:rPr>
+          <w:b/>
+          <w:color w:val="000000" w:themeColor="text1"/>
+          <w:sz w:val="28"/>
+          <w:szCs w:val="28"/>
+        </w:rPr>
+      </w:pPr>
+      <w:r>
+        <w:rPr>
+          <w:b/>
+          <w:color w:val="000000" w:themeColor="text1"/>
+          <w:sz w:val="28"/>
+          <w:szCs w:val="28"/>
+        </w:rPr>
+        <w:lastRenderedPageBreak/>
+        <w:t>Sitemap Diagram</w:t>
+      </w:r>
+      <w:r>
+        <w:rPr>
+          <w:b/>
+          <w:color w:val="000000" w:themeColor="text1"/>
+          <w:sz w:val="28"/>
+          <w:szCs w:val="28"/>
+        </w:rPr>
+        <w:t>:</w:t>
+      </w:r>
+    </w:p>
+    <w:p>
+      <w:pPr>
+        <w:rPr>
+          <w:i/>
           <w:color w:val="2E74B5" w:themeColor="accent1" w:themeShade="BF"/>
         </w:rPr>
       </w:pPr>
       <w:r>
         <w:rPr>
           <w:noProof/>
-          <w:color w:val="2E74B5" w:themeColor="accent1" w:themeShade="BF"/>
-        </w:rPr>
-        <w:lastRenderedPageBreak/>
+        </w:rPr>
         <w:drawing>
-          <wp:inline distT="0" distB="0" distL="0" distR="0" wp14:anchorId="6223276E" wp14:editId="26637DC3">
-            <wp:extent cx="6105525" cy="2009775"/>
-            <wp:effectExtent l="0" t="0" r="9525" b="9525"/>
-            <wp:docPr id="3" name="Picture 3" descr="C:\Users\brend\AppData\Local\Microsoft\Windows\INetCache\Content.Word\LobbyModel.png"/>
+          <wp:inline distT="0" distB="0" distL="0" distR="0" wp14:anchorId="267F9DAC" wp14:editId="062C8F81">
+            <wp:extent cx="4094480" cy="6202017"/>
+            <wp:effectExtent l="0" t="0" r="1270" b="8890"/>
+            <wp:docPr id="1" name="Picture 1"/>
             <wp:cNvGraphicFramePr>
               <a:graphicFrameLocks xmlns:a="http://schemas.openxmlformats.org/drawingml/2006/main" noChangeAspect="1"/>
             </wp:cNvGraphicFramePr>
@@ -3236,13 +5422,160 @@
               <a:graphicData uri="http://schemas.openxmlformats.org/drawingml/2006/picture">
                 <pic:pic xmlns:pic="http://schemas.openxmlformats.org/drawingml/2006/picture">
                   <pic:nvPicPr>
-                    <pic:cNvPr id="0" name="Picture 1" descr="C:\Users\brend\AppData\Local\Microsoft\Windows\INetCache\Content.Word\LobbyModel.png"/>
+                    <pic:cNvPr id="1" name=""/>
+                    <pic:cNvPicPr/>
+                  </pic:nvPicPr>
+                  <pic:blipFill>
+                    <a:blip r:embed="rId9"/>
+                    <a:stretch>
+                      <a:fillRect/>
+                    </a:stretch>
+                  </pic:blipFill>
+                  <pic:spPr>
+                    <a:xfrm>
+                      <a:off x="0" y="0"/>
+                      <a:ext cx="4099061" cy="6208957"/>
+                    </a:xfrm>
+                    <a:prstGeom prst="rect">
+                      <a:avLst/>
+                    </a:prstGeom>
+                  </pic:spPr>
+                </pic:pic>
+              </a:graphicData>
+            </a:graphic>
+          </wp:inline>
+        </w:drawing>
+      </w:r>
+    </w:p>
+    <w:p>
+      <w:pPr>
+        <w:rPr>
+          <w:b/>
+          <w:color w:val="000000" w:themeColor="text1"/>
+          <w:sz w:val="28"/>
+          <w:szCs w:val="28"/>
+        </w:rPr>
+      </w:pPr>
+    </w:p>
+    <w:p>
+      <w:pPr>
+        <w:rPr>
+          <w:b/>
+          <w:color w:val="000000" w:themeColor="text1"/>
+          <w:sz w:val="28"/>
+          <w:szCs w:val="28"/>
+        </w:rPr>
+      </w:pPr>
+    </w:p>
+    <w:p>
+      <w:pPr>
+        <w:rPr>
+          <w:b/>
+          <w:color w:val="000000" w:themeColor="text1"/>
+          <w:sz w:val="28"/>
+          <w:szCs w:val="28"/>
+        </w:rPr>
+      </w:pPr>
+    </w:p>
+    <w:p>
+      <w:pPr>
+        <w:rPr>
+          <w:b/>
+          <w:color w:val="000000" w:themeColor="text1"/>
+          <w:sz w:val="28"/>
+          <w:szCs w:val="28"/>
+        </w:rPr>
+      </w:pPr>
+    </w:p>
+    <w:p>
+      <w:pPr>
+        <w:rPr>
+          <w:b/>
+          <w:color w:val="000000" w:themeColor="text1"/>
+          <w:sz w:val="28"/>
+          <w:szCs w:val="28"/>
+        </w:rPr>
+      </w:pPr>
+    </w:p>
+    <w:p>
+      <w:pPr>
+        <w:rPr>
+          <w:b/>
+          <w:color w:val="000000" w:themeColor="text1"/>
+          <w:sz w:val="28"/>
+          <w:szCs w:val="28"/>
+        </w:rPr>
+      </w:pPr>
+    </w:p>
+    <w:p>
+      <w:pPr>
+        <w:rPr>
+          <w:b/>
+          <w:color w:val="000000" w:themeColor="text1"/>
+          <w:sz w:val="28"/>
+          <w:szCs w:val="28"/>
+        </w:rPr>
+      </w:pPr>
+    </w:p>
+    <w:p>
+      <w:pPr>
+        <w:rPr>
+          <w:b/>
+          <w:color w:val="000000" w:themeColor="text1"/>
+          <w:sz w:val="28"/>
+          <w:szCs w:val="28"/>
+        </w:rPr>
+      </w:pPr>
+      <w:r>
+        <w:rPr>
+          <w:b/>
+          <w:color w:val="000000" w:themeColor="text1"/>
+          <w:sz w:val="28"/>
+          <w:szCs w:val="28"/>
+        </w:rPr>
+        <w:t>User Interface Diagrams</w:t>
+      </w:r>
+      <w:r>
+        <w:rPr>
+          <w:b/>
+          <w:color w:val="000000" w:themeColor="text1"/>
+          <w:sz w:val="28"/>
+          <w:szCs w:val="28"/>
+        </w:rPr>
+        <w:t>:</w:t>
+      </w:r>
+    </w:p>
+    <w:p>
+      <w:pPr>
+        <w:rPr>
+          <w:color w:val="2E74B5" w:themeColor="accent1" w:themeShade="BF"/>
+        </w:rPr>
+      </w:pPr>
+      <w:r>
+        <w:rPr>
+          <w:i/>
+          <w:noProof/>
+          <w:color w:val="2E74B5" w:themeColor="accent1" w:themeShade="BF"/>
+        </w:rPr>
+        <w:drawing>
+          <wp:inline distT="0" distB="0" distL="0" distR="0" wp14:anchorId="12648339" wp14:editId="4629E47D">
+            <wp:extent cx="3743325" cy="2475532"/>
+            <wp:effectExtent l="0" t="0" r="0" b="1270"/>
+            <wp:docPr id="2" name="Picture 2" descr="C:\Users\brend\AppData\Local\Microsoft\Windows\INetCache\Content.Word\LoginRegisterInterfaceDiagram.png"/>
+            <wp:cNvGraphicFramePr>
+              <a:graphicFrameLocks xmlns:a="http://schemas.openxmlformats.org/drawingml/2006/main" noChangeAspect="1"/>
+            </wp:cNvGraphicFramePr>
+            <a:graphic xmlns:a="http://schemas.openxmlformats.org/drawingml/2006/main">
+              <a:graphicData uri="http://schemas.openxmlformats.org/drawingml/2006/picture">
+                <pic:pic xmlns:pic="http://schemas.openxmlformats.org/drawingml/2006/picture">
+                  <pic:nvPicPr>
+                    <pic:cNvPr id="0" name="Picture 1" descr="C:\Users\brend\AppData\Local\Microsoft\Windows\INetCache\Content.Word\LoginRegisterInterfaceDiagram.png"/>
                     <pic:cNvPicPr>
                       <a:picLocks noChangeAspect="1" noChangeArrowheads="1"/>
                     </pic:cNvPicPr>
                   </pic:nvPicPr>
                   <pic:blipFill>
-                    <a:blip r:embed="rId9">
+                    <a:blip r:embed="rId10">
                       <a:extLst>
                         <a:ext uri="{28A0092B-C50C-407E-A947-70E740481C1C}">
                           <a14:useLocalDpi xmlns:a14="http://schemas.microsoft.com/office/drawing/2010/main" val="0"/>
@@ -3257,7 +5590,7 @@
                   <pic:spPr bwMode="auto">
                     <a:xfrm>
                       <a:off x="0" y="0"/>
-                      <a:ext cx="6105525" cy="2009775"/>
+                      <a:ext cx="3770578" cy="2493555"/>
                     </a:xfrm>
                     <a:prstGeom prst="rect">
                       <a:avLst/>
@@ -3280,83 +5613,327 @@
           <w:color w:val="2E74B5" w:themeColor="accent1" w:themeShade="BF"/>
         </w:rPr>
       </w:pPr>
-    </w:p>
-    <w:p>
-      <w:pPr>
-        <w:rPr>
-          <w:b/>
-          <w:color w:val="000000" w:themeColor="text1"/>
-          <w:sz w:val="28"/>
-          <w:szCs w:val="28"/>
-        </w:rPr>
-      </w:pPr>
-      <w:r>
-        <w:rPr>
-          <w:b/>
-          <w:color w:val="000000" w:themeColor="text1"/>
-          <w:sz w:val="28"/>
-          <w:szCs w:val="28"/>
-        </w:rPr>
-        <w:t>Service API Design</w:t>
-      </w:r>
-      <w:r>
-        <w:rPr>
-          <w:b/>
-          <w:color w:val="000000" w:themeColor="text1"/>
-          <w:sz w:val="28"/>
-          <w:szCs w:val="28"/>
-        </w:rPr>
-        <w:t>:</w:t>
-      </w:r>
-    </w:p>
-    <w:p>
-      <w:pPr>
-        <w:rPr>
+      <w:r>
+        <w:rPr>
+          <w:noProof/>
           <w:color w:val="2E74B5" w:themeColor="accent1" w:themeShade="BF"/>
         </w:rPr>
-      </w:pPr>
-      <w:r>
-        <w:rPr>
-          <w:i/>
+        <w:lastRenderedPageBreak/>
+        <w:drawing>
+          <wp:inline distT="0" distB="0" distL="0" distR="0" wp14:anchorId="11F664CD" wp14:editId="3962850D">
+            <wp:extent cx="6111719" cy="2464904"/>
+            <wp:effectExtent l="152400" t="152400" r="365760" b="354965"/>
+            <wp:docPr id="13" name="Picture 13"/>
+            <wp:cNvGraphicFramePr>
+              <a:graphicFrameLocks xmlns:a="http://schemas.openxmlformats.org/drawingml/2006/main" noChangeAspect="1"/>
+            </wp:cNvGraphicFramePr>
+            <a:graphic xmlns:a="http://schemas.openxmlformats.org/drawingml/2006/main">
+              <a:graphicData uri="http://schemas.openxmlformats.org/drawingml/2006/picture">
+                <pic:pic xmlns:pic="http://schemas.openxmlformats.org/drawingml/2006/picture">
+                  <pic:nvPicPr>
+                    <pic:cNvPr id="1" name=""/>
+                    <pic:cNvPicPr/>
+                  </pic:nvPicPr>
+                  <pic:blipFill>
+                    <a:blip r:embed="rId11"/>
+                    <a:stretch>
+                      <a:fillRect/>
+                    </a:stretch>
+                  </pic:blipFill>
+                  <pic:spPr>
+                    <a:xfrm>
+                      <a:off x="0" y="0"/>
+                      <a:ext cx="6116297" cy="2466750"/>
+                    </a:xfrm>
+                    <a:prstGeom prst="rect">
+                      <a:avLst/>
+                    </a:prstGeom>
+                    <a:ln>
+                      <a:noFill/>
+                    </a:ln>
+                    <a:effectLst>
+                      <a:outerShdw blurRad="292100" dist="139700" dir="2700000" algn="tl" rotWithShape="0">
+                        <a:srgbClr val="333333">
+                          <a:alpha val="65000"/>
+                        </a:srgbClr>
+                      </a:outerShdw>
+                    </a:effectLst>
+                  </pic:spPr>
+                </pic:pic>
+              </a:graphicData>
+            </a:graphic>
+          </wp:inline>
+        </w:drawing>
+      </w:r>
+    </w:p>
+    <w:p>
+      <w:pPr>
+        <w:rPr>
           <w:color w:val="2E74B5" w:themeColor="accent1" w:themeShade="BF"/>
         </w:rPr>
-        <w:t>This section should fully document any 3</w:t>
-      </w:r>
-      <w:r>
-        <w:rPr>
-          <w:i/>
+      </w:pPr>
+      <w:r>
+        <w:rPr>
+          <w:noProof/>
+        </w:rPr>
+        <w:lastRenderedPageBreak/>
+        <w:drawing>
+          <wp:inline distT="0" distB="0" distL="0" distR="0" wp14:anchorId="463B414A" wp14:editId="2B8FDD87">
+            <wp:extent cx="4552950" cy="4759589"/>
+            <wp:effectExtent l="0" t="0" r="0" b="3175"/>
+            <wp:docPr id="6" name="Picture 6"/>
+            <wp:cNvGraphicFramePr>
+              <a:graphicFrameLocks xmlns:a="http://schemas.openxmlformats.org/drawingml/2006/main" noChangeAspect="1"/>
+            </wp:cNvGraphicFramePr>
+            <a:graphic xmlns:a="http://schemas.openxmlformats.org/drawingml/2006/main">
+              <a:graphicData uri="http://schemas.openxmlformats.org/drawingml/2006/picture">
+                <pic:pic xmlns:pic="http://schemas.openxmlformats.org/drawingml/2006/picture">
+                  <pic:nvPicPr>
+                    <pic:cNvPr id="1" name=""/>
+                    <pic:cNvPicPr/>
+                  </pic:nvPicPr>
+                  <pic:blipFill>
+                    <a:blip r:embed="rId12"/>
+                    <a:stretch>
+                      <a:fillRect/>
+                    </a:stretch>
+                  </pic:blipFill>
+                  <pic:spPr>
+                    <a:xfrm>
+                      <a:off x="0" y="0"/>
+                      <a:ext cx="4597947" cy="4806629"/>
+                    </a:xfrm>
+                    <a:prstGeom prst="rect">
+                      <a:avLst/>
+                    </a:prstGeom>
+                  </pic:spPr>
+                </pic:pic>
+              </a:graphicData>
+            </a:graphic>
+          </wp:inline>
+        </w:drawing>
+      </w:r>
+    </w:p>
+    <w:p>
+      <w:pPr>
+        <w:rPr>
+          <w:b/>
+          <w:color w:val="000000" w:themeColor="text1"/>
+          <w:sz w:val="28"/>
+          <w:szCs w:val="28"/>
+        </w:rPr>
+      </w:pPr>
+    </w:p>
+    <w:p>
+      <w:pPr>
+        <w:rPr>
+          <w:b/>
+          <w:color w:val="000000" w:themeColor="text1"/>
+          <w:sz w:val="28"/>
+          <w:szCs w:val="28"/>
+        </w:rPr>
+      </w:pPr>
+    </w:p>
+    <w:p>
+      <w:pPr>
+        <w:rPr>
+          <w:b/>
+          <w:color w:val="000000" w:themeColor="text1"/>
+          <w:sz w:val="28"/>
+          <w:szCs w:val="28"/>
+        </w:rPr>
+      </w:pPr>
+    </w:p>
+    <w:p>
+      <w:pPr>
+        <w:rPr>
+          <w:b/>
+          <w:color w:val="000000" w:themeColor="text1"/>
+          <w:sz w:val="28"/>
+          <w:szCs w:val="28"/>
+        </w:rPr>
+      </w:pPr>
+    </w:p>
+    <w:p>
+      <w:pPr>
+        <w:rPr>
+          <w:b/>
+          <w:color w:val="000000" w:themeColor="text1"/>
+          <w:sz w:val="28"/>
+          <w:szCs w:val="28"/>
+        </w:rPr>
+      </w:pPr>
+    </w:p>
+    <w:p>
+      <w:pPr>
+        <w:rPr>
+          <w:b/>
+          <w:color w:val="000000" w:themeColor="text1"/>
+          <w:sz w:val="28"/>
+          <w:szCs w:val="28"/>
+        </w:rPr>
+      </w:pPr>
+    </w:p>
+    <w:p>
+      <w:pPr>
+        <w:rPr>
+          <w:b/>
+          <w:color w:val="000000" w:themeColor="text1"/>
+          <w:sz w:val="28"/>
+          <w:szCs w:val="28"/>
+        </w:rPr>
+      </w:pPr>
+    </w:p>
+    <w:p>
+      <w:pPr>
+        <w:rPr>
+          <w:b/>
+          <w:color w:val="000000" w:themeColor="text1"/>
+          <w:sz w:val="28"/>
+          <w:szCs w:val="28"/>
+        </w:rPr>
+      </w:pPr>
+    </w:p>
+    <w:p>
+      <w:pPr>
+        <w:rPr>
+          <w:b/>
+          <w:color w:val="000000" w:themeColor="text1"/>
+          <w:sz w:val="28"/>
+          <w:szCs w:val="28"/>
+        </w:rPr>
+      </w:pPr>
+    </w:p>
+    <w:p>
+      <w:pPr>
+        <w:rPr>
+          <w:b/>
+          <w:color w:val="000000" w:themeColor="text1"/>
+          <w:sz w:val="28"/>
+          <w:szCs w:val="28"/>
+        </w:rPr>
+      </w:pPr>
+      <w:r>
+        <w:rPr>
+          <w:b/>
+          <w:color w:val="000000" w:themeColor="text1"/>
+          <w:sz w:val="28"/>
+          <w:szCs w:val="28"/>
+        </w:rPr>
+        <w:lastRenderedPageBreak/>
+        <w:t>Class Diagrams:</w:t>
+      </w:r>
+    </w:p>
+    <w:p>
+      <w:pPr>
+        <w:rPr>
           <w:color w:val="2E74B5" w:themeColor="accent1" w:themeShade="BF"/>
-          <w:vertAlign w:val="superscript"/>
-        </w:rPr>
-        <w:t>rd</w:t>
-      </w:r>
-      <w:r>
-        <w:rPr>
-          <w:i/>
+        </w:rPr>
+      </w:pPr>
+    </w:p>
+    <w:p>
+      <w:pPr>
+        <w:rPr>
           <w:color w:val="2E74B5" w:themeColor="accent1" w:themeShade="BF"/>
         </w:rPr>
-        <w:t xml:space="preserve"> Party Service Interface API’s being consumed or application specific Service API’s being published, how to access the service, what parameters are required by the API, and the detailed JSON data format specification that could be used by a 3</w:t>
-      </w:r>
-      <w:r>
-        <w:rPr>
-          <w:i/>
+      </w:pPr>
+      <w:r>
+        <w:rPr>
+          <w:noProof/>
+        </w:rPr>
+        <w:drawing>
+          <wp:inline distT="0" distB="0" distL="0" distR="0" wp14:anchorId="395ADF3C" wp14:editId="6E32E353">
+            <wp:extent cx="1914792" cy="4229690"/>
+            <wp:effectExtent l="0" t="0" r="9525" b="0"/>
+            <wp:docPr id="3" name="Picture 3"/>
+            <wp:cNvGraphicFramePr>
+              <a:graphicFrameLocks xmlns:a="http://schemas.openxmlformats.org/drawingml/2006/main" noChangeAspect="1"/>
+            </wp:cNvGraphicFramePr>
+            <a:graphic xmlns:a="http://schemas.openxmlformats.org/drawingml/2006/main">
+              <a:graphicData uri="http://schemas.openxmlformats.org/drawingml/2006/picture">
+                <pic:pic xmlns:pic="http://schemas.openxmlformats.org/drawingml/2006/picture">
+                  <pic:nvPicPr>
+                    <pic:cNvPr id="1" name=""/>
+                    <pic:cNvPicPr/>
+                  </pic:nvPicPr>
+                  <pic:blipFill>
+                    <a:blip r:embed="rId13"/>
+                    <a:stretch>
+                      <a:fillRect/>
+                    </a:stretch>
+                  </pic:blipFill>
+                  <pic:spPr>
+                    <a:xfrm>
+                      <a:off x="0" y="0"/>
+                      <a:ext cx="1914792" cy="4229690"/>
+                    </a:xfrm>
+                    <a:prstGeom prst="rect">
+                      <a:avLst/>
+                    </a:prstGeom>
+                  </pic:spPr>
+                </pic:pic>
+              </a:graphicData>
+            </a:graphic>
+          </wp:inline>
+        </w:drawing>
+      </w:r>
+      <w:r>
+        <w:rPr>
           <w:color w:val="2E74B5" w:themeColor="accent1" w:themeShade="BF"/>
-          <w:vertAlign w:val="superscript"/>
-        </w:rPr>
-        <w:t>rd</w:t>
-      </w:r>
-      <w:r>
-        <w:rPr>
-          <w:i/>
+        </w:rPr>
+        <w:t xml:space="preserve">    </w:t>
+      </w:r>
+      <w:r>
+        <w:rPr>
+          <w:noProof/>
+        </w:rPr>
+        <w:drawing>
+          <wp:inline distT="0" distB="0" distL="0" distR="0" wp14:anchorId="2A4AC92F" wp14:editId="1214D9CF">
+            <wp:extent cx="2105025" cy="3448050"/>
+            <wp:effectExtent l="0" t="0" r="9525" b="0"/>
+            <wp:docPr id="10" name="Picture 10"/>
+            <wp:cNvGraphicFramePr>
+              <a:graphicFrameLocks xmlns:a="http://schemas.openxmlformats.org/drawingml/2006/main" noChangeAspect="1"/>
+            </wp:cNvGraphicFramePr>
+            <a:graphic xmlns:a="http://schemas.openxmlformats.org/drawingml/2006/main">
+              <a:graphicData uri="http://schemas.openxmlformats.org/drawingml/2006/picture">
+                <pic:pic xmlns:pic="http://schemas.openxmlformats.org/drawingml/2006/picture">
+                  <pic:nvPicPr>
+                    <pic:cNvPr id="1" name=""/>
+                    <pic:cNvPicPr/>
+                  </pic:nvPicPr>
+                  <pic:blipFill>
+                    <a:blip r:embed="rId14"/>
+                    <a:stretch>
+                      <a:fillRect/>
+                    </a:stretch>
+                  </pic:blipFill>
+                  <pic:spPr>
+                    <a:xfrm>
+                      <a:off x="0" y="0"/>
+                      <a:ext cx="2105025" cy="3448050"/>
+                    </a:xfrm>
+                    <a:prstGeom prst="rect">
+                      <a:avLst/>
+                    </a:prstGeom>
+                  </pic:spPr>
+                </pic:pic>
+              </a:graphicData>
+            </a:graphic>
+          </wp:inline>
+        </w:drawing>
+      </w:r>
+    </w:p>
+    <w:p>
+      <w:pPr>
+        <w:rPr>
           <w:color w:val="2E74B5" w:themeColor="accent1" w:themeShade="BF"/>
         </w:rPr>
-        <w:t xml:space="preserve"> party developer to integrate with the service and API.</w:t>
-      </w:r>
-    </w:p>
-    <w:p>
-      <w:pPr>
-        <w:rPr>
-          <w:i/>
+      </w:pPr>
+    </w:p>
+    <w:p>
+      <w:pPr>
+        <w:rPr>
           <w:color w:val="2E74B5" w:themeColor="accent1" w:themeShade="BF"/>
         </w:rPr>
       </w:pPr>
@@ -3370,69 +5947,94 @@
           <w:szCs w:val="28"/>
         </w:rPr>
       </w:pPr>
-      <w:r>
-        <w:rPr>
-          <w:b/>
-          <w:color w:val="000000" w:themeColor="text1"/>
-          <w:sz w:val="28"/>
-          <w:szCs w:val="28"/>
-        </w:rPr>
-        <w:t>Security Design</w:t>
-      </w:r>
-      <w:r>
-        <w:rPr>
-          <w:b/>
-          <w:color w:val="000000" w:themeColor="text1"/>
-          <w:sz w:val="28"/>
-          <w:szCs w:val="28"/>
-        </w:rPr>
-        <w:t>:</w:t>
-      </w:r>
-    </w:p>
-    <w:p>
-      <w:pPr>
-        <w:rPr>
-          <w:color w:val="2E74B5" w:themeColor="accent1" w:themeShade="BF"/>
-        </w:rPr>
-      </w:pPr>
-      <w:r>
-        <w:rPr>
-          <w:i/>
-          <w:color w:val="2E74B5" w:themeColor="accent1" w:themeShade="BF"/>
-        </w:rPr>
-        <w:t>This section should outline the design for how authentication and authorization was supported. This section should also contain all of the roles and privileges that are supported by the design.</w:t>
-      </w:r>
-    </w:p>
-    <w:p>
-      <w:pPr>
-        <w:rPr>
-          <w:color w:val="2E74B5" w:themeColor="accent1" w:themeShade="BF"/>
-        </w:rPr>
-      </w:pPr>
-    </w:p>
-    <w:p>
-      <w:pPr>
-        <w:rPr>
-          <w:color w:val="2E74B5" w:themeColor="accent1" w:themeShade="BF"/>
-        </w:rPr>
-      </w:pPr>
-    </w:p>
-    <w:p>
-      <w:pPr>
-        <w:rPr>
-          <w:b/>
-          <w:color w:val="000000" w:themeColor="text1"/>
-          <w:sz w:val="28"/>
-          <w:szCs w:val="28"/>
-        </w:rPr>
-      </w:pPr>
-      <w:r>
-        <w:rPr>
-          <w:b/>
-          <w:color w:val="000000" w:themeColor="text1"/>
-          <w:sz w:val="28"/>
-          <w:szCs w:val="28"/>
-        </w:rPr>
+    </w:p>
+    <w:p>
+      <w:pPr>
+        <w:rPr>
+          <w:b/>
+          <w:color w:val="000000" w:themeColor="text1"/>
+          <w:sz w:val="28"/>
+          <w:szCs w:val="28"/>
+        </w:rPr>
+      </w:pPr>
+    </w:p>
+    <w:p>
+      <w:pPr>
+        <w:rPr>
+          <w:b/>
+          <w:color w:val="000000" w:themeColor="text1"/>
+          <w:sz w:val="28"/>
+          <w:szCs w:val="28"/>
+        </w:rPr>
+      </w:pPr>
+    </w:p>
+    <w:p>
+      <w:pPr>
+        <w:rPr>
+          <w:b/>
+          <w:color w:val="000000" w:themeColor="text1"/>
+          <w:sz w:val="28"/>
+          <w:szCs w:val="28"/>
+        </w:rPr>
+      </w:pPr>
+    </w:p>
+    <w:p>
+      <w:pPr>
+        <w:rPr>
+          <w:b/>
+          <w:color w:val="000000" w:themeColor="text1"/>
+          <w:sz w:val="28"/>
+          <w:szCs w:val="28"/>
+        </w:rPr>
+      </w:pPr>
+    </w:p>
+    <w:p>
+      <w:pPr>
+        <w:rPr>
+          <w:b/>
+          <w:color w:val="000000" w:themeColor="text1"/>
+          <w:sz w:val="28"/>
+          <w:szCs w:val="28"/>
+        </w:rPr>
+      </w:pPr>
+    </w:p>
+    <w:p>
+      <w:pPr>
+        <w:rPr>
+          <w:b/>
+          <w:color w:val="000000" w:themeColor="text1"/>
+          <w:sz w:val="28"/>
+          <w:szCs w:val="28"/>
+        </w:rPr>
+      </w:pPr>
+    </w:p>
+    <w:p>
+      <w:pPr>
+        <w:rPr>
+          <w:b/>
+          <w:color w:val="000000" w:themeColor="text1"/>
+          <w:sz w:val="28"/>
+          <w:szCs w:val="28"/>
+        </w:rPr>
+      </w:pPr>
+    </w:p>
+    <w:p>
+      <w:pPr>
+        <w:rPr>
+          <w:b/>
+          <w:color w:val="000000" w:themeColor="text1"/>
+          <w:sz w:val="28"/>
+          <w:szCs w:val="28"/>
+        </w:rPr>
+      </w:pPr>
+      <w:r>
+        <w:rPr>
+          <w:b/>
+          <w:color w:val="000000" w:themeColor="text1"/>
+          <w:sz w:val="28"/>
+          <w:szCs w:val="28"/>
+        </w:rPr>
+        <w:lastRenderedPageBreak/>
         <w:t>Other Documentation</w:t>
       </w:r>
       <w:r>
@@ -3458,7 +6060,6 @@
           <w:noProof/>
           <w:color w:val="2E74B5" w:themeColor="accent1" w:themeShade="BF"/>
         </w:rPr>
-        <w:lastRenderedPageBreak/>
         <w:drawing>
           <wp:inline distT="0" distB="0" distL="0" distR="0" wp14:anchorId="08CE513E" wp14:editId="680D05E1">
             <wp:extent cx="4295775" cy="5153025"/>
@@ -3477,7 +6078,7 @@
                     </pic:cNvPicPr>
                   </pic:nvPicPr>
                   <pic:blipFill>
-                    <a:blip r:embed="rId10">
+                    <a:blip r:embed="rId15">
                       <a:extLst>
                         <a:ext uri="{28A0092B-C50C-407E-A947-70E740481C1C}">
                           <a14:useLocalDpi xmlns:a14="http://schemas.microsoft.com/office/drawing/2010/main" val="0"/>
@@ -3549,7 +6150,7 @@
                     </pic:cNvPicPr>
                   </pic:nvPicPr>
                   <pic:blipFill>
-                    <a:blip r:embed="rId11">
+                    <a:blip r:embed="rId16">
                       <a:extLst>
                         <a:ext uri="{28A0092B-C50C-407E-A947-70E740481C1C}">
                           <a14:useLocalDpi xmlns:a14="http://schemas.microsoft.com/office/drawing/2010/main" val="0"/>
@@ -3592,7 +6193,7 @@
 </file>
 
 <file path=word/numbering.xml><?xml version="1.0" encoding="utf-8"?>
-<w:numbering xmlns:wpc="http://schemas.microsoft.com/office/word/2010/wordprocessingCanvas" xmlns:cx="http://schemas.microsoft.com/office/drawing/2014/chartex" xmlns:cx1="http://schemas.microsoft.com/office/drawing/2015/9/8/chartex" xmlns:cx2="http://schemas.microsoft.com/office/drawing/2015/10/21/chartex" xmlns:cx3="http://schemas.microsoft.com/office/drawing/2016/5/9/chartex" xmlns:cx4="http://schemas.microsoft.com/office/drawing/2016/5/10/chartex" xmlns:cx5="http://schemas.microsoft.com/office/drawing/2016/5/11/chartex" xmlns:cx6="http://schemas.microsoft.com/office/drawing/2016/5/12/chartex" xmlns:cx7="http://schemas.microsoft.com/office/drawing/2016/5/13/chartex" xmlns:cx8="http://schemas.microsoft.com/office/drawing/2016/5/14/chartex" xmlns:mc="http://schemas.openxmlformats.org/markup-compatibility/2006" xmlns:aink="http://schemas.microsoft.com/office/drawing/2016/ink" xmlns:am3d="http://schemas.microsoft.com/office/drawing/2017/model3d" xmlns:o="urn:schemas-microsoft-com:office:office" xmlns:r="http://schemas.openxmlformats.org/officeDocument/2006/relationships" xmlns:m="http://schemas.openxmlformats.org/officeDocument/2006/math" xmlns:v="urn:schemas-microsoft-com:vml" xmlns:wp14="http://schemas.microsoft.com/office/word/2010/wordprocessingDrawing" xmlns:wp="http://schemas.openxmlformats.org/drawingml/2006/wordprocessingDrawing" xmlns:w10="urn:schemas-microsoft-com:office:word" xmlns:w="http://schemas.openxmlformats.org/wordprocessingml/2006/main" xmlns:w14="http://schemas.microsoft.com/office/word/2010/wordml" xmlns:w15="http://schemas.microsoft.com/office/word/2012/wordml" xmlns:w16se="http://schemas.microsoft.com/office/word/2015/wordml/symex" xmlns:wpg="http://schemas.microsoft.com/office/word/2010/wordprocessingGroup" xmlns:wpi="http://schemas.microsoft.com/office/word/2010/wordprocessingInk" xmlns:wne="http://schemas.microsoft.com/office/word/2006/wordml" xmlns:wps="http://schemas.microsoft.com/office/word/2010/wordprocessingShape" mc:Ignorable="w14 w15 w16se wp14">
+<w:numbering xmlns:wpc="http://schemas.microsoft.com/office/word/2010/wordprocessingCanvas" xmlns:cx="http://schemas.microsoft.com/office/drawing/2014/chartex" xmlns:cx1="http://schemas.microsoft.com/office/drawing/2015/9/8/chartex" xmlns:cx2="http://schemas.microsoft.com/office/drawing/2015/10/21/chartex" xmlns:cx3="http://schemas.microsoft.com/office/drawing/2016/5/9/chartex" xmlns:cx4="http://schemas.microsoft.com/office/drawing/2016/5/10/chartex" xmlns:cx5="http://schemas.microsoft.com/office/drawing/2016/5/11/chartex" xmlns:cx6="http://schemas.microsoft.com/office/drawing/2016/5/12/chartex" xmlns:cx7="http://schemas.microsoft.com/office/drawing/2016/5/13/chartex" xmlns:cx8="http://schemas.microsoft.com/office/drawing/2016/5/14/chartex" xmlns:mc="http://schemas.openxmlformats.org/markup-compatibility/2006" xmlns:aink="http://schemas.microsoft.com/office/drawing/2016/ink" xmlns:am3d="http://schemas.microsoft.com/office/drawing/2017/model3d" xmlns:o="urn:schemas-microsoft-com:office:office" xmlns:r="http://schemas.openxmlformats.org/officeDocument/2006/relationships" xmlns:m="http://schemas.openxmlformats.org/officeDocument/2006/math" xmlns:v="urn:schemas-microsoft-com:vml" xmlns:wp14="http://schemas.microsoft.com/office/word/2010/wordprocessingDrawing" xmlns:wp="http://schemas.openxmlformats.org/drawingml/2006/wordprocessingDrawing" xmlns:w10="urn:schemas-microsoft-com:office:word" xmlns:w="http://schemas.openxmlformats.org/wordprocessingml/2006/main" xmlns:w14="http://schemas.microsoft.com/office/word/2010/wordml" xmlns:w15="http://schemas.microsoft.com/office/word/2012/wordml" xmlns:w16cid="http://schemas.microsoft.com/office/word/2016/wordml/cid" xmlns:w16se="http://schemas.microsoft.com/office/word/2015/wordml/symex" xmlns:wpg="http://schemas.microsoft.com/office/word/2010/wordprocessingGroup" xmlns:wpi="http://schemas.microsoft.com/office/word/2010/wordprocessingInk" xmlns:wne="http://schemas.microsoft.com/office/word/2006/wordml" xmlns:wps="http://schemas.microsoft.com/office/word/2010/wordprocessingShape" mc:Ignorable="w14 w15 w16se w16cid wp14">
   <w:abstractNum w:abstractNumId="0" w15:restartNumberingAfterBreak="0">
     <w:nsid w:val="1BB51D89"/>
     <w:multiLevelType w:val="hybridMultilevel"/>
@@ -4154,7 +6755,7 @@
 </file>
 
 <file path=word/styles.xml><?xml version="1.0" encoding="utf-8"?>
-<w:styles xmlns:mc="http://schemas.openxmlformats.org/markup-compatibility/2006" xmlns:r="http://schemas.openxmlformats.org/officeDocument/2006/relationships" xmlns:w="http://schemas.openxmlformats.org/wordprocessingml/2006/main" xmlns:w14="http://schemas.microsoft.com/office/word/2010/wordml" xmlns:w15="http://schemas.microsoft.com/office/word/2012/wordml" xmlns:w16se="http://schemas.microsoft.com/office/word/2015/wordml/symex" mc:Ignorable="w14 w15 w16se">
+<w:styles xmlns:mc="http://schemas.openxmlformats.org/markup-compatibility/2006" xmlns:r="http://schemas.openxmlformats.org/officeDocument/2006/relationships" xmlns:w="http://schemas.openxmlformats.org/wordprocessingml/2006/main" xmlns:w14="http://schemas.microsoft.com/office/word/2010/wordml" xmlns:w15="http://schemas.microsoft.com/office/word/2012/wordml" xmlns:w16cid="http://schemas.microsoft.com/office/word/2016/wordml/cid" xmlns:w16se="http://schemas.microsoft.com/office/word/2015/wordml/symex" mc:Ignorable="w14 w15 w16se w16cid">
   <w:docDefaults>
     <w:rPrDefault>
       <w:rPr>
@@ -4886,4 +7487,16 @@
     </a:ext>
   </a:extLst>
 </a:theme>
+</file>
+
+<file path=customXml/item1.xml><?xml version="1.0" encoding="utf-8"?>
+<b:Sources xmlns:b="http://schemas.openxmlformats.org/officeDocument/2006/bibliography" xmlns="http://schemas.openxmlformats.org/officeDocument/2006/bibliography" SelectedStyle="\APASixthEditionOfficeOnline.xsl" StyleName="APA" Version="6"/>
+</file>
+
+<file path=customXml/itemProps1.xml><?xml version="1.0" encoding="utf-8"?>
+<ds:datastoreItem xmlns:ds="http://schemas.openxmlformats.org/officeDocument/2006/customXml" ds:itemID="{93B1A608-CF1C-46C1-8B1C-48414F7A97FF}">
+  <ds:schemaRefs>
+    <ds:schemaRef ds:uri="http://schemas.openxmlformats.org/officeDocument/2006/bibliography"/>
+  </ds:schemaRefs>
+</ds:datastoreItem>
 </file>
</xml_diff>